<commit_message>
Update UML and bao cao
</commit_message>
<xml_diff>
--- a/TaiLieu/BaoCao.docx
+++ b/TaiLieu/BaoCao.docx
@@ -1729,14 +1729,18 @@
         </w:numPr>
         <w:rPr>
           <w:rFonts w:asciiTheme="majorHAnsi" w:hAnsiTheme="majorHAnsi" w:cstheme="majorHAnsi"/>
-          <w:sz w:val="25"/>
-          <w:szCs w:val="25"/>
-          <w:lang w:val="en-US"/>
-        </w:rPr>
-      </w:pPr>
-      <w:r>
-        <w:rPr>
-          <w:rFonts w:asciiTheme="majorHAnsi" w:hAnsiTheme="majorHAnsi" w:cstheme="majorHAnsi"/>
+          <w:b/>
+          <w:bCs/>
+          <w:sz w:val="25"/>
+          <w:szCs w:val="25"/>
+          <w:lang w:val="en-US"/>
+        </w:rPr>
+      </w:pPr>
+      <w:r>
+        <w:rPr>
+          <w:rFonts w:asciiTheme="majorHAnsi" w:hAnsiTheme="majorHAnsi" w:cstheme="majorHAnsi"/>
+          <w:b/>
+          <w:bCs/>
           <w:sz w:val="25"/>
           <w:szCs w:val="25"/>
           <w:lang w:val="en-US"/>
@@ -1746,32 +1750,22 @@
     </w:p>
     <w:p>
       <w:pPr>
-        <w:pStyle w:val="ListParagraph"/>
-        <w:ind w:left="1440"/>
-        <w:rPr>
-          <w:rFonts w:asciiTheme="majorHAnsi" w:hAnsiTheme="majorHAnsi" w:cstheme="majorHAnsi"/>
-          <w:sz w:val="25"/>
-          <w:szCs w:val="25"/>
-          <w:lang w:val="en-US"/>
-        </w:rPr>
-      </w:pPr>
-      <w:r>
-        <w:rPr>
-          <w:rFonts w:asciiTheme="majorHAnsi" w:hAnsiTheme="majorHAnsi" w:cstheme="majorHAnsi"/>
-          <w:sz w:val="25"/>
-          <w:szCs w:val="25"/>
-          <w:lang w:val="en-US"/>
-        </w:rPr>
-        <w:t xml:space="preserve">a.1.  </w:t>
-      </w:r>
-      <w:r>
-        <w:rPr>
-          <w:rFonts w:asciiTheme="majorHAnsi" w:hAnsiTheme="majorHAnsi" w:cstheme="majorHAnsi"/>
-          <w:sz w:val="25"/>
-          <w:szCs w:val="25"/>
-          <w:lang w:val="en-US"/>
-        </w:rPr>
-        <w:t>Waka(waka.vn)</w:t>
+        <w:ind w:left="720" w:firstLine="720"/>
+        <w:rPr>
+          <w:rFonts w:asciiTheme="majorHAnsi" w:hAnsiTheme="majorHAnsi" w:cstheme="majorHAnsi"/>
+          <w:sz w:val="25"/>
+          <w:szCs w:val="25"/>
+          <w:lang w:val="en-US"/>
+        </w:rPr>
+      </w:pPr>
+      <w:r>
+        <w:rPr>
+          <w:rFonts w:asciiTheme="majorHAnsi" w:hAnsiTheme="majorHAnsi" w:cstheme="majorHAnsi"/>
+          <w:sz w:val="25"/>
+          <w:szCs w:val="25"/>
+          <w:lang w:val="en-US"/>
+        </w:rPr>
+        <w:t>a.1.  Waka(waka.vn)</w:t>
       </w:r>
     </w:p>
     <w:p>
@@ -2041,18 +2035,6 @@
     <w:p>
       <w:pPr>
         <w:pStyle w:val="ListParagraph"/>
-        <w:ind w:left="1440" w:firstLine="60"/>
-        <w:rPr>
-          <w:rFonts w:asciiTheme="majorHAnsi" w:hAnsiTheme="majorHAnsi" w:cstheme="majorHAnsi"/>
-          <w:sz w:val="25"/>
-          <w:szCs w:val="25"/>
-          <w:lang w:val="en-US"/>
-        </w:rPr>
-      </w:pPr>
-    </w:p>
-    <w:p>
-      <w:pPr>
-        <w:pStyle w:val="ListParagraph"/>
         <w:numPr>
           <w:ilvl w:val="0"/>
           <w:numId w:val="21"/>
@@ -2197,16 +2179,17 @@
     <w:p>
       <w:pPr>
         <w:pStyle w:val="ListParagraph"/>
-        <w:ind w:left="1440" w:firstLine="360"/>
-        <w:rPr>
-          <w:rFonts w:asciiTheme="majorHAnsi" w:hAnsiTheme="majorHAnsi" w:cstheme="majorHAnsi"/>
-          <w:sz w:val="25"/>
-          <w:szCs w:val="25"/>
-          <w:lang w:val="en-US"/>
-        </w:rPr>
-      </w:pPr>
-      <w:bookmarkStart w:id="2" w:name="_GoBack"/>
-      <w:bookmarkEnd w:id="2"/>
+        <w:numPr>
+          <w:ilvl w:val="0"/>
+          <w:numId w:val="23"/>
+        </w:numPr>
+        <w:rPr>
+          <w:rFonts w:asciiTheme="majorHAnsi" w:hAnsiTheme="majorHAnsi" w:cstheme="majorHAnsi"/>
+          <w:sz w:val="25"/>
+          <w:szCs w:val="25"/>
+          <w:lang w:val="en-US"/>
+        </w:rPr>
+      </w:pPr>
       <w:r>
         <w:rPr>
           <w:rFonts w:asciiTheme="majorHAnsi" w:hAnsiTheme="majorHAnsi" w:cstheme="majorHAnsi"/>
@@ -2220,6 +2203,388 @@
     <w:p>
       <w:pPr>
         <w:pStyle w:val="ListParagraph"/>
+        <w:numPr>
+          <w:ilvl w:val="0"/>
+          <w:numId w:val="24"/>
+        </w:numPr>
+        <w:rPr>
+          <w:rFonts w:asciiTheme="majorHAnsi" w:hAnsiTheme="majorHAnsi" w:cstheme="majorHAnsi"/>
+          <w:sz w:val="25"/>
+          <w:szCs w:val="25"/>
+          <w:lang w:val="en-US"/>
+        </w:rPr>
+      </w:pPr>
+      <w:r>
+        <w:rPr>
+          <w:rFonts w:asciiTheme="majorHAnsi" w:hAnsiTheme="majorHAnsi" w:cstheme="majorHAnsi"/>
+          <w:sz w:val="25"/>
+          <w:szCs w:val="25"/>
+          <w:lang w:val="en-US"/>
+        </w:rPr>
+        <w:t>Đọc cả kho sách điện tử giá trị chỉ với chi phí tiết kiệm chỉ từ 1.000 đồng/ngày.</w:t>
+      </w:r>
+    </w:p>
+    <w:p>
+      <w:pPr>
+        <w:pStyle w:val="ListParagraph"/>
+        <w:numPr>
+          <w:ilvl w:val="0"/>
+          <w:numId w:val="24"/>
+        </w:numPr>
+        <w:rPr>
+          <w:rFonts w:asciiTheme="majorHAnsi" w:hAnsiTheme="majorHAnsi" w:cstheme="majorHAnsi"/>
+          <w:sz w:val="25"/>
+          <w:szCs w:val="25"/>
+          <w:lang w:val="en-US"/>
+        </w:rPr>
+      </w:pPr>
+      <w:r>
+        <w:rPr>
+          <w:rFonts w:asciiTheme="majorHAnsi" w:hAnsiTheme="majorHAnsi" w:cstheme="majorHAnsi"/>
+          <w:sz w:val="25"/>
+          <w:szCs w:val="25"/>
+          <w:lang w:val="en-US"/>
+        </w:rPr>
+        <w:t>Hỗ trợ đăng nhập, đăng ký từ các tài khoản Mạng xã hội như Facebook, Google+.</w:t>
+      </w:r>
+    </w:p>
+    <w:p>
+      <w:pPr>
+        <w:pStyle w:val="ListParagraph"/>
+        <w:numPr>
+          <w:ilvl w:val="0"/>
+          <w:numId w:val="24"/>
+        </w:numPr>
+        <w:rPr>
+          <w:rFonts w:asciiTheme="majorHAnsi" w:hAnsiTheme="majorHAnsi" w:cstheme="majorHAnsi"/>
+          <w:sz w:val="25"/>
+          <w:szCs w:val="25"/>
+          <w:lang w:val="en-US"/>
+        </w:rPr>
+      </w:pPr>
+      <w:r>
+        <w:rPr>
+          <w:rFonts w:asciiTheme="majorHAnsi" w:hAnsiTheme="majorHAnsi" w:cstheme="majorHAnsi"/>
+          <w:sz w:val="25"/>
+          <w:szCs w:val="25"/>
+          <w:lang w:val="en-US"/>
+        </w:rPr>
+        <w:t>Sách mới được lựa chọn và cập nhật liên tục.</w:t>
+      </w:r>
+    </w:p>
+    <w:p>
+      <w:pPr>
+        <w:pStyle w:val="ListParagraph"/>
+        <w:numPr>
+          <w:ilvl w:val="0"/>
+          <w:numId w:val="25"/>
+        </w:numPr>
+        <w:rPr>
+          <w:rFonts w:asciiTheme="majorHAnsi" w:hAnsiTheme="majorHAnsi" w:cstheme="majorHAnsi"/>
+          <w:sz w:val="25"/>
+          <w:szCs w:val="25"/>
+          <w:lang w:val="en-US"/>
+        </w:rPr>
+      </w:pPr>
+      <w:r>
+        <w:rPr>
+          <w:rFonts w:asciiTheme="majorHAnsi" w:hAnsiTheme="majorHAnsi" w:cstheme="majorHAnsi"/>
+          <w:sz w:val="25"/>
+          <w:szCs w:val="25"/>
+          <w:lang w:val="en-US"/>
+        </w:rPr>
+        <w:t>Đối với nhà xuất bản, nhà phát hành, tác giả độc lập:</w:t>
+      </w:r>
+    </w:p>
+    <w:p>
+      <w:pPr>
+        <w:pStyle w:val="ListParagraph"/>
+        <w:numPr>
+          <w:ilvl w:val="0"/>
+          <w:numId w:val="27"/>
+        </w:numPr>
+        <w:rPr>
+          <w:rFonts w:asciiTheme="majorHAnsi" w:hAnsiTheme="majorHAnsi" w:cstheme="majorHAnsi"/>
+          <w:sz w:val="25"/>
+          <w:szCs w:val="25"/>
+          <w:lang w:val="en-US"/>
+        </w:rPr>
+      </w:pPr>
+      <w:r>
+        <w:rPr>
+          <w:rFonts w:asciiTheme="majorHAnsi" w:hAnsiTheme="majorHAnsi" w:cstheme="majorHAnsi"/>
+          <w:sz w:val="25"/>
+          <w:szCs w:val="25"/>
+          <w:lang w:val="en-US"/>
+        </w:rPr>
+        <w:t>Được tạo kho sách riêng biệt và phát triển thương hiệu trong mản</w:t>
+      </w:r>
+      <w:r>
+        <w:rPr>
+          <w:rFonts w:asciiTheme="majorHAnsi" w:hAnsiTheme="majorHAnsi" w:cstheme="majorHAnsi"/>
+          <w:sz w:val="25"/>
+          <w:szCs w:val="25"/>
+          <w:lang w:val="en-US"/>
+        </w:rPr>
+        <w:t>\</w:t>
+      </w:r>
+      <w:r>
+        <w:rPr>
+          <w:rFonts w:asciiTheme="majorHAnsi" w:hAnsiTheme="majorHAnsi" w:cstheme="majorHAnsi"/>
+          <w:sz w:val="25"/>
+          <w:szCs w:val="25"/>
+          <w:lang w:val="en-US"/>
+        </w:rPr>
+        <w:t>g sách điện tử</w:t>
+      </w:r>
+    </w:p>
+    <w:p>
+      <w:pPr>
+        <w:pStyle w:val="ListParagraph"/>
+        <w:numPr>
+          <w:ilvl w:val="0"/>
+          <w:numId w:val="27"/>
+        </w:numPr>
+        <w:rPr>
+          <w:rFonts w:asciiTheme="majorHAnsi" w:hAnsiTheme="majorHAnsi" w:cstheme="majorHAnsi"/>
+          <w:sz w:val="25"/>
+          <w:szCs w:val="25"/>
+          <w:lang w:val="en-US"/>
+        </w:rPr>
+      </w:pPr>
+      <w:r>
+        <w:rPr>
+          <w:rFonts w:asciiTheme="majorHAnsi" w:hAnsiTheme="majorHAnsi" w:cstheme="majorHAnsi"/>
+          <w:sz w:val="25"/>
+          <w:szCs w:val="25"/>
+          <w:lang w:val="en-US"/>
+        </w:rPr>
+        <w:lastRenderedPageBreak/>
+        <w:t>Được tiếp cận và giới thiệu tác phẩm đến với hơn 3 triệu người đọc trên nền tảng Waka một cách nhanh chóng và hiệu quả nhất.</w:t>
+      </w:r>
+    </w:p>
+    <w:p>
+      <w:pPr>
+        <w:pStyle w:val="ListParagraph"/>
+        <w:numPr>
+          <w:ilvl w:val="0"/>
+          <w:numId w:val="27"/>
+        </w:numPr>
+        <w:rPr>
+          <w:rFonts w:asciiTheme="majorHAnsi" w:hAnsiTheme="majorHAnsi" w:cstheme="majorHAnsi"/>
+          <w:sz w:val="25"/>
+          <w:szCs w:val="25"/>
+          <w:lang w:val="en-US"/>
+        </w:rPr>
+      </w:pPr>
+      <w:r>
+        <w:rPr>
+          <w:rFonts w:asciiTheme="majorHAnsi" w:hAnsiTheme="majorHAnsi" w:cstheme="majorHAnsi"/>
+          <w:sz w:val="25"/>
+          <w:szCs w:val="25"/>
+          <w:lang w:val="en-US"/>
+        </w:rPr>
+        <w:t>Bản quyền sách số được bảo vệ.</w:t>
+      </w:r>
+    </w:p>
+    <w:p>
+      <w:pPr>
+        <w:ind w:left="720" w:firstLine="720"/>
+        <w:rPr>
+          <w:rFonts w:asciiTheme="majorHAnsi" w:hAnsiTheme="majorHAnsi" w:cstheme="majorHAnsi"/>
+          <w:sz w:val="25"/>
+          <w:szCs w:val="25"/>
+          <w:lang w:val="en-US"/>
+        </w:rPr>
+      </w:pPr>
+      <w:r>
+        <w:rPr>
+          <w:noProof/>
+        </w:rPr>
+        <w:drawing>
+          <wp:inline distT="0" distB="0" distL="0" distR="0" wp14:anchorId="02E00706" wp14:editId="1C918379">
+            <wp:extent cx="4730709" cy="2308225"/>
+            <wp:effectExtent l="0" t="0" r="0" b="0"/>
+            <wp:docPr id="5" name="Picture 5"/>
+            <wp:cNvGraphicFramePr>
+              <a:graphicFrameLocks xmlns:a="http://schemas.openxmlformats.org/drawingml/2006/main" noChangeAspect="1"/>
+            </wp:cNvGraphicFramePr>
+            <a:graphic xmlns:a="http://schemas.openxmlformats.org/drawingml/2006/main">
+              <a:graphicData uri="http://schemas.openxmlformats.org/drawingml/2006/picture">
+                <pic:pic xmlns:pic="http://schemas.openxmlformats.org/drawingml/2006/picture">
+                  <pic:nvPicPr>
+                    <pic:cNvPr id="1" name=""/>
+                    <pic:cNvPicPr/>
+                  </pic:nvPicPr>
+                  <pic:blipFill>
+                    <a:blip r:embed="rId8"/>
+                    <a:stretch>
+                      <a:fillRect/>
+                    </a:stretch>
+                  </pic:blipFill>
+                  <pic:spPr>
+                    <a:xfrm>
+                      <a:off x="0" y="0"/>
+                      <a:ext cx="4761393" cy="2323196"/>
+                    </a:xfrm>
+                    <a:prstGeom prst="rect">
+                      <a:avLst/>
+                    </a:prstGeom>
+                  </pic:spPr>
+                </pic:pic>
+              </a:graphicData>
+            </a:graphic>
+          </wp:inline>
+        </w:drawing>
+      </w:r>
+    </w:p>
+    <w:p>
+      <w:pPr>
+        <w:pStyle w:val="ListParagraph"/>
+        <w:numPr>
+          <w:ilvl w:val="0"/>
+          <w:numId w:val="29"/>
+        </w:numPr>
+        <w:rPr>
+          <w:rFonts w:asciiTheme="majorHAnsi" w:hAnsiTheme="majorHAnsi" w:cstheme="majorHAnsi"/>
+          <w:sz w:val="25"/>
+          <w:szCs w:val="25"/>
+          <w:lang w:val="en-US"/>
+        </w:rPr>
+      </w:pPr>
+      <w:r>
+        <w:rPr>
+          <w:rFonts w:asciiTheme="majorHAnsi" w:hAnsiTheme="majorHAnsi" w:cstheme="majorHAnsi"/>
+          <w:sz w:val="25"/>
+          <w:szCs w:val="25"/>
+          <w:lang w:val="en-US"/>
+        </w:rPr>
+        <w:t>Dịch vụ của Waka được cung cấp cho người dùng trên máy tính (bản hạn chế), máy tính bảng và các thiết bị hỗ trợ hệ điều hành iOS (9.0 trở lên) và Android ( 4.4 trở lên).</w:t>
+      </w:r>
+    </w:p>
+    <w:p>
+      <w:pPr>
+        <w:pStyle w:val="ListParagraph"/>
+        <w:numPr>
+          <w:ilvl w:val="0"/>
+          <w:numId w:val="29"/>
+        </w:numPr>
+        <w:rPr>
+          <w:rFonts w:asciiTheme="majorHAnsi" w:hAnsiTheme="majorHAnsi" w:cstheme="majorHAnsi"/>
+          <w:sz w:val="25"/>
+          <w:szCs w:val="25"/>
+          <w:lang w:val="en-US"/>
+        </w:rPr>
+      </w:pPr>
+      <w:r>
+        <w:rPr>
+          <w:rFonts w:asciiTheme="majorHAnsi" w:hAnsiTheme="majorHAnsi" w:cstheme="majorHAnsi"/>
+          <w:sz w:val="25"/>
+          <w:szCs w:val="25"/>
+          <w:lang w:val="en-US"/>
+        </w:rPr>
+        <w:t>Có diễn đàn lớn, cộng đồng hỗ trợ nhiều.</w:t>
+      </w:r>
+    </w:p>
+    <w:p>
+      <w:pPr>
+        <w:pStyle w:val="ListParagraph"/>
+        <w:numPr>
+          <w:ilvl w:val="0"/>
+          <w:numId w:val="22"/>
+        </w:numPr>
+        <w:rPr>
+          <w:rFonts w:asciiTheme="majorHAnsi" w:hAnsiTheme="majorHAnsi" w:cstheme="majorHAnsi"/>
+          <w:sz w:val="25"/>
+          <w:szCs w:val="25"/>
+          <w:lang w:val="en-US"/>
+        </w:rPr>
+      </w:pPr>
+      <w:r>
+        <w:rPr>
+          <w:rFonts w:asciiTheme="majorHAnsi" w:hAnsiTheme="majorHAnsi" w:cstheme="majorHAnsi"/>
+          <w:sz w:val="25"/>
+          <w:szCs w:val="25"/>
+          <w:lang w:val="en-US"/>
+        </w:rPr>
+        <w:t>Điểm yếu</w:t>
+      </w:r>
+    </w:p>
+    <w:p>
+      <w:pPr>
+        <w:pStyle w:val="ListParagraph"/>
+        <w:numPr>
+          <w:ilvl w:val="0"/>
+          <w:numId w:val="30"/>
+        </w:numPr>
+        <w:rPr>
+          <w:rFonts w:asciiTheme="majorHAnsi" w:hAnsiTheme="majorHAnsi" w:cstheme="majorHAnsi"/>
+          <w:sz w:val="25"/>
+          <w:szCs w:val="25"/>
+          <w:lang w:val="en-US"/>
+        </w:rPr>
+      </w:pPr>
+      <w:r>
+        <w:rPr>
+          <w:rFonts w:asciiTheme="majorHAnsi" w:hAnsiTheme="majorHAnsi" w:cstheme="majorHAnsi"/>
+          <w:sz w:val="25"/>
+          <w:szCs w:val="25"/>
+          <w:lang w:val="en-US"/>
+        </w:rPr>
+        <w:t>Một số truyện cần tài khoản vip mới có thể đọc.</w:t>
+      </w:r>
+    </w:p>
+    <w:p>
+      <w:pPr>
+        <w:rPr>
+          <w:rFonts w:asciiTheme="majorHAnsi" w:hAnsiTheme="majorHAnsi" w:cstheme="majorHAnsi"/>
+          <w:sz w:val="25"/>
+          <w:szCs w:val="25"/>
+          <w:lang w:val="en-US"/>
+        </w:rPr>
+      </w:pPr>
+      <w:r>
+        <w:rPr>
+          <w:rFonts w:asciiTheme="majorHAnsi" w:hAnsiTheme="majorHAnsi" w:cstheme="majorHAnsi"/>
+          <w:sz w:val="25"/>
+          <w:szCs w:val="25"/>
+          <w:lang w:val="en-US"/>
+        </w:rPr>
+        <w:br w:type="page"/>
+      </w:r>
+    </w:p>
+    <w:p>
+      <w:pPr>
+        <w:ind w:left="720" w:firstLine="720"/>
+        <w:rPr>
+          <w:rFonts w:asciiTheme="majorHAnsi" w:hAnsiTheme="majorHAnsi" w:cstheme="majorHAnsi"/>
+          <w:sz w:val="25"/>
+          <w:szCs w:val="25"/>
+          <w:lang w:val="en-US"/>
+        </w:rPr>
+      </w:pPr>
+      <w:r>
+        <w:rPr>
+          <w:rFonts w:asciiTheme="majorHAnsi" w:hAnsiTheme="majorHAnsi" w:cstheme="majorHAnsi"/>
+          <w:sz w:val="25"/>
+          <w:szCs w:val="25"/>
+          <w:lang w:val="en-US"/>
+        </w:rPr>
+        <w:lastRenderedPageBreak/>
+        <w:t xml:space="preserve">a.2. </w:t>
+      </w:r>
+      <w:r>
+        <w:rPr>
+          <w:rFonts w:asciiTheme="majorHAnsi" w:hAnsiTheme="majorHAnsi" w:cstheme="majorHAnsi"/>
+          <w:sz w:val="25"/>
+          <w:szCs w:val="25"/>
+          <w:lang w:val="en-US"/>
+        </w:rPr>
+        <w:t>Wattpad</w:t>
+      </w:r>
+    </w:p>
+    <w:p>
+      <w:pPr>
         <w:ind w:left="1440"/>
         <w:rPr>
           <w:rFonts w:asciiTheme="majorHAnsi" w:hAnsiTheme="majorHAnsi" w:cstheme="majorHAnsi"/>
@@ -2235,412 +2600,70 @@
           <w:szCs w:val="25"/>
           <w:lang w:val="en-US"/>
         </w:rPr>
-        <w:t></w:t>
-      </w:r>
-      <w:r>
-        <w:rPr>
-          <w:rFonts w:asciiTheme="majorHAnsi" w:hAnsiTheme="majorHAnsi" w:cstheme="majorHAnsi"/>
-          <w:sz w:val="25"/>
-          <w:szCs w:val="25"/>
-          <w:lang w:val="en-US"/>
-        </w:rPr>
-        <w:tab/>
-        <w:t>Đọc cả kho sách điện tử giá trị chỉ với chi phí tiết kiệm chỉ từ 1.000 đồng/ngày.</w:t>
-      </w:r>
-    </w:p>
-    <w:p>
-      <w:pPr>
-        <w:pStyle w:val="ListParagraph"/>
-        <w:ind w:left="1440"/>
-        <w:rPr>
-          <w:rFonts w:asciiTheme="majorHAnsi" w:hAnsiTheme="majorHAnsi" w:cstheme="majorHAnsi"/>
-          <w:sz w:val="25"/>
-          <w:szCs w:val="25"/>
-          <w:lang w:val="en-US"/>
-        </w:rPr>
-      </w:pPr>
-      <w:r>
-        <w:rPr>
-          <w:rFonts w:asciiTheme="majorHAnsi" w:hAnsiTheme="majorHAnsi" w:cstheme="majorHAnsi"/>
-          <w:sz w:val="25"/>
-          <w:szCs w:val="25"/>
-          <w:lang w:val="en-US"/>
-        </w:rPr>
-        <w:t></w:t>
-      </w:r>
-      <w:r>
-        <w:rPr>
-          <w:rFonts w:asciiTheme="majorHAnsi" w:hAnsiTheme="majorHAnsi" w:cstheme="majorHAnsi"/>
-          <w:sz w:val="25"/>
-          <w:szCs w:val="25"/>
-          <w:lang w:val="en-US"/>
-        </w:rPr>
-        <w:tab/>
-        <w:t>Hỗ trợ đăng nhập, đăng ký từ các tài khoản Mạng xã hội như Facebook, Google+.</w:t>
-      </w:r>
-    </w:p>
-    <w:p>
-      <w:pPr>
-        <w:pStyle w:val="ListParagraph"/>
-        <w:ind w:left="1440"/>
-        <w:rPr>
-          <w:rFonts w:asciiTheme="majorHAnsi" w:hAnsiTheme="majorHAnsi" w:cstheme="majorHAnsi"/>
-          <w:sz w:val="25"/>
-          <w:szCs w:val="25"/>
-          <w:lang w:val="en-US"/>
-        </w:rPr>
-      </w:pPr>
-      <w:r>
-        <w:rPr>
-          <w:rFonts w:asciiTheme="majorHAnsi" w:hAnsiTheme="majorHAnsi" w:cstheme="majorHAnsi"/>
-          <w:sz w:val="25"/>
-          <w:szCs w:val="25"/>
-          <w:lang w:val="en-US"/>
-        </w:rPr>
-        <w:t></w:t>
-      </w:r>
-      <w:r>
-        <w:rPr>
-          <w:rFonts w:asciiTheme="majorHAnsi" w:hAnsiTheme="majorHAnsi" w:cstheme="majorHAnsi"/>
-          <w:sz w:val="25"/>
-          <w:szCs w:val="25"/>
-          <w:lang w:val="en-US"/>
-        </w:rPr>
-        <w:tab/>
-        <w:t>Sách mới được lựa chọn và cập nhật liên tục.</w:t>
-      </w:r>
-    </w:p>
-    <w:p>
-      <w:pPr>
-        <w:pStyle w:val="ListParagraph"/>
-        <w:ind w:left="1440"/>
-        <w:rPr>
-          <w:rFonts w:asciiTheme="majorHAnsi" w:hAnsiTheme="majorHAnsi" w:cstheme="majorHAnsi"/>
-          <w:sz w:val="25"/>
-          <w:szCs w:val="25"/>
-          <w:lang w:val="en-US"/>
-        </w:rPr>
-      </w:pPr>
-      <w:r>
-        <w:rPr>
-          <w:rFonts w:asciiTheme="majorHAnsi" w:hAnsiTheme="majorHAnsi" w:cstheme="majorHAnsi"/>
-          <w:sz w:val="25"/>
-          <w:szCs w:val="25"/>
-          <w:lang w:val="en-US"/>
-        </w:rPr>
-        <w:t>o</w:t>
-      </w:r>
-      <w:r>
-        <w:rPr>
-          <w:rFonts w:asciiTheme="majorHAnsi" w:hAnsiTheme="majorHAnsi" w:cstheme="majorHAnsi"/>
-          <w:sz w:val="25"/>
-          <w:szCs w:val="25"/>
-          <w:lang w:val="en-US"/>
-        </w:rPr>
-        <w:tab/>
-        <w:t>Đối với nhà xuất bản, nhà phát hành, tác giả độc lập:</w:t>
-      </w:r>
-    </w:p>
-    <w:p>
-      <w:pPr>
-        <w:pStyle w:val="ListParagraph"/>
-        <w:ind w:left="1440"/>
-        <w:rPr>
-          <w:rFonts w:asciiTheme="majorHAnsi" w:hAnsiTheme="majorHAnsi" w:cstheme="majorHAnsi"/>
-          <w:sz w:val="25"/>
-          <w:szCs w:val="25"/>
-          <w:lang w:val="en-US"/>
-        </w:rPr>
-      </w:pPr>
-      <w:r>
-        <w:rPr>
-          <w:rFonts w:asciiTheme="majorHAnsi" w:hAnsiTheme="majorHAnsi" w:cstheme="majorHAnsi"/>
-          <w:sz w:val="25"/>
-          <w:szCs w:val="25"/>
-          <w:lang w:val="en-US"/>
-        </w:rPr>
-        <w:t></w:t>
-      </w:r>
-      <w:r>
-        <w:rPr>
-          <w:rFonts w:asciiTheme="majorHAnsi" w:hAnsiTheme="majorHAnsi" w:cstheme="majorHAnsi"/>
-          <w:sz w:val="25"/>
-          <w:szCs w:val="25"/>
-          <w:lang w:val="en-US"/>
-        </w:rPr>
-        <w:tab/>
-        <w:t>Được tạo kho sách riêng biệt và phát triển thương hiệu trong mảng sách điện tử</w:t>
-      </w:r>
-    </w:p>
-    <w:p>
-      <w:pPr>
-        <w:pStyle w:val="ListParagraph"/>
-        <w:ind w:left="1440"/>
-        <w:rPr>
-          <w:rFonts w:asciiTheme="majorHAnsi" w:hAnsiTheme="majorHAnsi" w:cstheme="majorHAnsi"/>
-          <w:sz w:val="25"/>
-          <w:szCs w:val="25"/>
-          <w:lang w:val="en-US"/>
-        </w:rPr>
-      </w:pPr>
-      <w:r>
-        <w:rPr>
-          <w:rFonts w:asciiTheme="majorHAnsi" w:hAnsiTheme="majorHAnsi" w:cstheme="majorHAnsi"/>
-          <w:sz w:val="25"/>
-          <w:szCs w:val="25"/>
-          <w:lang w:val="en-US"/>
-        </w:rPr>
-        <w:t></w:t>
-      </w:r>
-      <w:r>
-        <w:rPr>
-          <w:rFonts w:asciiTheme="majorHAnsi" w:hAnsiTheme="majorHAnsi" w:cstheme="majorHAnsi"/>
-          <w:sz w:val="25"/>
-          <w:szCs w:val="25"/>
-          <w:lang w:val="en-US"/>
-        </w:rPr>
-        <w:tab/>
-        <w:t>Được tiếp cận và giới thiệu tác phẩm đến với hơn 3 triệu người đọc trên nền tảng Waka một cách nhanh chóng và hiệu quả nhất.</w:t>
-      </w:r>
-    </w:p>
-    <w:p>
-      <w:pPr>
-        <w:pStyle w:val="ListParagraph"/>
-        <w:ind w:left="1440"/>
-        <w:rPr>
-          <w:rFonts w:asciiTheme="majorHAnsi" w:hAnsiTheme="majorHAnsi" w:cstheme="majorHAnsi"/>
-          <w:sz w:val="25"/>
-          <w:szCs w:val="25"/>
-          <w:lang w:val="en-US"/>
-        </w:rPr>
-      </w:pPr>
-      <w:r>
-        <w:rPr>
-          <w:rFonts w:asciiTheme="majorHAnsi" w:hAnsiTheme="majorHAnsi" w:cstheme="majorHAnsi"/>
-          <w:sz w:val="25"/>
-          <w:szCs w:val="25"/>
-          <w:lang w:val="en-US"/>
-        </w:rPr>
-        <w:lastRenderedPageBreak/>
-        <w:t></w:t>
-      </w:r>
-      <w:r>
-        <w:rPr>
-          <w:rFonts w:asciiTheme="majorHAnsi" w:hAnsiTheme="majorHAnsi" w:cstheme="majorHAnsi"/>
-          <w:sz w:val="25"/>
-          <w:szCs w:val="25"/>
-          <w:lang w:val="en-US"/>
-        </w:rPr>
-        <w:tab/>
-        <w:t>Bản quyền sách số được bảo vệ.</w:t>
-      </w:r>
-    </w:p>
-    <w:p>
-      <w:pPr>
-        <w:pStyle w:val="ListParagraph"/>
-        <w:ind w:left="1440"/>
-        <w:rPr>
-          <w:rFonts w:asciiTheme="majorHAnsi" w:hAnsiTheme="majorHAnsi" w:cstheme="majorHAnsi"/>
-          <w:sz w:val="25"/>
-          <w:szCs w:val="25"/>
-          <w:lang w:val="en-US"/>
-        </w:rPr>
-      </w:pPr>
-      <w:r>
-        <w:rPr>
-          <w:rFonts w:asciiTheme="majorHAnsi" w:hAnsiTheme="majorHAnsi" w:cstheme="majorHAnsi"/>
-          <w:sz w:val="25"/>
-          <w:szCs w:val="25"/>
-          <w:lang w:val="en-US"/>
-        </w:rPr>
-        <w:t>o</w:t>
-      </w:r>
-      <w:r>
-        <w:rPr>
-          <w:rFonts w:asciiTheme="majorHAnsi" w:hAnsiTheme="majorHAnsi" w:cstheme="majorHAnsi"/>
-          <w:sz w:val="25"/>
-          <w:szCs w:val="25"/>
-          <w:lang w:val="en-US"/>
-        </w:rPr>
-        <w:tab/>
-        <w:t>Dịch vụ của Waka được cung cấp cho người dùng trên máy tính (bản hạn chế), máy tính bảng và các thiết bị hỗ trợ hệ điều hành iOS (9.0 trở lên) và Android ( 4.4 trở lên).</w:t>
-      </w:r>
-    </w:p>
-    <w:p>
-      <w:pPr>
-        <w:pStyle w:val="ListParagraph"/>
-        <w:ind w:left="1440"/>
-        <w:rPr>
-          <w:rFonts w:asciiTheme="majorHAnsi" w:hAnsiTheme="majorHAnsi" w:cstheme="majorHAnsi"/>
-          <w:sz w:val="25"/>
-          <w:szCs w:val="25"/>
-          <w:lang w:val="en-US"/>
-        </w:rPr>
-      </w:pPr>
-      <w:r>
-        <w:rPr>
-          <w:rFonts w:asciiTheme="majorHAnsi" w:hAnsiTheme="majorHAnsi" w:cstheme="majorHAnsi"/>
-          <w:sz w:val="25"/>
-          <w:szCs w:val="25"/>
-          <w:lang w:val="en-US"/>
-        </w:rPr>
-        <w:t>o</w:t>
-      </w:r>
-      <w:r>
-        <w:rPr>
-          <w:rFonts w:asciiTheme="majorHAnsi" w:hAnsiTheme="majorHAnsi" w:cstheme="majorHAnsi"/>
-          <w:sz w:val="25"/>
-          <w:szCs w:val="25"/>
-          <w:lang w:val="en-US"/>
-        </w:rPr>
-        <w:tab/>
-        <w:t>Có diễn đàn lớn, cộng đồng hỗ trợ nhiều.</w:t>
-      </w:r>
-    </w:p>
-    <w:p>
-      <w:pPr>
-        <w:pStyle w:val="ListParagraph"/>
-        <w:ind w:left="1440"/>
-        <w:rPr>
-          <w:rFonts w:asciiTheme="majorHAnsi" w:hAnsiTheme="majorHAnsi" w:cstheme="majorHAnsi"/>
-          <w:sz w:val="25"/>
-          <w:szCs w:val="25"/>
-          <w:lang w:val="en-US"/>
-        </w:rPr>
-      </w:pPr>
-      <w:r>
-        <w:rPr>
-          <w:rFonts w:asciiTheme="majorHAnsi" w:hAnsiTheme="majorHAnsi" w:cstheme="majorHAnsi"/>
-          <w:sz w:val="25"/>
-          <w:szCs w:val="25"/>
-          <w:lang w:val="en-US"/>
-        </w:rPr>
-        <w:t>•</w:t>
-      </w:r>
-      <w:r>
-        <w:rPr>
-          <w:rFonts w:asciiTheme="majorHAnsi" w:hAnsiTheme="majorHAnsi" w:cstheme="majorHAnsi"/>
-          <w:sz w:val="25"/>
-          <w:szCs w:val="25"/>
-          <w:lang w:val="en-US"/>
-        </w:rPr>
-        <w:tab/>
-        <w:t>Điểm yếu</w:t>
-      </w:r>
-    </w:p>
-    <w:p>
-      <w:pPr>
-        <w:pStyle w:val="ListParagraph"/>
-        <w:ind w:left="1440"/>
-        <w:rPr>
-          <w:rFonts w:asciiTheme="majorHAnsi" w:hAnsiTheme="majorHAnsi" w:cstheme="majorHAnsi"/>
-          <w:sz w:val="25"/>
-          <w:szCs w:val="25"/>
-          <w:lang w:val="en-US"/>
-        </w:rPr>
-      </w:pPr>
-      <w:r>
-        <w:rPr>
-          <w:rFonts w:asciiTheme="majorHAnsi" w:hAnsiTheme="majorHAnsi" w:cstheme="majorHAnsi"/>
-          <w:sz w:val="25"/>
-          <w:szCs w:val="25"/>
-          <w:lang w:val="en-US"/>
-        </w:rPr>
-        <w:t>Một số truyện cần tài khoản vip mới có thể đọc.</w:t>
-      </w:r>
-    </w:p>
-    <w:p>
-      <w:pPr>
-        <w:pStyle w:val="ListParagraph"/>
-        <w:ind w:left="1440"/>
-        <w:rPr>
-          <w:rFonts w:asciiTheme="majorHAnsi" w:hAnsiTheme="majorHAnsi" w:cstheme="majorHAnsi"/>
-          <w:sz w:val="25"/>
-          <w:szCs w:val="25"/>
-          <w:lang w:val="en-US"/>
-        </w:rPr>
-      </w:pPr>
-    </w:p>
-    <w:p>
-      <w:pPr>
-        <w:pStyle w:val="ListParagraph"/>
-        <w:ind w:left="1440"/>
-        <w:rPr>
-          <w:rFonts w:asciiTheme="majorHAnsi" w:hAnsiTheme="majorHAnsi" w:cstheme="majorHAnsi"/>
-          <w:sz w:val="25"/>
-          <w:szCs w:val="25"/>
-          <w:lang w:val="en-US"/>
-        </w:rPr>
-      </w:pPr>
-      <w:r>
-        <w:rPr>
-          <w:rFonts w:asciiTheme="majorHAnsi" w:hAnsiTheme="majorHAnsi" w:cstheme="majorHAnsi"/>
-          <w:sz w:val="25"/>
-          <w:szCs w:val="25"/>
-          <w:lang w:val="en-US"/>
-        </w:rPr>
-        <w:t>II.</w:t>
-      </w:r>
-      <w:r>
-        <w:rPr>
-          <w:rFonts w:asciiTheme="majorHAnsi" w:hAnsiTheme="majorHAnsi" w:cstheme="majorHAnsi"/>
-          <w:sz w:val="25"/>
-          <w:szCs w:val="25"/>
-          <w:lang w:val="en-US"/>
-        </w:rPr>
-        <w:tab/>
-        <w:t>Wattpad</w:t>
-      </w:r>
-    </w:p>
-    <w:p>
-      <w:pPr>
-        <w:pStyle w:val="ListParagraph"/>
-        <w:ind w:left="1440"/>
-        <w:rPr>
-          <w:rFonts w:asciiTheme="majorHAnsi" w:hAnsiTheme="majorHAnsi" w:cstheme="majorHAnsi"/>
-          <w:sz w:val="25"/>
-          <w:szCs w:val="25"/>
-          <w:lang w:val="en-US"/>
-        </w:rPr>
-      </w:pPr>
-      <w:r>
-        <w:rPr>
-          <w:rFonts w:asciiTheme="majorHAnsi" w:hAnsiTheme="majorHAnsi" w:cstheme="majorHAnsi"/>
-          <w:sz w:val="25"/>
-          <w:szCs w:val="25"/>
-          <w:lang w:val="en-US"/>
-        </w:rPr>
         <w:t xml:space="preserve"> </w:t>
       </w:r>
-    </w:p>
-    <w:p>
-      <w:pPr>
-        <w:pStyle w:val="ListParagraph"/>
-        <w:ind w:left="1440"/>
-        <w:rPr>
-          <w:rFonts w:asciiTheme="majorHAnsi" w:hAnsiTheme="majorHAnsi" w:cstheme="majorHAnsi"/>
-          <w:sz w:val="25"/>
-          <w:szCs w:val="25"/>
-          <w:lang w:val="en-US"/>
-        </w:rPr>
-      </w:pPr>
-      <w:r>
-        <w:rPr>
-          <w:rFonts w:asciiTheme="majorHAnsi" w:hAnsiTheme="majorHAnsi" w:cstheme="majorHAnsi"/>
-          <w:sz w:val="25"/>
-          <w:szCs w:val="25"/>
-          <w:lang w:val="en-US"/>
-        </w:rPr>
-        <w:t>a.</w:t>
-      </w:r>
-      <w:r>
-        <w:rPr>
-          <w:rFonts w:asciiTheme="majorHAnsi" w:hAnsiTheme="majorHAnsi" w:cstheme="majorHAnsi"/>
-          <w:sz w:val="25"/>
-          <w:szCs w:val="25"/>
-          <w:lang w:val="en-US"/>
-        </w:rPr>
-        <w:tab/>
+      <w:r>
+        <w:rPr>
+          <w:noProof/>
+        </w:rPr>
+        <w:drawing>
+          <wp:inline distT="0" distB="0" distL="0" distR="0" wp14:anchorId="08AD57F8" wp14:editId="59C81DEA">
+            <wp:extent cx="4911624" cy="2419353"/>
+            <wp:effectExtent l="0" t="0" r="3810" b="0"/>
+            <wp:docPr id="2" name="Picture 2"/>
+            <wp:cNvGraphicFramePr>
+              <a:graphicFrameLocks xmlns:a="http://schemas.openxmlformats.org/drawingml/2006/main" noChangeAspect="1"/>
+            </wp:cNvGraphicFramePr>
+            <a:graphic xmlns:a="http://schemas.openxmlformats.org/drawingml/2006/main">
+              <a:graphicData uri="http://schemas.openxmlformats.org/drawingml/2006/picture">
+                <pic:pic xmlns:pic="http://schemas.openxmlformats.org/drawingml/2006/picture">
+                  <pic:nvPicPr>
+                    <pic:cNvPr id="1" name=""/>
+                    <pic:cNvPicPr/>
+                  </pic:nvPicPr>
+                  <pic:blipFill>
+                    <a:blip r:embed="rId9"/>
+                    <a:stretch>
+                      <a:fillRect/>
+                    </a:stretch>
+                  </pic:blipFill>
+                  <pic:spPr>
+                    <a:xfrm>
+                      <a:off x="0" y="0"/>
+                      <a:ext cx="4922321" cy="2424622"/>
+                    </a:xfrm>
+                    <a:prstGeom prst="rect">
+                      <a:avLst/>
+                    </a:prstGeom>
+                  </pic:spPr>
+                </pic:pic>
+              </a:graphicData>
+            </a:graphic>
+          </wp:inline>
+        </w:drawing>
+      </w:r>
+    </w:p>
+    <w:p>
+      <w:pPr>
+        <w:pStyle w:val="ListParagraph"/>
+        <w:numPr>
+          <w:ilvl w:val="0"/>
+          <w:numId w:val="18"/>
+        </w:numPr>
+        <w:rPr>
+          <w:rFonts w:asciiTheme="majorHAnsi" w:hAnsiTheme="majorHAnsi" w:cstheme="majorHAnsi"/>
+          <w:sz w:val="25"/>
+          <w:szCs w:val="25"/>
+          <w:lang w:val="en-US"/>
+        </w:rPr>
+      </w:pPr>
+      <w:r>
+        <w:rPr>
+          <w:rFonts w:asciiTheme="majorHAnsi" w:hAnsiTheme="majorHAnsi" w:cstheme="majorHAnsi"/>
+          <w:sz w:val="25"/>
+          <w:szCs w:val="25"/>
+          <w:lang w:val="en-US"/>
+        </w:rPr>
         <w:t>Giới thiệu</w:t>
       </w:r>
     </w:p>
@@ -2669,6 +2692,421 @@
     <w:p>
       <w:pPr>
         <w:pStyle w:val="ListParagraph"/>
+        <w:numPr>
+          <w:ilvl w:val="0"/>
+          <w:numId w:val="18"/>
+        </w:numPr>
+        <w:rPr>
+          <w:rFonts w:asciiTheme="majorHAnsi" w:hAnsiTheme="majorHAnsi" w:cstheme="majorHAnsi"/>
+          <w:sz w:val="25"/>
+          <w:szCs w:val="25"/>
+          <w:lang w:val="en-US"/>
+        </w:rPr>
+      </w:pPr>
+      <w:r>
+        <w:rPr>
+          <w:rFonts w:asciiTheme="majorHAnsi" w:hAnsiTheme="majorHAnsi" w:cstheme="majorHAnsi"/>
+          <w:sz w:val="25"/>
+          <w:szCs w:val="25"/>
+          <w:lang w:val="en-US"/>
+        </w:rPr>
+        <w:t>Các chức năng chính</w:t>
+      </w:r>
+    </w:p>
+    <w:p>
+      <w:pPr>
+        <w:pStyle w:val="ListParagraph"/>
+        <w:numPr>
+          <w:ilvl w:val="0"/>
+          <w:numId w:val="33"/>
+        </w:numPr>
+        <w:rPr>
+          <w:rFonts w:asciiTheme="majorHAnsi" w:hAnsiTheme="majorHAnsi" w:cstheme="majorHAnsi"/>
+          <w:sz w:val="25"/>
+          <w:szCs w:val="25"/>
+          <w:lang w:val="en-US"/>
+        </w:rPr>
+      </w:pPr>
+      <w:r>
+        <w:rPr>
+          <w:rFonts w:asciiTheme="majorHAnsi" w:hAnsiTheme="majorHAnsi" w:cstheme="majorHAnsi"/>
+          <w:sz w:val="25"/>
+          <w:szCs w:val="25"/>
+          <w:lang w:val="en-US"/>
+        </w:rPr>
+        <w:t>Lọc truyện theo từng thể loại</w:t>
+      </w:r>
+    </w:p>
+    <w:p>
+      <w:pPr>
+        <w:pStyle w:val="ListParagraph"/>
+        <w:numPr>
+          <w:ilvl w:val="0"/>
+          <w:numId w:val="33"/>
+        </w:numPr>
+        <w:rPr>
+          <w:rFonts w:asciiTheme="majorHAnsi" w:hAnsiTheme="majorHAnsi" w:cstheme="majorHAnsi"/>
+          <w:sz w:val="25"/>
+          <w:szCs w:val="25"/>
+          <w:lang w:val="en-US"/>
+        </w:rPr>
+      </w:pPr>
+      <w:r>
+        <w:rPr>
+          <w:rFonts w:asciiTheme="majorHAnsi" w:hAnsiTheme="majorHAnsi" w:cstheme="majorHAnsi"/>
+          <w:sz w:val="25"/>
+          <w:szCs w:val="25"/>
+          <w:lang w:val="en-US"/>
+        </w:rPr>
+        <w:t>Tự viết truyện của mình.</w:t>
+      </w:r>
+    </w:p>
+    <w:p>
+      <w:pPr>
+        <w:pStyle w:val="ListParagraph"/>
+        <w:numPr>
+          <w:ilvl w:val="0"/>
+          <w:numId w:val="33"/>
+        </w:numPr>
+        <w:rPr>
+          <w:rFonts w:asciiTheme="majorHAnsi" w:hAnsiTheme="majorHAnsi" w:cstheme="majorHAnsi"/>
+          <w:sz w:val="25"/>
+          <w:szCs w:val="25"/>
+          <w:lang w:val="en-US"/>
+        </w:rPr>
+      </w:pPr>
+      <w:r>
+        <w:rPr>
+          <w:rFonts w:asciiTheme="majorHAnsi" w:hAnsiTheme="majorHAnsi" w:cstheme="majorHAnsi"/>
+          <w:sz w:val="25"/>
+          <w:szCs w:val="25"/>
+          <w:lang w:val="en-US"/>
+        </w:rPr>
+        <w:t>Có diễn đàn lớn, mạnh mọi người chia sẻ nhiều truyện.</w:t>
+      </w:r>
+    </w:p>
+    <w:p>
+      <w:pPr>
+        <w:pStyle w:val="ListParagraph"/>
+        <w:numPr>
+          <w:ilvl w:val="0"/>
+          <w:numId w:val="33"/>
+        </w:numPr>
+        <w:rPr>
+          <w:rFonts w:asciiTheme="majorHAnsi" w:hAnsiTheme="majorHAnsi" w:cstheme="majorHAnsi"/>
+          <w:sz w:val="25"/>
+          <w:szCs w:val="25"/>
+          <w:lang w:val="en-US"/>
+        </w:rPr>
+      </w:pPr>
+      <w:r>
+        <w:rPr>
+          <w:rFonts w:asciiTheme="majorHAnsi" w:hAnsiTheme="majorHAnsi" w:cstheme="majorHAnsi"/>
+          <w:sz w:val="25"/>
+          <w:szCs w:val="25"/>
+          <w:lang w:val="en-US"/>
+        </w:rPr>
+        <w:t>Có nhiều truyện, sách, tác phẩm… trên toàn thế giới</w:t>
+      </w:r>
+    </w:p>
+    <w:p>
+      <w:pPr>
+        <w:pStyle w:val="ListParagraph"/>
+        <w:numPr>
+          <w:ilvl w:val="0"/>
+          <w:numId w:val="18"/>
+        </w:numPr>
+        <w:rPr>
+          <w:rFonts w:asciiTheme="majorHAnsi" w:hAnsiTheme="majorHAnsi" w:cstheme="majorHAnsi"/>
+          <w:sz w:val="25"/>
+          <w:szCs w:val="25"/>
+          <w:lang w:val="en-US"/>
+        </w:rPr>
+      </w:pPr>
+      <w:r>
+        <w:rPr>
+          <w:rFonts w:asciiTheme="majorHAnsi" w:hAnsiTheme="majorHAnsi" w:cstheme="majorHAnsi"/>
+          <w:sz w:val="25"/>
+          <w:szCs w:val="25"/>
+          <w:lang w:val="en-US"/>
+        </w:rPr>
+        <w:t>Điể</w:t>
+      </w:r>
+      <w:r>
+        <w:rPr>
+          <w:rFonts w:asciiTheme="majorHAnsi" w:hAnsiTheme="majorHAnsi" w:cstheme="majorHAnsi"/>
+          <w:sz w:val="25"/>
+          <w:szCs w:val="25"/>
+          <w:lang w:val="en-US"/>
+        </w:rPr>
+        <w:t>m</w:t>
+      </w:r>
+      <w:r>
+        <w:rPr>
+          <w:rFonts w:asciiTheme="majorHAnsi" w:hAnsiTheme="majorHAnsi" w:cstheme="majorHAnsi"/>
+          <w:sz w:val="25"/>
+          <w:szCs w:val="25"/>
+          <w:lang w:val="en-US"/>
+        </w:rPr>
+        <w:t xml:space="preserve"> mạnh và điểm yếu</w:t>
+      </w:r>
+    </w:p>
+    <w:p>
+      <w:pPr>
+        <w:rPr>
+          <w:rFonts w:asciiTheme="majorHAnsi" w:hAnsiTheme="majorHAnsi" w:cstheme="majorHAnsi"/>
+          <w:sz w:val="25"/>
+          <w:szCs w:val="25"/>
+          <w:lang w:val="en-US"/>
+        </w:rPr>
+      </w:pPr>
+      <w:r>
+        <w:rPr>
+          <w:rFonts w:asciiTheme="majorHAnsi" w:hAnsiTheme="majorHAnsi" w:cstheme="majorHAnsi"/>
+          <w:sz w:val="25"/>
+          <w:szCs w:val="25"/>
+          <w:lang w:val="en-US"/>
+        </w:rPr>
+        <w:br w:type="page"/>
+      </w:r>
+    </w:p>
+    <w:p>
+      <w:pPr>
+        <w:pStyle w:val="ListParagraph"/>
+        <w:numPr>
+          <w:ilvl w:val="0"/>
+          <w:numId w:val="22"/>
+        </w:numPr>
+        <w:rPr>
+          <w:rFonts w:asciiTheme="majorHAnsi" w:hAnsiTheme="majorHAnsi" w:cstheme="majorHAnsi"/>
+          <w:sz w:val="25"/>
+          <w:szCs w:val="25"/>
+          <w:lang w:val="en-US"/>
+        </w:rPr>
+      </w:pPr>
+      <w:r>
+        <w:rPr>
+          <w:rFonts w:asciiTheme="majorHAnsi" w:hAnsiTheme="majorHAnsi" w:cstheme="majorHAnsi"/>
+          <w:sz w:val="25"/>
+          <w:szCs w:val="25"/>
+          <w:lang w:val="en-US"/>
+        </w:rPr>
+        <w:lastRenderedPageBreak/>
+        <w:t>Điểm mạnh</w:t>
+      </w:r>
+    </w:p>
+    <w:p>
+      <w:pPr>
+        <w:pStyle w:val="ListParagraph"/>
+        <w:numPr>
+          <w:ilvl w:val="0"/>
+          <w:numId w:val="31"/>
+        </w:numPr>
+        <w:rPr>
+          <w:rFonts w:asciiTheme="majorHAnsi" w:hAnsiTheme="majorHAnsi" w:cstheme="majorHAnsi"/>
+          <w:sz w:val="25"/>
+          <w:szCs w:val="25"/>
+          <w:lang w:val="en-US"/>
+        </w:rPr>
+      </w:pPr>
+      <w:r>
+        <w:rPr>
+          <w:rFonts w:asciiTheme="majorHAnsi" w:hAnsiTheme="majorHAnsi" w:cstheme="majorHAnsi"/>
+          <w:sz w:val="25"/>
+          <w:szCs w:val="25"/>
+          <w:lang w:val="en-US"/>
+        </w:rPr>
+        <w:t>Có thể lưu truyện offline để đọc</w:t>
+      </w:r>
+    </w:p>
+    <w:p>
+      <w:pPr>
+        <w:pStyle w:val="ListParagraph"/>
+        <w:numPr>
+          <w:ilvl w:val="0"/>
+          <w:numId w:val="31"/>
+        </w:numPr>
+        <w:rPr>
+          <w:rFonts w:asciiTheme="majorHAnsi" w:hAnsiTheme="majorHAnsi" w:cstheme="majorHAnsi"/>
+          <w:sz w:val="25"/>
+          <w:szCs w:val="25"/>
+          <w:lang w:val="en-US"/>
+        </w:rPr>
+      </w:pPr>
+      <w:r>
+        <w:rPr>
+          <w:rFonts w:asciiTheme="majorHAnsi" w:hAnsiTheme="majorHAnsi" w:cstheme="majorHAnsi"/>
+          <w:sz w:val="25"/>
+          <w:szCs w:val="25"/>
+          <w:lang w:val="en-US"/>
+        </w:rPr>
+        <w:t>Có app chạy trên đa nền tảng.</w:t>
+      </w:r>
+    </w:p>
+    <w:p>
+      <w:pPr>
+        <w:pStyle w:val="ListParagraph"/>
+        <w:numPr>
+          <w:ilvl w:val="0"/>
+          <w:numId w:val="31"/>
+        </w:numPr>
+        <w:rPr>
+          <w:rFonts w:asciiTheme="majorHAnsi" w:hAnsiTheme="majorHAnsi" w:cstheme="majorHAnsi"/>
+          <w:sz w:val="25"/>
+          <w:szCs w:val="25"/>
+          <w:lang w:val="en-US"/>
+        </w:rPr>
+      </w:pPr>
+      <w:r>
+        <w:rPr>
+          <w:rFonts w:asciiTheme="majorHAnsi" w:hAnsiTheme="majorHAnsi" w:cstheme="majorHAnsi"/>
+          <w:sz w:val="25"/>
+          <w:szCs w:val="25"/>
+          <w:lang w:val="en-US"/>
+        </w:rPr>
+        <w:t>Hỗ trợ đa ngôn ngữ.</w:t>
+      </w:r>
+    </w:p>
+    <w:p>
+      <w:pPr>
+        <w:ind w:left="1080" w:firstLine="720"/>
+        <w:rPr>
+          <w:rFonts w:asciiTheme="majorHAnsi" w:hAnsiTheme="majorHAnsi" w:cstheme="majorHAnsi"/>
+          <w:sz w:val="25"/>
+          <w:szCs w:val="25"/>
+          <w:lang w:val="en-US"/>
+        </w:rPr>
+      </w:pPr>
+      <w:r>
+        <w:rPr>
+          <w:noProof/>
+        </w:rPr>
+        <w:drawing>
+          <wp:inline distT="0" distB="0" distL="0" distR="0" wp14:anchorId="4D9EAD5C" wp14:editId="747A7080">
+            <wp:extent cx="5226685" cy="2582073"/>
+            <wp:effectExtent l="0" t="0" r="0" b="8890"/>
+            <wp:docPr id="3" name="Picture 3"/>
+            <wp:cNvGraphicFramePr>
+              <a:graphicFrameLocks xmlns:a="http://schemas.openxmlformats.org/drawingml/2006/main" noChangeAspect="1"/>
+            </wp:cNvGraphicFramePr>
+            <a:graphic xmlns:a="http://schemas.openxmlformats.org/drawingml/2006/main">
+              <a:graphicData uri="http://schemas.openxmlformats.org/drawingml/2006/picture">
+                <pic:pic xmlns:pic="http://schemas.openxmlformats.org/drawingml/2006/picture">
+                  <pic:nvPicPr>
+                    <pic:cNvPr id="1" name=""/>
+                    <pic:cNvPicPr/>
+                  </pic:nvPicPr>
+                  <pic:blipFill>
+                    <a:blip r:embed="rId10"/>
+                    <a:stretch>
+                      <a:fillRect/>
+                    </a:stretch>
+                  </pic:blipFill>
+                  <pic:spPr>
+                    <a:xfrm>
+                      <a:off x="0" y="0"/>
+                      <a:ext cx="5234465" cy="2585916"/>
+                    </a:xfrm>
+                    <a:prstGeom prst="rect">
+                      <a:avLst/>
+                    </a:prstGeom>
+                  </pic:spPr>
+                </pic:pic>
+              </a:graphicData>
+            </a:graphic>
+          </wp:inline>
+        </w:drawing>
+      </w:r>
+    </w:p>
+    <w:p>
+      <w:pPr>
+        <w:pStyle w:val="ListParagraph"/>
+        <w:numPr>
+          <w:ilvl w:val="0"/>
+          <w:numId w:val="22"/>
+        </w:numPr>
+        <w:rPr>
+          <w:rFonts w:asciiTheme="majorHAnsi" w:hAnsiTheme="majorHAnsi" w:cstheme="majorHAnsi"/>
+          <w:sz w:val="25"/>
+          <w:szCs w:val="25"/>
+          <w:lang w:val="en-US"/>
+        </w:rPr>
+      </w:pPr>
+      <w:r>
+        <w:rPr>
+          <w:rFonts w:asciiTheme="majorHAnsi" w:hAnsiTheme="majorHAnsi" w:cstheme="majorHAnsi"/>
+          <w:sz w:val="25"/>
+          <w:szCs w:val="25"/>
+          <w:lang w:val="en-US"/>
+        </w:rPr>
+        <w:t>Điểm yếu</w:t>
+      </w:r>
+    </w:p>
+    <w:p>
+      <w:pPr>
+        <w:pStyle w:val="ListParagraph"/>
+        <w:numPr>
+          <w:ilvl w:val="0"/>
+          <w:numId w:val="32"/>
+        </w:numPr>
+        <w:rPr>
+          <w:rFonts w:asciiTheme="majorHAnsi" w:hAnsiTheme="majorHAnsi" w:cstheme="majorHAnsi"/>
+          <w:sz w:val="25"/>
+          <w:szCs w:val="25"/>
+          <w:lang w:val="en-US"/>
+        </w:rPr>
+      </w:pPr>
+      <w:r>
+        <w:rPr>
+          <w:rFonts w:asciiTheme="majorHAnsi" w:hAnsiTheme="majorHAnsi" w:cstheme="majorHAnsi"/>
+          <w:sz w:val="25"/>
+          <w:szCs w:val="25"/>
+          <w:lang w:val="en-US"/>
+        </w:rPr>
+        <w:t>Bản dịch chưa sát nghĩa. </w:t>
+      </w:r>
+    </w:p>
+    <w:p>
+      <w:pPr>
+        <w:ind w:left="720" w:firstLine="720"/>
+        <w:rPr>
+          <w:rFonts w:asciiTheme="majorHAnsi" w:hAnsiTheme="majorHAnsi" w:cstheme="majorHAnsi"/>
+          <w:sz w:val="25"/>
+          <w:szCs w:val="25"/>
+          <w:lang w:val="en-US"/>
+        </w:rPr>
+      </w:pPr>
+      <w:r>
+        <w:rPr>
+          <w:rFonts w:asciiTheme="majorHAnsi" w:hAnsiTheme="majorHAnsi" w:cstheme="majorHAnsi"/>
+          <w:sz w:val="25"/>
+          <w:szCs w:val="25"/>
+          <w:lang w:val="en-US"/>
+        </w:rPr>
+        <w:t xml:space="preserve">a.2.  </w:t>
+      </w:r>
+      <w:r>
+        <w:rPr>
+          <w:rFonts w:asciiTheme="majorHAnsi" w:hAnsiTheme="majorHAnsi" w:cstheme="majorHAnsi"/>
+          <w:sz w:val="25"/>
+          <w:szCs w:val="25"/>
+          <w:lang w:val="en-US"/>
+        </w:rPr>
+        <w:t>Truyenfull.v</w:t>
+      </w:r>
+      <w:r>
+        <w:rPr>
+          <w:rFonts w:asciiTheme="majorHAnsi" w:hAnsiTheme="majorHAnsi" w:cstheme="majorHAnsi"/>
+          <w:sz w:val="25"/>
+          <w:szCs w:val="25"/>
+          <w:lang w:val="en-US"/>
+        </w:rPr>
+        <w:t>n</w:t>
+      </w:r>
+    </w:p>
+    <w:p>
+      <w:pPr>
+        <w:pStyle w:val="ListParagraph"/>
         <w:ind w:left="1440"/>
         <w:rPr>
           <w:rFonts w:asciiTheme="majorHAnsi" w:hAnsiTheme="majorHAnsi" w:cstheme="majorHAnsi"/>
@@ -2684,777 +3122,384 @@
           <w:szCs w:val="25"/>
           <w:lang w:val="en-US"/>
         </w:rPr>
-        <w:t>b.</w:t>
-      </w:r>
-      <w:r>
-        <w:rPr>
-          <w:rFonts w:asciiTheme="majorHAnsi" w:hAnsiTheme="majorHAnsi" w:cstheme="majorHAnsi"/>
-          <w:sz w:val="25"/>
-          <w:szCs w:val="25"/>
-          <w:lang w:val="en-US"/>
-        </w:rPr>
-        <w:tab/>
+        <w:t xml:space="preserve"> </w:t>
+      </w:r>
+      <w:r>
+        <w:rPr>
+          <w:noProof/>
+        </w:rPr>
+        <w:drawing>
+          <wp:inline distT="0" distB="0" distL="0" distR="0" wp14:anchorId="58785FB9" wp14:editId="6A2890AD">
+            <wp:extent cx="5160010" cy="2530840"/>
+            <wp:effectExtent l="0" t="0" r="2540" b="3175"/>
+            <wp:docPr id="6" name="Picture 6"/>
+            <wp:cNvGraphicFramePr>
+              <a:graphicFrameLocks xmlns:a="http://schemas.openxmlformats.org/drawingml/2006/main" noChangeAspect="1"/>
+            </wp:cNvGraphicFramePr>
+            <a:graphic xmlns:a="http://schemas.openxmlformats.org/drawingml/2006/main">
+              <a:graphicData uri="http://schemas.openxmlformats.org/drawingml/2006/picture">
+                <pic:pic xmlns:pic="http://schemas.openxmlformats.org/drawingml/2006/picture">
+                  <pic:nvPicPr>
+                    <pic:cNvPr id="1" name=""/>
+                    <pic:cNvPicPr/>
+                  </pic:nvPicPr>
+                  <pic:blipFill>
+                    <a:blip r:embed="rId11"/>
+                    <a:stretch>
+                      <a:fillRect/>
+                    </a:stretch>
+                  </pic:blipFill>
+                  <pic:spPr>
+                    <a:xfrm>
+                      <a:off x="0" y="0"/>
+                      <a:ext cx="5187018" cy="2544087"/>
+                    </a:xfrm>
+                    <a:prstGeom prst="rect">
+                      <a:avLst/>
+                    </a:prstGeom>
+                  </pic:spPr>
+                </pic:pic>
+              </a:graphicData>
+            </a:graphic>
+          </wp:inline>
+        </w:drawing>
+      </w:r>
+    </w:p>
+    <w:p>
+      <w:pPr>
+        <w:pStyle w:val="ListParagraph"/>
+        <w:numPr>
+          <w:ilvl w:val="0"/>
+          <w:numId w:val="18"/>
+        </w:numPr>
+        <w:rPr>
+          <w:rFonts w:asciiTheme="majorHAnsi" w:hAnsiTheme="majorHAnsi" w:cstheme="majorHAnsi"/>
+          <w:sz w:val="25"/>
+          <w:szCs w:val="25"/>
+          <w:lang w:val="en-US"/>
+        </w:rPr>
+      </w:pPr>
+      <w:r>
+        <w:rPr>
+          <w:rFonts w:asciiTheme="majorHAnsi" w:hAnsiTheme="majorHAnsi" w:cstheme="majorHAnsi"/>
+          <w:sz w:val="25"/>
+          <w:szCs w:val="25"/>
+          <w:lang w:val="en-US"/>
+        </w:rPr>
+        <w:t>Giới thiệu</w:t>
+      </w:r>
+    </w:p>
+    <w:p>
+      <w:pPr>
+        <w:pStyle w:val="ListParagraph"/>
+        <w:ind w:left="1440"/>
+        <w:rPr>
+          <w:rFonts w:asciiTheme="majorHAnsi" w:hAnsiTheme="majorHAnsi" w:cstheme="majorHAnsi"/>
+          <w:sz w:val="25"/>
+          <w:szCs w:val="25"/>
+          <w:lang w:val="en-US"/>
+        </w:rPr>
+      </w:pPr>
+      <w:r>
+        <w:rPr>
+          <w:rFonts w:asciiTheme="majorHAnsi" w:hAnsiTheme="majorHAnsi" w:cstheme="majorHAnsi"/>
+          <w:sz w:val="25"/>
+          <w:szCs w:val="25"/>
+          <w:lang w:val="en-US"/>
+        </w:rPr>
+        <w:t xml:space="preserve">Truyện Full - Đọc truyện online, đọc truyện chữ. Website luôn cập nhật những bộ truyện mới thuộc các thể loại đặc sắc như truyện tiên hiệp, truyện kiếm hiệp, hay truyện ngôn tình một cách nhanh nhất. </w:t>
+      </w:r>
+    </w:p>
+    <w:p>
+      <w:pPr>
+        <w:pStyle w:val="ListParagraph"/>
+        <w:ind w:left="1440"/>
+        <w:rPr>
+          <w:rFonts w:asciiTheme="majorHAnsi" w:hAnsiTheme="majorHAnsi" w:cstheme="majorHAnsi"/>
+          <w:sz w:val="25"/>
+          <w:szCs w:val="25"/>
+          <w:lang w:val="en-US"/>
+        </w:rPr>
+      </w:pPr>
+      <w:r>
+        <w:rPr>
+          <w:rFonts w:asciiTheme="majorHAnsi" w:hAnsiTheme="majorHAnsi" w:cstheme="majorHAnsi"/>
+          <w:sz w:val="25"/>
+          <w:szCs w:val="25"/>
+          <w:lang w:val="en-US"/>
+        </w:rPr>
+        <w:t>Hỗ trợ mọi thiết bị như di động và máy tính bảng.</w:t>
+      </w:r>
+    </w:p>
+    <w:p>
+      <w:pPr>
+        <w:pStyle w:val="ListParagraph"/>
+        <w:ind w:left="1440"/>
+        <w:rPr>
+          <w:rFonts w:asciiTheme="majorHAnsi" w:hAnsiTheme="majorHAnsi" w:cstheme="majorHAnsi"/>
+          <w:sz w:val="25"/>
+          <w:szCs w:val="25"/>
+          <w:lang w:val="en-US"/>
+        </w:rPr>
+      </w:pPr>
+      <w:r>
+        <w:rPr>
+          <w:rFonts w:asciiTheme="majorHAnsi" w:hAnsiTheme="majorHAnsi" w:cstheme="majorHAnsi"/>
+          <w:sz w:val="25"/>
+          <w:szCs w:val="25"/>
+          <w:lang w:val="en-US"/>
+        </w:rPr>
+        <w:t>Đơn vị sản xuất và giá thành</w:t>
+      </w:r>
+    </w:p>
+    <w:p>
+      <w:pPr>
+        <w:pStyle w:val="ListParagraph"/>
+        <w:ind w:left="1440"/>
+        <w:rPr>
+          <w:rFonts w:asciiTheme="majorHAnsi" w:hAnsiTheme="majorHAnsi" w:cstheme="majorHAnsi"/>
+          <w:sz w:val="25"/>
+          <w:szCs w:val="25"/>
+          <w:lang w:val="en-US"/>
+        </w:rPr>
+      </w:pPr>
+    </w:p>
+    <w:p>
+      <w:pPr>
+        <w:pStyle w:val="ListParagraph"/>
+        <w:ind w:left="1440"/>
+        <w:rPr>
+          <w:rFonts w:asciiTheme="majorHAnsi" w:hAnsiTheme="majorHAnsi" w:cstheme="majorHAnsi"/>
+          <w:sz w:val="25"/>
+          <w:szCs w:val="25"/>
+          <w:lang w:val="en-US"/>
+        </w:rPr>
+      </w:pPr>
+    </w:p>
+    <w:p>
+      <w:pPr>
+        <w:pStyle w:val="ListParagraph"/>
+        <w:numPr>
+          <w:ilvl w:val="0"/>
+          <w:numId w:val="18"/>
+        </w:numPr>
+        <w:rPr>
+          <w:rFonts w:asciiTheme="majorHAnsi" w:hAnsiTheme="majorHAnsi" w:cstheme="majorHAnsi"/>
+          <w:sz w:val="25"/>
+          <w:szCs w:val="25"/>
+          <w:lang w:val="en-US"/>
+        </w:rPr>
+      </w:pPr>
+      <w:r>
+        <w:rPr>
+          <w:rFonts w:asciiTheme="majorHAnsi" w:hAnsiTheme="majorHAnsi" w:cstheme="majorHAnsi"/>
+          <w:sz w:val="25"/>
+          <w:szCs w:val="25"/>
+          <w:lang w:val="en-US"/>
+        </w:rPr>
+        <w:lastRenderedPageBreak/>
         <w:t>Các chức năng chính</w:t>
       </w:r>
     </w:p>
     <w:p>
       <w:pPr>
         <w:pStyle w:val="ListParagraph"/>
-        <w:ind w:left="1440"/>
-        <w:rPr>
-          <w:rFonts w:asciiTheme="majorHAnsi" w:hAnsiTheme="majorHAnsi" w:cstheme="majorHAnsi"/>
-          <w:sz w:val="25"/>
-          <w:szCs w:val="25"/>
-          <w:lang w:val="en-US"/>
-        </w:rPr>
-      </w:pPr>
-      <w:r>
-        <w:rPr>
-          <w:rFonts w:asciiTheme="majorHAnsi" w:hAnsiTheme="majorHAnsi" w:cstheme="majorHAnsi"/>
-          <w:sz w:val="25"/>
-          <w:szCs w:val="25"/>
-          <w:lang w:val="en-US"/>
-        </w:rPr>
-        <w:t>•</w:t>
-      </w:r>
-      <w:r>
-        <w:rPr>
-          <w:rFonts w:asciiTheme="majorHAnsi" w:hAnsiTheme="majorHAnsi" w:cstheme="majorHAnsi"/>
-          <w:sz w:val="25"/>
-          <w:szCs w:val="25"/>
-          <w:lang w:val="en-US"/>
-        </w:rPr>
-        <w:tab/>
-        <w:t>Lọc truyện theo từng thể loại</w:t>
-      </w:r>
-    </w:p>
-    <w:p>
-      <w:pPr>
-        <w:pStyle w:val="ListParagraph"/>
-        <w:ind w:left="1440"/>
-        <w:rPr>
-          <w:rFonts w:asciiTheme="majorHAnsi" w:hAnsiTheme="majorHAnsi" w:cstheme="majorHAnsi"/>
-          <w:sz w:val="25"/>
-          <w:szCs w:val="25"/>
-          <w:lang w:val="en-US"/>
-        </w:rPr>
-      </w:pPr>
-      <w:r>
-        <w:rPr>
-          <w:rFonts w:asciiTheme="majorHAnsi" w:hAnsiTheme="majorHAnsi" w:cstheme="majorHAnsi"/>
-          <w:sz w:val="25"/>
-          <w:szCs w:val="25"/>
-          <w:lang w:val="en-US"/>
-        </w:rPr>
-        <w:t>•</w:t>
-      </w:r>
-      <w:r>
-        <w:rPr>
-          <w:rFonts w:asciiTheme="majorHAnsi" w:hAnsiTheme="majorHAnsi" w:cstheme="majorHAnsi"/>
-          <w:sz w:val="25"/>
-          <w:szCs w:val="25"/>
-          <w:lang w:val="en-US"/>
-        </w:rPr>
-        <w:tab/>
-        <w:t>Tự viết truyện của mình.</w:t>
-      </w:r>
-    </w:p>
-    <w:p>
-      <w:pPr>
-        <w:pStyle w:val="ListParagraph"/>
-        <w:ind w:left="1440"/>
-        <w:rPr>
-          <w:rFonts w:asciiTheme="majorHAnsi" w:hAnsiTheme="majorHAnsi" w:cstheme="majorHAnsi"/>
-          <w:sz w:val="25"/>
-          <w:szCs w:val="25"/>
-          <w:lang w:val="en-US"/>
-        </w:rPr>
-      </w:pPr>
-      <w:r>
-        <w:rPr>
-          <w:rFonts w:asciiTheme="majorHAnsi" w:hAnsiTheme="majorHAnsi" w:cstheme="majorHAnsi"/>
-          <w:sz w:val="25"/>
-          <w:szCs w:val="25"/>
-          <w:lang w:val="en-US"/>
-        </w:rPr>
-        <w:t>•</w:t>
-      </w:r>
-      <w:r>
-        <w:rPr>
-          <w:rFonts w:asciiTheme="majorHAnsi" w:hAnsiTheme="majorHAnsi" w:cstheme="majorHAnsi"/>
-          <w:sz w:val="25"/>
-          <w:szCs w:val="25"/>
-          <w:lang w:val="en-US"/>
-        </w:rPr>
-        <w:tab/>
-        <w:t>Có diễn đàn lớn, mạnh mọi người chia sẻ nhiều truyện.</w:t>
-      </w:r>
-    </w:p>
-    <w:p>
-      <w:pPr>
-        <w:pStyle w:val="ListParagraph"/>
-        <w:ind w:left="1440"/>
-        <w:rPr>
-          <w:rFonts w:asciiTheme="majorHAnsi" w:hAnsiTheme="majorHAnsi" w:cstheme="majorHAnsi"/>
-          <w:sz w:val="25"/>
-          <w:szCs w:val="25"/>
-          <w:lang w:val="en-US"/>
-        </w:rPr>
-      </w:pPr>
-      <w:r>
-        <w:rPr>
-          <w:rFonts w:asciiTheme="majorHAnsi" w:hAnsiTheme="majorHAnsi" w:cstheme="majorHAnsi"/>
-          <w:sz w:val="25"/>
-          <w:szCs w:val="25"/>
-          <w:lang w:val="en-US"/>
-        </w:rPr>
-        <w:t>•</w:t>
-      </w:r>
-      <w:r>
-        <w:rPr>
-          <w:rFonts w:asciiTheme="majorHAnsi" w:hAnsiTheme="majorHAnsi" w:cstheme="majorHAnsi"/>
-          <w:sz w:val="25"/>
-          <w:szCs w:val="25"/>
-          <w:lang w:val="en-US"/>
-        </w:rPr>
-        <w:tab/>
-        <w:t>Có nhiều truyện, sách, tác phẩm… trên toàn thế giới</w:t>
-      </w:r>
-    </w:p>
-    <w:p>
-      <w:pPr>
-        <w:pStyle w:val="ListParagraph"/>
-        <w:ind w:left="1440"/>
-        <w:rPr>
-          <w:rFonts w:asciiTheme="majorHAnsi" w:hAnsiTheme="majorHAnsi" w:cstheme="majorHAnsi"/>
-          <w:sz w:val="25"/>
-          <w:szCs w:val="25"/>
-          <w:lang w:val="en-US"/>
-        </w:rPr>
-      </w:pPr>
-      <w:r>
-        <w:rPr>
-          <w:rFonts w:asciiTheme="majorHAnsi" w:hAnsiTheme="majorHAnsi" w:cstheme="majorHAnsi"/>
-          <w:sz w:val="25"/>
-          <w:szCs w:val="25"/>
-          <w:lang w:val="en-US"/>
-        </w:rPr>
-        <w:t>c.</w:t>
-      </w:r>
-      <w:r>
-        <w:rPr>
-          <w:rFonts w:asciiTheme="majorHAnsi" w:hAnsiTheme="majorHAnsi" w:cstheme="majorHAnsi"/>
-          <w:sz w:val="25"/>
-          <w:szCs w:val="25"/>
-          <w:lang w:val="en-US"/>
-        </w:rPr>
-        <w:tab/>
+        <w:numPr>
+          <w:ilvl w:val="0"/>
+          <w:numId w:val="34"/>
+        </w:numPr>
+        <w:rPr>
+          <w:rFonts w:asciiTheme="majorHAnsi" w:hAnsiTheme="majorHAnsi" w:cstheme="majorHAnsi"/>
+          <w:sz w:val="25"/>
+          <w:szCs w:val="25"/>
+          <w:lang w:val="en-US"/>
+        </w:rPr>
+      </w:pPr>
+      <w:r>
+        <w:rPr>
+          <w:rFonts w:asciiTheme="majorHAnsi" w:hAnsiTheme="majorHAnsi" w:cstheme="majorHAnsi"/>
+          <w:sz w:val="25"/>
+          <w:szCs w:val="25"/>
+          <w:lang w:val="en-US"/>
+        </w:rPr>
+        <w:t>Cung cấp đầy đủ các thể loại truyện chữ.</w:t>
+      </w:r>
+    </w:p>
+    <w:p>
+      <w:pPr>
+        <w:pStyle w:val="ListParagraph"/>
+        <w:numPr>
+          <w:ilvl w:val="0"/>
+          <w:numId w:val="34"/>
+        </w:numPr>
+        <w:rPr>
+          <w:rFonts w:asciiTheme="majorHAnsi" w:hAnsiTheme="majorHAnsi" w:cstheme="majorHAnsi"/>
+          <w:sz w:val="25"/>
+          <w:szCs w:val="25"/>
+          <w:lang w:val="en-US"/>
+        </w:rPr>
+      </w:pPr>
+      <w:r>
+        <w:rPr>
+          <w:rFonts w:asciiTheme="majorHAnsi" w:hAnsiTheme="majorHAnsi" w:cstheme="majorHAnsi"/>
+          <w:sz w:val="25"/>
+          <w:szCs w:val="25"/>
+          <w:lang w:val="en-US"/>
+        </w:rPr>
+        <w:t>Tìm kiếm tên truyện.</w:t>
+      </w:r>
+    </w:p>
+    <w:p>
+      <w:pPr>
+        <w:pStyle w:val="ListParagraph"/>
+        <w:numPr>
+          <w:ilvl w:val="0"/>
+          <w:numId w:val="18"/>
+        </w:numPr>
+        <w:rPr>
+          <w:rFonts w:asciiTheme="majorHAnsi" w:hAnsiTheme="majorHAnsi" w:cstheme="majorHAnsi"/>
+          <w:sz w:val="25"/>
+          <w:szCs w:val="25"/>
+          <w:lang w:val="en-US"/>
+        </w:rPr>
+      </w:pPr>
+      <w:r>
+        <w:rPr>
+          <w:rFonts w:asciiTheme="majorHAnsi" w:hAnsiTheme="majorHAnsi" w:cstheme="majorHAnsi"/>
+          <w:sz w:val="25"/>
+          <w:szCs w:val="25"/>
+          <w:lang w:val="en-US"/>
+        </w:rPr>
         <w:t>Điểm mạnh và điểm yếu</w:t>
       </w:r>
     </w:p>
     <w:p>
       <w:pPr>
         <w:pStyle w:val="ListParagraph"/>
-        <w:ind w:left="1440"/>
-        <w:rPr>
-          <w:rFonts w:asciiTheme="majorHAnsi" w:hAnsiTheme="majorHAnsi" w:cstheme="majorHAnsi"/>
-          <w:sz w:val="25"/>
-          <w:szCs w:val="25"/>
-          <w:lang w:val="en-US"/>
-        </w:rPr>
-      </w:pPr>
-      <w:r>
-        <w:rPr>
-          <w:rFonts w:asciiTheme="majorHAnsi" w:hAnsiTheme="majorHAnsi" w:cstheme="majorHAnsi"/>
-          <w:sz w:val="25"/>
-          <w:szCs w:val="25"/>
-          <w:lang w:val="en-US"/>
-        </w:rPr>
-        <w:t>•</w:t>
-      </w:r>
-      <w:r>
-        <w:rPr>
-          <w:rFonts w:asciiTheme="majorHAnsi" w:hAnsiTheme="majorHAnsi" w:cstheme="majorHAnsi"/>
-          <w:sz w:val="25"/>
-          <w:szCs w:val="25"/>
-          <w:lang w:val="en-US"/>
-        </w:rPr>
-        <w:tab/>
+        <w:numPr>
+          <w:ilvl w:val="0"/>
+          <w:numId w:val="22"/>
+        </w:numPr>
+        <w:rPr>
+          <w:rFonts w:asciiTheme="majorHAnsi" w:hAnsiTheme="majorHAnsi" w:cstheme="majorHAnsi"/>
+          <w:sz w:val="25"/>
+          <w:szCs w:val="25"/>
+          <w:lang w:val="en-US"/>
+        </w:rPr>
+      </w:pPr>
+      <w:r>
+        <w:rPr>
+          <w:rFonts w:asciiTheme="majorHAnsi" w:hAnsiTheme="majorHAnsi" w:cstheme="majorHAnsi"/>
+          <w:sz w:val="25"/>
+          <w:szCs w:val="25"/>
+          <w:lang w:val="en-US"/>
+        </w:rPr>
         <w:t>Điểm mạnh</w:t>
       </w:r>
     </w:p>
     <w:p>
       <w:pPr>
         <w:pStyle w:val="ListParagraph"/>
-        <w:ind w:left="1440"/>
-        <w:rPr>
-          <w:rFonts w:asciiTheme="majorHAnsi" w:hAnsiTheme="majorHAnsi" w:cstheme="majorHAnsi"/>
-          <w:sz w:val="25"/>
-          <w:szCs w:val="25"/>
-          <w:lang w:val="en-US"/>
-        </w:rPr>
-      </w:pPr>
-      <w:r>
-        <w:rPr>
-          <w:rFonts w:asciiTheme="majorHAnsi" w:hAnsiTheme="majorHAnsi" w:cstheme="majorHAnsi"/>
-          <w:sz w:val="25"/>
-          <w:szCs w:val="25"/>
-          <w:lang w:val="en-US"/>
-        </w:rPr>
-        <w:t>o</w:t>
-      </w:r>
-      <w:r>
-        <w:rPr>
-          <w:rFonts w:asciiTheme="majorHAnsi" w:hAnsiTheme="majorHAnsi" w:cstheme="majorHAnsi"/>
-          <w:sz w:val="25"/>
-          <w:szCs w:val="25"/>
-          <w:lang w:val="en-US"/>
-        </w:rPr>
-        <w:tab/>
-        <w:t>Có thể lưu truyện offline để đọc</w:t>
-      </w:r>
-    </w:p>
-    <w:p>
-      <w:pPr>
-        <w:pStyle w:val="ListParagraph"/>
-        <w:ind w:left="1440"/>
-        <w:rPr>
-          <w:rFonts w:asciiTheme="majorHAnsi" w:hAnsiTheme="majorHAnsi" w:cstheme="majorHAnsi"/>
-          <w:sz w:val="25"/>
-          <w:szCs w:val="25"/>
-          <w:lang w:val="en-US"/>
-        </w:rPr>
-      </w:pPr>
-      <w:r>
-        <w:rPr>
-          <w:rFonts w:asciiTheme="majorHAnsi" w:hAnsiTheme="majorHAnsi" w:cstheme="majorHAnsi"/>
-          <w:sz w:val="25"/>
-          <w:szCs w:val="25"/>
-          <w:lang w:val="en-US"/>
-        </w:rPr>
-        <w:t>o</w:t>
-      </w:r>
-      <w:r>
-        <w:rPr>
-          <w:rFonts w:asciiTheme="majorHAnsi" w:hAnsiTheme="majorHAnsi" w:cstheme="majorHAnsi"/>
-          <w:sz w:val="25"/>
-          <w:szCs w:val="25"/>
-          <w:lang w:val="en-US"/>
-        </w:rPr>
-        <w:tab/>
-        <w:t>Có app chạy trên đa nền tảng.</w:t>
-      </w:r>
-    </w:p>
-    <w:p>
-      <w:pPr>
-        <w:pStyle w:val="ListParagraph"/>
-        <w:ind w:left="1440"/>
-        <w:rPr>
-          <w:rFonts w:asciiTheme="majorHAnsi" w:hAnsiTheme="majorHAnsi" w:cstheme="majorHAnsi"/>
-          <w:sz w:val="25"/>
-          <w:szCs w:val="25"/>
-          <w:lang w:val="en-US"/>
-        </w:rPr>
-      </w:pPr>
-      <w:r>
-        <w:rPr>
-          <w:rFonts w:asciiTheme="majorHAnsi" w:hAnsiTheme="majorHAnsi" w:cstheme="majorHAnsi"/>
-          <w:sz w:val="25"/>
-          <w:szCs w:val="25"/>
-          <w:lang w:val="en-US"/>
-        </w:rPr>
-        <w:t>o</w:t>
-      </w:r>
-      <w:r>
-        <w:rPr>
-          <w:rFonts w:asciiTheme="majorHAnsi" w:hAnsiTheme="majorHAnsi" w:cstheme="majorHAnsi"/>
-          <w:sz w:val="25"/>
-          <w:szCs w:val="25"/>
-          <w:lang w:val="en-US"/>
-        </w:rPr>
-        <w:tab/>
-        <w:t>Hỗ trợ đa ngôn ngữ.</w:t>
-      </w:r>
-    </w:p>
-    <w:p>
-      <w:pPr>
-        <w:pStyle w:val="ListParagraph"/>
-        <w:ind w:left="1440"/>
-        <w:rPr>
-          <w:rFonts w:asciiTheme="majorHAnsi" w:hAnsiTheme="majorHAnsi" w:cstheme="majorHAnsi"/>
-          <w:sz w:val="25"/>
-          <w:szCs w:val="25"/>
-          <w:lang w:val="en-US"/>
-        </w:rPr>
-      </w:pPr>
-      <w:r>
-        <w:rPr>
-          <w:rFonts w:asciiTheme="majorHAnsi" w:hAnsiTheme="majorHAnsi" w:cstheme="majorHAnsi"/>
-          <w:sz w:val="25"/>
-          <w:szCs w:val="25"/>
-          <w:lang w:val="en-US"/>
-        </w:rPr>
-        <w:t xml:space="preserve"> </w:t>
-      </w:r>
-    </w:p>
-    <w:p>
-      <w:pPr>
-        <w:pStyle w:val="ListParagraph"/>
-        <w:ind w:left="1440"/>
-        <w:rPr>
-          <w:rFonts w:asciiTheme="majorHAnsi" w:hAnsiTheme="majorHAnsi" w:cstheme="majorHAnsi"/>
-          <w:sz w:val="25"/>
-          <w:szCs w:val="25"/>
-          <w:lang w:val="en-US"/>
-        </w:rPr>
-      </w:pPr>
-      <w:r>
-        <w:rPr>
-          <w:rFonts w:asciiTheme="majorHAnsi" w:hAnsiTheme="majorHAnsi" w:cstheme="majorHAnsi"/>
-          <w:sz w:val="25"/>
-          <w:szCs w:val="25"/>
-          <w:lang w:val="en-US"/>
-        </w:rPr>
-        <w:t>•</w:t>
-      </w:r>
-      <w:r>
-        <w:rPr>
-          <w:rFonts w:asciiTheme="majorHAnsi" w:hAnsiTheme="majorHAnsi" w:cstheme="majorHAnsi"/>
-          <w:sz w:val="25"/>
-          <w:szCs w:val="25"/>
-          <w:lang w:val="en-US"/>
-        </w:rPr>
-        <w:tab/>
-        <w:t>Điểm yếu</w:t>
-      </w:r>
-    </w:p>
-    <w:p>
-      <w:pPr>
-        <w:pStyle w:val="ListParagraph"/>
-        <w:ind w:left="1440"/>
-        <w:rPr>
-          <w:rFonts w:asciiTheme="majorHAnsi" w:hAnsiTheme="majorHAnsi" w:cstheme="majorHAnsi"/>
-          <w:sz w:val="25"/>
-          <w:szCs w:val="25"/>
-          <w:lang w:val="en-US"/>
-        </w:rPr>
-      </w:pPr>
-      <w:r>
-        <w:rPr>
-          <w:rFonts w:asciiTheme="majorHAnsi" w:hAnsiTheme="majorHAnsi" w:cstheme="majorHAnsi"/>
-          <w:sz w:val="25"/>
-          <w:szCs w:val="25"/>
-          <w:lang w:val="en-US"/>
-        </w:rPr>
-        <w:t>Bản dịch chưa sát nghĩa. </w:t>
-      </w:r>
-    </w:p>
-    <w:p>
-      <w:pPr>
-        <w:pStyle w:val="ListParagraph"/>
-        <w:ind w:left="1440"/>
-        <w:rPr>
-          <w:rFonts w:asciiTheme="majorHAnsi" w:hAnsiTheme="majorHAnsi" w:cstheme="majorHAnsi"/>
-          <w:sz w:val="25"/>
-          <w:szCs w:val="25"/>
-          <w:lang w:val="en-US"/>
-        </w:rPr>
-      </w:pPr>
-      <w:r>
-        <w:rPr>
-          <w:rFonts w:asciiTheme="majorHAnsi" w:hAnsiTheme="majorHAnsi" w:cstheme="majorHAnsi"/>
-          <w:sz w:val="25"/>
-          <w:szCs w:val="25"/>
-          <w:lang w:val="en-US"/>
-        </w:rPr>
-        <w:t>III.</w:t>
-      </w:r>
-      <w:r>
-        <w:rPr>
-          <w:rFonts w:asciiTheme="majorHAnsi" w:hAnsiTheme="majorHAnsi" w:cstheme="majorHAnsi"/>
-          <w:sz w:val="25"/>
-          <w:szCs w:val="25"/>
-          <w:lang w:val="en-US"/>
-        </w:rPr>
-        <w:tab/>
-        <w:t>Truyenfull.vn</w:t>
-      </w:r>
-    </w:p>
-    <w:p>
-      <w:pPr>
-        <w:pStyle w:val="ListParagraph"/>
-        <w:ind w:left="1440"/>
-        <w:rPr>
-          <w:rFonts w:asciiTheme="majorHAnsi" w:hAnsiTheme="majorHAnsi" w:cstheme="majorHAnsi"/>
-          <w:sz w:val="25"/>
-          <w:szCs w:val="25"/>
-          <w:lang w:val="en-US"/>
-        </w:rPr>
-      </w:pPr>
-      <w:r>
-        <w:rPr>
-          <w:rFonts w:asciiTheme="majorHAnsi" w:hAnsiTheme="majorHAnsi" w:cstheme="majorHAnsi"/>
-          <w:sz w:val="25"/>
-          <w:szCs w:val="25"/>
-          <w:lang w:val="en-US"/>
-        </w:rPr>
-        <w:t xml:space="preserve"> </w:t>
-      </w:r>
-    </w:p>
-    <w:p>
-      <w:pPr>
-        <w:pStyle w:val="ListParagraph"/>
-        <w:ind w:left="1440"/>
-        <w:rPr>
-          <w:rFonts w:asciiTheme="majorHAnsi" w:hAnsiTheme="majorHAnsi" w:cstheme="majorHAnsi"/>
-          <w:sz w:val="25"/>
-          <w:szCs w:val="25"/>
-          <w:lang w:val="en-US"/>
-        </w:rPr>
-      </w:pPr>
-      <w:r>
-        <w:rPr>
-          <w:rFonts w:asciiTheme="majorHAnsi" w:hAnsiTheme="majorHAnsi" w:cstheme="majorHAnsi"/>
-          <w:sz w:val="25"/>
-          <w:szCs w:val="25"/>
-          <w:lang w:val="en-US"/>
-        </w:rPr>
-        <w:t>a.</w:t>
-      </w:r>
-      <w:r>
-        <w:rPr>
-          <w:rFonts w:asciiTheme="majorHAnsi" w:hAnsiTheme="majorHAnsi" w:cstheme="majorHAnsi"/>
-          <w:sz w:val="25"/>
-          <w:szCs w:val="25"/>
-          <w:lang w:val="en-US"/>
-        </w:rPr>
-        <w:tab/>
-        <w:t>Giới thiệu</w:t>
-      </w:r>
-    </w:p>
-    <w:p>
-      <w:pPr>
-        <w:pStyle w:val="ListParagraph"/>
-        <w:ind w:left="1440"/>
-        <w:rPr>
-          <w:rFonts w:asciiTheme="majorHAnsi" w:hAnsiTheme="majorHAnsi" w:cstheme="majorHAnsi"/>
-          <w:sz w:val="25"/>
-          <w:szCs w:val="25"/>
-          <w:lang w:val="en-US"/>
-        </w:rPr>
-      </w:pPr>
-      <w:r>
-        <w:rPr>
-          <w:rFonts w:asciiTheme="majorHAnsi" w:hAnsiTheme="majorHAnsi" w:cstheme="majorHAnsi"/>
-          <w:sz w:val="25"/>
-          <w:szCs w:val="25"/>
-          <w:lang w:val="en-US"/>
-        </w:rPr>
-        <w:t xml:space="preserve">Truyện Full - Đọc truyện online, đọc truyện chữ. Website luôn cập nhật những bộ truyện mới thuộc các thể loại đặc sắc như truyện tiên hiệp, truyện kiếm hiệp, hay truyện ngôn tình một cách nhanh nhất. </w:t>
-      </w:r>
-    </w:p>
-    <w:p>
-      <w:pPr>
-        <w:pStyle w:val="ListParagraph"/>
-        <w:ind w:left="1440"/>
-        <w:rPr>
-          <w:rFonts w:asciiTheme="majorHAnsi" w:hAnsiTheme="majorHAnsi" w:cstheme="majorHAnsi"/>
-          <w:sz w:val="25"/>
-          <w:szCs w:val="25"/>
-          <w:lang w:val="en-US"/>
-        </w:rPr>
-      </w:pPr>
-      <w:r>
-        <w:rPr>
-          <w:rFonts w:asciiTheme="majorHAnsi" w:hAnsiTheme="majorHAnsi" w:cstheme="majorHAnsi"/>
-          <w:sz w:val="25"/>
-          <w:szCs w:val="25"/>
-          <w:lang w:val="en-US"/>
-        </w:rPr>
-        <w:t>Hỗ trợ mọi thiết bị như di động và máy tính bảng.</w:t>
-      </w:r>
-    </w:p>
-    <w:p>
-      <w:pPr>
-        <w:pStyle w:val="ListParagraph"/>
-        <w:ind w:left="1440"/>
-        <w:rPr>
-          <w:rFonts w:asciiTheme="majorHAnsi" w:hAnsiTheme="majorHAnsi" w:cstheme="majorHAnsi"/>
-          <w:sz w:val="25"/>
-          <w:szCs w:val="25"/>
-          <w:lang w:val="en-US"/>
-        </w:rPr>
-      </w:pPr>
-      <w:r>
-        <w:rPr>
-          <w:rFonts w:asciiTheme="majorHAnsi" w:hAnsiTheme="majorHAnsi" w:cstheme="majorHAnsi"/>
-          <w:sz w:val="25"/>
-          <w:szCs w:val="25"/>
-          <w:lang w:val="en-US"/>
-        </w:rPr>
-        <w:t>b.</w:t>
-      </w:r>
-      <w:r>
-        <w:rPr>
-          <w:rFonts w:asciiTheme="majorHAnsi" w:hAnsiTheme="majorHAnsi" w:cstheme="majorHAnsi"/>
-          <w:sz w:val="25"/>
-          <w:szCs w:val="25"/>
-          <w:lang w:val="en-US"/>
-        </w:rPr>
-        <w:tab/>
-        <w:t>Đơn vị sản xuất và giá thành</w:t>
-      </w:r>
-    </w:p>
-    <w:p>
-      <w:pPr>
-        <w:pStyle w:val="ListParagraph"/>
-        <w:ind w:left="1440"/>
-        <w:rPr>
-          <w:rFonts w:asciiTheme="majorHAnsi" w:hAnsiTheme="majorHAnsi" w:cstheme="majorHAnsi"/>
-          <w:sz w:val="25"/>
-          <w:szCs w:val="25"/>
-          <w:lang w:val="en-US"/>
-        </w:rPr>
-      </w:pPr>
-    </w:p>
-    <w:p>
-      <w:pPr>
-        <w:pStyle w:val="ListParagraph"/>
-        <w:ind w:left="1440"/>
-        <w:rPr>
-          <w:rFonts w:asciiTheme="majorHAnsi" w:hAnsiTheme="majorHAnsi" w:cstheme="majorHAnsi"/>
-          <w:sz w:val="25"/>
-          <w:szCs w:val="25"/>
-          <w:lang w:val="en-US"/>
-        </w:rPr>
-      </w:pPr>
-      <w:r>
-        <w:rPr>
-          <w:rFonts w:asciiTheme="majorHAnsi" w:hAnsiTheme="majorHAnsi" w:cstheme="majorHAnsi"/>
-          <w:sz w:val="25"/>
-          <w:szCs w:val="25"/>
-          <w:lang w:val="en-US"/>
-        </w:rPr>
-        <w:t>c.</w:t>
-      </w:r>
-      <w:r>
-        <w:rPr>
-          <w:rFonts w:asciiTheme="majorHAnsi" w:hAnsiTheme="majorHAnsi" w:cstheme="majorHAnsi"/>
-          <w:sz w:val="25"/>
-          <w:szCs w:val="25"/>
-          <w:lang w:val="en-US"/>
-        </w:rPr>
-        <w:tab/>
-        <w:t>Các chức năng chính</w:t>
-      </w:r>
-    </w:p>
-    <w:p>
-      <w:pPr>
-        <w:pStyle w:val="ListParagraph"/>
-        <w:ind w:left="1440"/>
-        <w:rPr>
-          <w:rFonts w:asciiTheme="majorHAnsi" w:hAnsiTheme="majorHAnsi" w:cstheme="majorHAnsi"/>
-          <w:sz w:val="25"/>
-          <w:szCs w:val="25"/>
-          <w:lang w:val="en-US"/>
-        </w:rPr>
-      </w:pPr>
-      <w:r>
-        <w:rPr>
-          <w:rFonts w:asciiTheme="majorHAnsi" w:hAnsiTheme="majorHAnsi" w:cstheme="majorHAnsi"/>
-          <w:sz w:val="25"/>
-          <w:szCs w:val="25"/>
-          <w:lang w:val="en-US"/>
-        </w:rPr>
-        <w:t>•</w:t>
-      </w:r>
-      <w:r>
-        <w:rPr>
-          <w:rFonts w:asciiTheme="majorHAnsi" w:hAnsiTheme="majorHAnsi" w:cstheme="majorHAnsi"/>
-          <w:sz w:val="25"/>
-          <w:szCs w:val="25"/>
-          <w:lang w:val="en-US"/>
-        </w:rPr>
-        <w:tab/>
-        <w:t>Cung cấp đầy đủ các thể loại truyện chữ.</w:t>
-      </w:r>
-    </w:p>
-    <w:p>
-      <w:pPr>
-        <w:pStyle w:val="ListParagraph"/>
-        <w:ind w:left="1440"/>
-        <w:rPr>
-          <w:rFonts w:asciiTheme="majorHAnsi" w:hAnsiTheme="majorHAnsi" w:cstheme="majorHAnsi"/>
-          <w:sz w:val="25"/>
-          <w:szCs w:val="25"/>
-          <w:lang w:val="en-US"/>
-        </w:rPr>
-      </w:pPr>
-      <w:r>
-        <w:rPr>
-          <w:rFonts w:asciiTheme="majorHAnsi" w:hAnsiTheme="majorHAnsi" w:cstheme="majorHAnsi"/>
-          <w:sz w:val="25"/>
-          <w:szCs w:val="25"/>
-          <w:lang w:val="en-US"/>
-        </w:rPr>
-        <w:t>•</w:t>
-      </w:r>
-      <w:r>
-        <w:rPr>
-          <w:rFonts w:asciiTheme="majorHAnsi" w:hAnsiTheme="majorHAnsi" w:cstheme="majorHAnsi"/>
-          <w:sz w:val="25"/>
-          <w:szCs w:val="25"/>
-          <w:lang w:val="en-US"/>
-        </w:rPr>
-        <w:tab/>
-        <w:t>Tìm kiếm tên truyện.</w:t>
-      </w:r>
-    </w:p>
-    <w:p>
-      <w:pPr>
-        <w:pStyle w:val="ListParagraph"/>
-        <w:ind w:left="1440"/>
-        <w:rPr>
-          <w:rFonts w:asciiTheme="majorHAnsi" w:hAnsiTheme="majorHAnsi" w:cstheme="majorHAnsi"/>
-          <w:sz w:val="25"/>
-          <w:szCs w:val="25"/>
-          <w:lang w:val="en-US"/>
-        </w:rPr>
-      </w:pPr>
-      <w:r>
-        <w:rPr>
-          <w:rFonts w:asciiTheme="majorHAnsi" w:hAnsiTheme="majorHAnsi" w:cstheme="majorHAnsi"/>
-          <w:sz w:val="25"/>
-          <w:szCs w:val="25"/>
-          <w:lang w:val="en-US"/>
-        </w:rPr>
-        <w:t>d.</w:t>
-      </w:r>
-      <w:r>
-        <w:rPr>
-          <w:rFonts w:asciiTheme="majorHAnsi" w:hAnsiTheme="majorHAnsi" w:cstheme="majorHAnsi"/>
-          <w:sz w:val="25"/>
-          <w:szCs w:val="25"/>
-          <w:lang w:val="en-US"/>
-        </w:rPr>
-        <w:tab/>
-        <w:t>Điểm mạnh và điểm yếu</w:t>
-      </w:r>
-    </w:p>
-    <w:p>
-      <w:pPr>
-        <w:pStyle w:val="ListParagraph"/>
-        <w:ind w:left="1440"/>
-        <w:rPr>
-          <w:rFonts w:asciiTheme="majorHAnsi" w:hAnsiTheme="majorHAnsi" w:cstheme="majorHAnsi"/>
-          <w:sz w:val="25"/>
-          <w:szCs w:val="25"/>
-          <w:lang w:val="en-US"/>
-        </w:rPr>
-      </w:pPr>
-      <w:r>
-        <w:rPr>
-          <w:rFonts w:asciiTheme="majorHAnsi" w:hAnsiTheme="majorHAnsi" w:cstheme="majorHAnsi"/>
-          <w:sz w:val="25"/>
-          <w:szCs w:val="25"/>
-          <w:lang w:val="en-US"/>
-        </w:rPr>
-        <w:t>Điểm mạnh</w:t>
-      </w:r>
-    </w:p>
-    <w:p>
-      <w:pPr>
-        <w:pStyle w:val="ListParagraph"/>
-        <w:ind w:left="1440"/>
-        <w:rPr>
-          <w:rFonts w:asciiTheme="majorHAnsi" w:hAnsiTheme="majorHAnsi" w:cstheme="majorHAnsi"/>
-          <w:sz w:val="25"/>
-          <w:szCs w:val="25"/>
-          <w:lang w:val="en-US"/>
-        </w:rPr>
-      </w:pPr>
-      <w:r>
-        <w:rPr>
-          <w:rFonts w:asciiTheme="majorHAnsi" w:hAnsiTheme="majorHAnsi" w:cstheme="majorHAnsi"/>
-          <w:sz w:val="25"/>
-          <w:szCs w:val="25"/>
-          <w:lang w:val="en-US"/>
-        </w:rPr>
-        <w:lastRenderedPageBreak/>
-        <w:tab/>
+        <w:numPr>
+          <w:ilvl w:val="0"/>
+          <w:numId w:val="36"/>
+        </w:numPr>
+        <w:rPr>
+          <w:rFonts w:asciiTheme="majorHAnsi" w:hAnsiTheme="majorHAnsi" w:cstheme="majorHAnsi"/>
+          <w:sz w:val="25"/>
+          <w:szCs w:val="25"/>
+          <w:lang w:val="en-US"/>
+        </w:rPr>
+      </w:pPr>
+      <w:r>
+        <w:rPr>
+          <w:rFonts w:asciiTheme="majorHAnsi" w:hAnsiTheme="majorHAnsi" w:cstheme="majorHAnsi"/>
+          <w:sz w:val="25"/>
+          <w:szCs w:val="25"/>
+          <w:lang w:val="en-US"/>
+        </w:rPr>
         <w:t>Hỗ  trợ đọc offline trên di động.</w:t>
       </w:r>
     </w:p>
     <w:p>
       <w:pPr>
         <w:pStyle w:val="ListParagraph"/>
-        <w:ind w:left="1440"/>
-        <w:rPr>
-          <w:rFonts w:asciiTheme="majorHAnsi" w:hAnsiTheme="majorHAnsi" w:cstheme="majorHAnsi"/>
-          <w:sz w:val="25"/>
-          <w:szCs w:val="25"/>
-          <w:lang w:val="en-US"/>
-        </w:rPr>
-      </w:pPr>
-      <w:r>
-        <w:rPr>
-          <w:rFonts w:asciiTheme="majorHAnsi" w:hAnsiTheme="majorHAnsi" w:cstheme="majorHAnsi"/>
-          <w:sz w:val="25"/>
-          <w:szCs w:val="25"/>
-          <w:lang w:val="en-US"/>
-        </w:rPr>
-        <w:tab/>
+        <w:numPr>
+          <w:ilvl w:val="0"/>
+          <w:numId w:val="36"/>
+        </w:numPr>
+        <w:rPr>
+          <w:rFonts w:asciiTheme="majorHAnsi" w:hAnsiTheme="majorHAnsi" w:cstheme="majorHAnsi"/>
+          <w:sz w:val="25"/>
+          <w:szCs w:val="25"/>
+          <w:lang w:val="en-US"/>
+        </w:rPr>
+      </w:pPr>
+      <w:r>
+        <w:rPr>
+          <w:rFonts w:asciiTheme="majorHAnsi" w:hAnsiTheme="majorHAnsi" w:cstheme="majorHAnsi"/>
+          <w:sz w:val="25"/>
+          <w:szCs w:val="25"/>
+          <w:lang w:val="en-US"/>
+        </w:rPr>
         <w:t>Giao diện đơn giản, dễ nhìn, bố cục logic.</w:t>
       </w:r>
     </w:p>
     <w:p>
       <w:pPr>
         <w:pStyle w:val="ListParagraph"/>
-        <w:ind w:left="1440"/>
-        <w:rPr>
-          <w:rFonts w:asciiTheme="majorHAnsi" w:hAnsiTheme="majorHAnsi" w:cstheme="majorHAnsi"/>
-          <w:sz w:val="25"/>
-          <w:szCs w:val="25"/>
-          <w:lang w:val="en-US"/>
-        </w:rPr>
-      </w:pPr>
-      <w:r>
-        <w:rPr>
-          <w:rFonts w:asciiTheme="majorHAnsi" w:hAnsiTheme="majorHAnsi" w:cstheme="majorHAnsi"/>
-          <w:sz w:val="25"/>
-          <w:szCs w:val="25"/>
-          <w:lang w:val="en-US"/>
-        </w:rPr>
-        <w:tab/>
+        <w:numPr>
+          <w:ilvl w:val="0"/>
+          <w:numId w:val="36"/>
+        </w:numPr>
+        <w:rPr>
+          <w:rFonts w:asciiTheme="majorHAnsi" w:hAnsiTheme="majorHAnsi" w:cstheme="majorHAnsi"/>
+          <w:sz w:val="25"/>
+          <w:szCs w:val="25"/>
+          <w:lang w:val="en-US"/>
+        </w:rPr>
+      </w:pPr>
+      <w:r>
+        <w:rPr>
+          <w:rFonts w:asciiTheme="majorHAnsi" w:hAnsiTheme="majorHAnsi" w:cstheme="majorHAnsi"/>
+          <w:sz w:val="25"/>
+          <w:szCs w:val="25"/>
+          <w:lang w:val="en-US"/>
+        </w:rPr>
         <w:t>Cập nhật có truyện thường xuyên.</w:t>
       </w:r>
     </w:p>
     <w:p>
       <w:pPr>
         <w:pStyle w:val="ListParagraph"/>
-        <w:ind w:left="1440"/>
-        <w:rPr>
-          <w:rFonts w:asciiTheme="majorHAnsi" w:hAnsiTheme="majorHAnsi" w:cstheme="majorHAnsi"/>
-          <w:sz w:val="25"/>
-          <w:szCs w:val="25"/>
-          <w:lang w:val="en-US"/>
-        </w:rPr>
-      </w:pPr>
-      <w:r>
-        <w:rPr>
-          <w:rFonts w:asciiTheme="majorHAnsi" w:hAnsiTheme="majorHAnsi" w:cstheme="majorHAnsi"/>
-          <w:sz w:val="25"/>
-          <w:szCs w:val="25"/>
-          <w:lang w:val="en-US"/>
-        </w:rPr>
-        <w:tab/>
+        <w:numPr>
+          <w:ilvl w:val="0"/>
+          <w:numId w:val="36"/>
+        </w:numPr>
+        <w:rPr>
+          <w:rFonts w:asciiTheme="majorHAnsi" w:hAnsiTheme="majorHAnsi" w:cstheme="majorHAnsi"/>
+          <w:sz w:val="25"/>
+          <w:szCs w:val="25"/>
+          <w:lang w:val="en-US"/>
+        </w:rPr>
+      </w:pPr>
+      <w:r>
+        <w:rPr>
+          <w:rFonts w:asciiTheme="majorHAnsi" w:hAnsiTheme="majorHAnsi" w:cstheme="majorHAnsi"/>
+          <w:sz w:val="25"/>
+          <w:szCs w:val="25"/>
+          <w:lang w:val="en-US"/>
+        </w:rPr>
         <w:t>Dịch thuật tốt, thuần việc.</w:t>
       </w:r>
     </w:p>
     <w:p>
       <w:pPr>
         <w:pStyle w:val="ListParagraph"/>
-        <w:ind w:left="1440"/>
+        <w:numPr>
+          <w:ilvl w:val="0"/>
+          <w:numId w:val="22"/>
+        </w:numPr>
         <w:rPr>
           <w:rFonts w:asciiTheme="majorHAnsi" w:hAnsiTheme="majorHAnsi" w:cstheme="majorHAnsi"/>
           <w:sz w:val="25"/>
@@ -3481,14 +3526,18 @@
         </w:numPr>
         <w:rPr>
           <w:rFonts w:asciiTheme="majorHAnsi" w:hAnsiTheme="majorHAnsi" w:cstheme="majorHAnsi"/>
-          <w:sz w:val="25"/>
-          <w:szCs w:val="25"/>
-          <w:lang w:val="en-US"/>
-        </w:rPr>
-      </w:pPr>
-      <w:r>
-        <w:rPr>
-          <w:rFonts w:asciiTheme="majorHAnsi" w:hAnsiTheme="majorHAnsi" w:cstheme="majorHAnsi"/>
+          <w:b/>
+          <w:bCs/>
+          <w:sz w:val="25"/>
+          <w:szCs w:val="25"/>
+          <w:lang w:val="en-US"/>
+        </w:rPr>
+      </w:pPr>
+      <w:r>
+        <w:rPr>
+          <w:rFonts w:asciiTheme="majorHAnsi" w:hAnsiTheme="majorHAnsi" w:cstheme="majorHAnsi"/>
+          <w:b/>
+          <w:bCs/>
           <w:sz w:val="25"/>
           <w:szCs w:val="25"/>
           <w:lang w:val="en-US"/>
@@ -4073,11 +4122,11 @@
       <w:pPr>
         <w:pStyle w:val="muc"/>
       </w:pPr>
-      <w:bookmarkStart w:id="3" w:name="_Toc19000593"/>
+      <w:bookmarkStart w:id="2" w:name="_Toc19000593"/>
       <w:r>
         <w:t>Mục tiêu đề tài</w:t>
       </w:r>
-      <w:bookmarkEnd w:id="3"/>
+      <w:bookmarkEnd w:id="2"/>
     </w:p>
     <w:p>
       <w:pPr>
@@ -4110,6 +4159,17 @@
     </w:p>
     <w:p>
       <w:pPr>
+        <w:ind w:left="360" w:firstLine="720"/>
+        <w:rPr>
+          <w:rFonts w:asciiTheme="majorHAnsi" w:hAnsiTheme="majorHAnsi" w:cstheme="majorHAnsi"/>
+          <w:sz w:val="25"/>
+          <w:szCs w:val="25"/>
+          <w:lang w:val="en-US"/>
+        </w:rPr>
+      </w:pPr>
+    </w:p>
+    <w:p>
+      <w:pPr>
         <w:pStyle w:val="ListParagraph"/>
         <w:ind w:left="1440"/>
         <w:rPr>
@@ -4126,6 +4186,7 @@
           <w:szCs w:val="25"/>
           <w:lang w:val="en-US"/>
         </w:rPr>
+        <w:lastRenderedPageBreak/>
         <w:t>a, Người đọc</w:t>
       </w:r>
     </w:p>
@@ -4272,50 +4333,32 @@
           <w:lang w:val="en-US"/>
         </w:rPr>
       </w:pPr>
-    </w:p>
-    <w:p>
-      <w:pPr>
-        <w:pStyle w:val="ListParagraph"/>
-        <w:ind w:left="1440"/>
-        <w:rPr>
-          <w:rFonts w:asciiTheme="majorHAnsi" w:hAnsiTheme="majorHAnsi" w:cstheme="majorHAnsi"/>
-          <w:sz w:val="25"/>
-          <w:szCs w:val="25"/>
-          <w:lang w:val="en-US"/>
-        </w:rPr>
-      </w:pPr>
-    </w:p>
-    <w:p>
-      <w:pPr>
-        <w:pStyle w:val="ListParagraph"/>
-        <w:ind w:left="1440"/>
-        <w:rPr>
-          <w:rFonts w:asciiTheme="majorHAnsi" w:hAnsiTheme="majorHAnsi" w:cstheme="majorHAnsi"/>
-          <w:sz w:val="25"/>
-          <w:szCs w:val="25"/>
-          <w:lang w:val="en-US"/>
-        </w:rPr>
-      </w:pPr>
-    </w:p>
-    <w:p>
-      <w:pPr>
-        <w:pStyle w:val="ListParagraph"/>
-        <w:ind w:left="1440"/>
-        <w:rPr>
-          <w:rFonts w:asciiTheme="majorHAnsi" w:hAnsiTheme="majorHAnsi" w:cstheme="majorHAnsi"/>
-          <w:sz w:val="25"/>
-          <w:szCs w:val="25"/>
-          <w:lang w:val="en-US"/>
-        </w:rPr>
-      </w:pPr>
-      <w:r>
-        <w:rPr>
-          <w:rFonts w:asciiTheme="majorHAnsi" w:hAnsiTheme="majorHAnsi" w:cstheme="majorHAnsi"/>
-          <w:sz w:val="25"/>
-          <w:szCs w:val="25"/>
-          <w:lang w:val="en-US"/>
-        </w:rPr>
-        <w:t>b. người quản lý.</w:t>
+      <w:r>
+        <w:rPr>
+          <w:rFonts w:asciiTheme="majorHAnsi" w:hAnsiTheme="majorHAnsi" w:cstheme="majorHAnsi"/>
+          <w:sz w:val="25"/>
+          <w:szCs w:val="25"/>
+          <w:lang w:val="en-US"/>
+        </w:rPr>
+        <w:t xml:space="preserve">b. </w:t>
+      </w:r>
+      <w:r>
+        <w:rPr>
+          <w:rFonts w:asciiTheme="majorHAnsi" w:hAnsiTheme="majorHAnsi" w:cstheme="majorHAnsi"/>
+          <w:sz w:val="25"/>
+          <w:szCs w:val="25"/>
+          <w:lang w:val="en-US"/>
+        </w:rPr>
+        <w:t>N</w:t>
+      </w:r>
+      <w:r>
+        <w:rPr>
+          <w:rFonts w:asciiTheme="majorHAnsi" w:hAnsiTheme="majorHAnsi" w:cstheme="majorHAnsi"/>
+          <w:sz w:val="25"/>
+          <w:szCs w:val="25"/>
+          <w:lang w:val="en-US"/>
+        </w:rPr>
+        <w:t>gười quản lý.</w:t>
       </w:r>
     </w:p>
     <w:p>
@@ -4414,8 +4457,19 @@
           <w:szCs w:val="25"/>
           <w:lang w:val="en-US"/>
         </w:rPr>
-        <w:t xml:space="preserve">Thêm, sửa, xóa, </w:t>
-      </w:r>
+        <w:t>Thêm, sửa, xóa</w:t>
+      </w:r>
+      <w:r>
+        <w:rPr>
+          <w:rFonts w:asciiTheme="majorHAnsi" w:hAnsiTheme="majorHAnsi" w:cstheme="majorHAnsi"/>
+          <w:sz w:val="25"/>
+          <w:szCs w:val="25"/>
+          <w:lang w:val="en-US"/>
+        </w:rPr>
+        <w:t>.</w:t>
+      </w:r>
+      <w:bookmarkStart w:id="3" w:name="_GoBack"/>
+      <w:bookmarkEnd w:id="3"/>
     </w:p>
     <w:p>
       <w:pPr>
@@ -5016,7 +5070,7 @@
       </w:r>
     </w:p>
     <w:sectPr>
-      <w:footerReference w:type="default" r:id="rId8"/>
+      <w:footerReference w:type="default" r:id="rId12"/>
       <w:pgSz w:w="11906" w:h="16838"/>
       <w:pgMar w:top="1440" w:right="1440" w:bottom="1440" w:left="1440" w:header="708" w:footer="708" w:gutter="0"/>
       <w:pgNumType w:start="1"/>
@@ -5631,9 +5685,234 @@
     </w:lvl>
   </w:abstractNum>
   <w:abstractNum w:abstractNumId="5" w15:restartNumberingAfterBreak="0">
+    <w:nsid w:val="0E0E5AF4"/>
+    <w:multiLevelType w:val="hybridMultilevel"/>
+    <w:tmpl w:val="1B9C98A8"/>
+    <w:lvl w:ilvl="0" w:tplc="5A62F6CA">
+      <w:start w:val="1"/>
+      <w:numFmt w:val="bullet"/>
+      <w:lvlText w:val=""/>
+      <w:lvlJc w:val="right"/>
+      <w:pPr>
+        <w:ind w:left="2520" w:hanging="360"/>
+      </w:pPr>
+      <w:rPr>
+        <w:rFonts w:ascii="Symbol" w:hAnsi="Symbol" w:hint="default"/>
+      </w:rPr>
+    </w:lvl>
+    <w:lvl w:ilvl="1" w:tplc="042A0003" w:tentative="1">
+      <w:start w:val="1"/>
+      <w:numFmt w:val="bullet"/>
+      <w:lvlText w:val="o"/>
+      <w:lvlJc w:val="left"/>
+      <w:pPr>
+        <w:ind w:left="3240" w:hanging="360"/>
+      </w:pPr>
+      <w:rPr>
+        <w:rFonts w:ascii="Courier New" w:hAnsi="Courier New" w:cs="Courier New" w:hint="default"/>
+      </w:rPr>
+    </w:lvl>
+    <w:lvl w:ilvl="2" w:tplc="042A0005" w:tentative="1">
+      <w:start w:val="1"/>
+      <w:numFmt w:val="bullet"/>
+      <w:lvlText w:val=""/>
+      <w:lvlJc w:val="left"/>
+      <w:pPr>
+        <w:ind w:left="3960" w:hanging="360"/>
+      </w:pPr>
+      <w:rPr>
+        <w:rFonts w:ascii="Wingdings" w:hAnsi="Wingdings" w:hint="default"/>
+      </w:rPr>
+    </w:lvl>
+    <w:lvl w:ilvl="3" w:tplc="042A0001" w:tentative="1">
+      <w:start w:val="1"/>
+      <w:numFmt w:val="bullet"/>
+      <w:lvlText w:val=""/>
+      <w:lvlJc w:val="left"/>
+      <w:pPr>
+        <w:ind w:left="4680" w:hanging="360"/>
+      </w:pPr>
+      <w:rPr>
+        <w:rFonts w:ascii="Symbol" w:hAnsi="Symbol" w:hint="default"/>
+      </w:rPr>
+    </w:lvl>
+    <w:lvl w:ilvl="4" w:tplc="042A0003" w:tentative="1">
+      <w:start w:val="1"/>
+      <w:numFmt w:val="bullet"/>
+      <w:lvlText w:val="o"/>
+      <w:lvlJc w:val="left"/>
+      <w:pPr>
+        <w:ind w:left="5400" w:hanging="360"/>
+      </w:pPr>
+      <w:rPr>
+        <w:rFonts w:ascii="Courier New" w:hAnsi="Courier New" w:cs="Courier New" w:hint="default"/>
+      </w:rPr>
+    </w:lvl>
+    <w:lvl w:ilvl="5" w:tplc="042A0005" w:tentative="1">
+      <w:start w:val="1"/>
+      <w:numFmt w:val="bullet"/>
+      <w:lvlText w:val=""/>
+      <w:lvlJc w:val="left"/>
+      <w:pPr>
+        <w:ind w:left="6120" w:hanging="360"/>
+      </w:pPr>
+      <w:rPr>
+        <w:rFonts w:ascii="Wingdings" w:hAnsi="Wingdings" w:hint="default"/>
+      </w:rPr>
+    </w:lvl>
+    <w:lvl w:ilvl="6" w:tplc="042A0001" w:tentative="1">
+      <w:start w:val="1"/>
+      <w:numFmt w:val="bullet"/>
+      <w:lvlText w:val=""/>
+      <w:lvlJc w:val="left"/>
+      <w:pPr>
+        <w:ind w:left="6840" w:hanging="360"/>
+      </w:pPr>
+      <w:rPr>
+        <w:rFonts w:ascii="Symbol" w:hAnsi="Symbol" w:hint="default"/>
+      </w:rPr>
+    </w:lvl>
+    <w:lvl w:ilvl="7" w:tplc="042A0003" w:tentative="1">
+      <w:start w:val="1"/>
+      <w:numFmt w:val="bullet"/>
+      <w:lvlText w:val="o"/>
+      <w:lvlJc w:val="left"/>
+      <w:pPr>
+        <w:ind w:left="7560" w:hanging="360"/>
+      </w:pPr>
+      <w:rPr>
+        <w:rFonts w:ascii="Courier New" w:hAnsi="Courier New" w:cs="Courier New" w:hint="default"/>
+      </w:rPr>
+    </w:lvl>
+    <w:lvl w:ilvl="8" w:tplc="042A0005" w:tentative="1">
+      <w:start w:val="1"/>
+      <w:numFmt w:val="bullet"/>
+      <w:lvlText w:val=""/>
+      <w:lvlJc w:val="left"/>
+      <w:pPr>
+        <w:ind w:left="8280" w:hanging="360"/>
+      </w:pPr>
+      <w:rPr>
+        <w:rFonts w:ascii="Wingdings" w:hAnsi="Wingdings" w:hint="default"/>
+      </w:rPr>
+    </w:lvl>
+  </w:abstractNum>
+  <w:abstractNum w:abstractNumId="6" w15:restartNumberingAfterBreak="0">
+    <w:nsid w:val="114543FF"/>
+    <w:multiLevelType w:val="hybridMultilevel"/>
+    <w:tmpl w:val="B46C03DE"/>
+    <w:lvl w:ilvl="0" w:tplc="4FB4089A">
+      <w:numFmt w:val="bullet"/>
+      <w:lvlText w:val="-"/>
+      <w:lvlJc w:val="left"/>
+      <w:pPr>
+        <w:ind w:left="2160" w:hanging="360"/>
+      </w:pPr>
+      <w:rPr>
+        <w:rFonts w:ascii="Times New Roman" w:eastAsiaTheme="minorHAnsi" w:hAnsi="Times New Roman" w:cs="Times New Roman" w:hint="default"/>
+      </w:rPr>
+    </w:lvl>
+    <w:lvl w:ilvl="1" w:tplc="042A0003">
+      <w:start w:val="1"/>
+      <w:numFmt w:val="bullet"/>
+      <w:lvlText w:val="o"/>
+      <w:lvlJc w:val="left"/>
+      <w:pPr>
+        <w:ind w:left="2880" w:hanging="360"/>
+      </w:pPr>
+      <w:rPr>
+        <w:rFonts w:ascii="Courier New" w:hAnsi="Courier New" w:cs="Courier New" w:hint="default"/>
+      </w:rPr>
+    </w:lvl>
+    <w:lvl w:ilvl="2" w:tplc="042A0005" w:tentative="1">
+      <w:start w:val="1"/>
+      <w:numFmt w:val="bullet"/>
+      <w:lvlText w:val=""/>
+      <w:lvlJc w:val="left"/>
+      <w:pPr>
+        <w:ind w:left="3600" w:hanging="360"/>
+      </w:pPr>
+      <w:rPr>
+        <w:rFonts w:ascii="Wingdings" w:hAnsi="Wingdings" w:hint="default"/>
+      </w:rPr>
+    </w:lvl>
+    <w:lvl w:ilvl="3" w:tplc="042A0001" w:tentative="1">
+      <w:start w:val="1"/>
+      <w:numFmt w:val="bullet"/>
+      <w:lvlText w:val=""/>
+      <w:lvlJc w:val="left"/>
+      <w:pPr>
+        <w:ind w:left="4320" w:hanging="360"/>
+      </w:pPr>
+      <w:rPr>
+        <w:rFonts w:ascii="Symbol" w:hAnsi="Symbol" w:hint="default"/>
+      </w:rPr>
+    </w:lvl>
+    <w:lvl w:ilvl="4" w:tplc="042A0003" w:tentative="1">
+      <w:start w:val="1"/>
+      <w:numFmt w:val="bullet"/>
+      <w:lvlText w:val="o"/>
+      <w:lvlJc w:val="left"/>
+      <w:pPr>
+        <w:ind w:left="5040" w:hanging="360"/>
+      </w:pPr>
+      <w:rPr>
+        <w:rFonts w:ascii="Courier New" w:hAnsi="Courier New" w:cs="Courier New" w:hint="default"/>
+      </w:rPr>
+    </w:lvl>
+    <w:lvl w:ilvl="5" w:tplc="042A0005" w:tentative="1">
+      <w:start w:val="1"/>
+      <w:numFmt w:val="bullet"/>
+      <w:lvlText w:val=""/>
+      <w:lvlJc w:val="left"/>
+      <w:pPr>
+        <w:ind w:left="5760" w:hanging="360"/>
+      </w:pPr>
+      <w:rPr>
+        <w:rFonts w:ascii="Wingdings" w:hAnsi="Wingdings" w:hint="default"/>
+      </w:rPr>
+    </w:lvl>
+    <w:lvl w:ilvl="6" w:tplc="042A0001" w:tentative="1">
+      <w:start w:val="1"/>
+      <w:numFmt w:val="bullet"/>
+      <w:lvlText w:val=""/>
+      <w:lvlJc w:val="left"/>
+      <w:pPr>
+        <w:ind w:left="6480" w:hanging="360"/>
+      </w:pPr>
+      <w:rPr>
+        <w:rFonts w:ascii="Symbol" w:hAnsi="Symbol" w:hint="default"/>
+      </w:rPr>
+    </w:lvl>
+    <w:lvl w:ilvl="7" w:tplc="042A0003" w:tentative="1">
+      <w:start w:val="1"/>
+      <w:numFmt w:val="bullet"/>
+      <w:lvlText w:val="o"/>
+      <w:lvlJc w:val="left"/>
+      <w:pPr>
+        <w:ind w:left="7200" w:hanging="360"/>
+      </w:pPr>
+      <w:rPr>
+        <w:rFonts w:ascii="Courier New" w:hAnsi="Courier New" w:cs="Courier New" w:hint="default"/>
+      </w:rPr>
+    </w:lvl>
+    <w:lvl w:ilvl="8" w:tplc="042A0005" w:tentative="1">
+      <w:start w:val="1"/>
+      <w:numFmt w:val="bullet"/>
+      <w:lvlText w:val=""/>
+      <w:lvlJc w:val="left"/>
+      <w:pPr>
+        <w:ind w:left="7920" w:hanging="360"/>
+      </w:pPr>
+      <w:rPr>
+        <w:rFonts w:ascii="Wingdings" w:hAnsi="Wingdings" w:hint="default"/>
+      </w:rPr>
+    </w:lvl>
+  </w:abstractNum>
+  <w:abstractNum w:abstractNumId="7" w15:restartNumberingAfterBreak="0">
     <w:nsid w:val="13096B9A"/>
     <w:multiLevelType w:val="hybridMultilevel"/>
-    <w:tmpl w:val="D67E4208"/>
+    <w:tmpl w:val="D0D2808A"/>
     <w:lvl w:ilvl="0" w:tplc="042A0009">
       <w:start w:val="1"/>
       <w:numFmt w:val="bullet"/>
@@ -5743,7 +6022,7 @@
       </w:rPr>
     </w:lvl>
   </w:abstractNum>
-  <w:abstractNum w:abstractNumId="6" w15:restartNumberingAfterBreak="0">
+  <w:abstractNum w:abstractNumId="8" w15:restartNumberingAfterBreak="0">
     <w:nsid w:val="152B3A1A"/>
     <w:multiLevelType w:val="hybridMultilevel"/>
     <w:tmpl w:val="2168E9FA"/>
@@ -5856,7 +6135,120 @@
       </w:rPr>
     </w:lvl>
   </w:abstractNum>
-  <w:abstractNum w:abstractNumId="7" w15:restartNumberingAfterBreak="0">
+  <w:abstractNum w:abstractNumId="9" w15:restartNumberingAfterBreak="0">
+    <w:nsid w:val="188C5E68"/>
+    <w:multiLevelType w:val="hybridMultilevel"/>
+    <w:tmpl w:val="1378279E"/>
+    <w:lvl w:ilvl="0" w:tplc="042A0001">
+      <w:start w:val="1"/>
+      <w:numFmt w:val="bullet"/>
+      <w:lvlText w:val=""/>
+      <w:lvlJc w:val="left"/>
+      <w:pPr>
+        <w:ind w:left="2160" w:hanging="360"/>
+      </w:pPr>
+      <w:rPr>
+        <w:rFonts w:ascii="Symbol" w:hAnsi="Symbol" w:hint="default"/>
+      </w:rPr>
+    </w:lvl>
+    <w:lvl w:ilvl="1" w:tplc="042A0003" w:tentative="1">
+      <w:start w:val="1"/>
+      <w:numFmt w:val="bullet"/>
+      <w:lvlText w:val="o"/>
+      <w:lvlJc w:val="left"/>
+      <w:pPr>
+        <w:ind w:left="2880" w:hanging="360"/>
+      </w:pPr>
+      <w:rPr>
+        <w:rFonts w:ascii="Courier New" w:hAnsi="Courier New" w:cs="Courier New" w:hint="default"/>
+      </w:rPr>
+    </w:lvl>
+    <w:lvl w:ilvl="2" w:tplc="042A0005" w:tentative="1">
+      <w:start w:val="1"/>
+      <w:numFmt w:val="bullet"/>
+      <w:lvlText w:val=""/>
+      <w:lvlJc w:val="left"/>
+      <w:pPr>
+        <w:ind w:left="3600" w:hanging="360"/>
+      </w:pPr>
+      <w:rPr>
+        <w:rFonts w:ascii="Wingdings" w:hAnsi="Wingdings" w:hint="default"/>
+      </w:rPr>
+    </w:lvl>
+    <w:lvl w:ilvl="3" w:tplc="042A0001" w:tentative="1">
+      <w:start w:val="1"/>
+      <w:numFmt w:val="bullet"/>
+      <w:lvlText w:val=""/>
+      <w:lvlJc w:val="left"/>
+      <w:pPr>
+        <w:ind w:left="4320" w:hanging="360"/>
+      </w:pPr>
+      <w:rPr>
+        <w:rFonts w:ascii="Symbol" w:hAnsi="Symbol" w:hint="default"/>
+      </w:rPr>
+    </w:lvl>
+    <w:lvl w:ilvl="4" w:tplc="042A0003" w:tentative="1">
+      <w:start w:val="1"/>
+      <w:numFmt w:val="bullet"/>
+      <w:lvlText w:val="o"/>
+      <w:lvlJc w:val="left"/>
+      <w:pPr>
+        <w:ind w:left="5040" w:hanging="360"/>
+      </w:pPr>
+      <w:rPr>
+        <w:rFonts w:ascii="Courier New" w:hAnsi="Courier New" w:cs="Courier New" w:hint="default"/>
+      </w:rPr>
+    </w:lvl>
+    <w:lvl w:ilvl="5" w:tplc="042A0005" w:tentative="1">
+      <w:start w:val="1"/>
+      <w:numFmt w:val="bullet"/>
+      <w:lvlText w:val=""/>
+      <w:lvlJc w:val="left"/>
+      <w:pPr>
+        <w:ind w:left="5760" w:hanging="360"/>
+      </w:pPr>
+      <w:rPr>
+        <w:rFonts w:ascii="Wingdings" w:hAnsi="Wingdings" w:hint="default"/>
+      </w:rPr>
+    </w:lvl>
+    <w:lvl w:ilvl="6" w:tplc="042A0001" w:tentative="1">
+      <w:start w:val="1"/>
+      <w:numFmt w:val="bullet"/>
+      <w:lvlText w:val=""/>
+      <w:lvlJc w:val="left"/>
+      <w:pPr>
+        <w:ind w:left="6480" w:hanging="360"/>
+      </w:pPr>
+      <w:rPr>
+        <w:rFonts w:ascii="Symbol" w:hAnsi="Symbol" w:hint="default"/>
+      </w:rPr>
+    </w:lvl>
+    <w:lvl w:ilvl="7" w:tplc="042A0003" w:tentative="1">
+      <w:start w:val="1"/>
+      <w:numFmt w:val="bullet"/>
+      <w:lvlText w:val="o"/>
+      <w:lvlJc w:val="left"/>
+      <w:pPr>
+        <w:ind w:left="7200" w:hanging="360"/>
+      </w:pPr>
+      <w:rPr>
+        <w:rFonts w:ascii="Courier New" w:hAnsi="Courier New" w:cs="Courier New" w:hint="default"/>
+      </w:rPr>
+    </w:lvl>
+    <w:lvl w:ilvl="8" w:tplc="042A0005" w:tentative="1">
+      <w:start w:val="1"/>
+      <w:numFmt w:val="bullet"/>
+      <w:lvlText w:val=""/>
+      <w:lvlJc w:val="left"/>
+      <w:pPr>
+        <w:ind w:left="7920" w:hanging="360"/>
+      </w:pPr>
+      <w:rPr>
+        <w:rFonts w:ascii="Wingdings" w:hAnsi="Wingdings" w:hint="default"/>
+      </w:rPr>
+    </w:lvl>
+  </w:abstractNum>
+  <w:abstractNum w:abstractNumId="10" w15:restartNumberingAfterBreak="0">
     <w:nsid w:val="18E41324"/>
     <w:multiLevelType w:val="hybridMultilevel"/>
     <w:tmpl w:val="2FCC09D2"/>
@@ -5945,7 +6337,7 @@
       </w:pPr>
     </w:lvl>
   </w:abstractNum>
-  <w:abstractNum w:abstractNumId="8" w15:restartNumberingAfterBreak="0">
+  <w:abstractNum w:abstractNumId="11" w15:restartNumberingAfterBreak="0">
     <w:nsid w:val="1B1F2D5B"/>
     <w:multiLevelType w:val="hybridMultilevel"/>
     <w:tmpl w:val="6194F384"/>
@@ -6058,10 +6450,10 @@
       </w:rPr>
     </w:lvl>
   </w:abstractNum>
-  <w:abstractNum w:abstractNumId="9" w15:restartNumberingAfterBreak="0">
+  <w:abstractNum w:abstractNumId="12" w15:restartNumberingAfterBreak="0">
     <w:nsid w:val="1EF84F14"/>
     <w:multiLevelType w:val="hybridMultilevel"/>
-    <w:tmpl w:val="E722B31E"/>
+    <w:tmpl w:val="C28861AA"/>
     <w:lvl w:ilvl="0" w:tplc="042A0001">
       <w:start w:val="1"/>
       <w:numFmt w:val="bullet"/>
@@ -6171,7 +6563,119 @@
       </w:rPr>
     </w:lvl>
   </w:abstractNum>
-  <w:abstractNum w:abstractNumId="10" w15:restartNumberingAfterBreak="0">
+  <w:abstractNum w:abstractNumId="13" w15:restartNumberingAfterBreak="0">
+    <w:nsid w:val="1F455E25"/>
+    <w:multiLevelType w:val="hybridMultilevel"/>
+    <w:tmpl w:val="FE5A4B8C"/>
+    <w:lvl w:ilvl="0" w:tplc="4FB4089A">
+      <w:numFmt w:val="bullet"/>
+      <w:lvlText w:val="-"/>
+      <w:lvlJc w:val="left"/>
+      <w:pPr>
+        <w:ind w:left="2520" w:hanging="360"/>
+      </w:pPr>
+      <w:rPr>
+        <w:rFonts w:ascii="Times New Roman" w:eastAsiaTheme="minorHAnsi" w:hAnsi="Times New Roman" w:cs="Times New Roman" w:hint="default"/>
+      </w:rPr>
+    </w:lvl>
+    <w:lvl w:ilvl="1" w:tplc="042A0003" w:tentative="1">
+      <w:start w:val="1"/>
+      <w:numFmt w:val="bullet"/>
+      <w:lvlText w:val="o"/>
+      <w:lvlJc w:val="left"/>
+      <w:pPr>
+        <w:ind w:left="3240" w:hanging="360"/>
+      </w:pPr>
+      <w:rPr>
+        <w:rFonts w:ascii="Courier New" w:hAnsi="Courier New" w:cs="Courier New" w:hint="default"/>
+      </w:rPr>
+    </w:lvl>
+    <w:lvl w:ilvl="2" w:tplc="042A0005" w:tentative="1">
+      <w:start w:val="1"/>
+      <w:numFmt w:val="bullet"/>
+      <w:lvlText w:val=""/>
+      <w:lvlJc w:val="left"/>
+      <w:pPr>
+        <w:ind w:left="3960" w:hanging="360"/>
+      </w:pPr>
+      <w:rPr>
+        <w:rFonts w:ascii="Wingdings" w:hAnsi="Wingdings" w:hint="default"/>
+      </w:rPr>
+    </w:lvl>
+    <w:lvl w:ilvl="3" w:tplc="042A0001" w:tentative="1">
+      <w:start w:val="1"/>
+      <w:numFmt w:val="bullet"/>
+      <w:lvlText w:val=""/>
+      <w:lvlJc w:val="left"/>
+      <w:pPr>
+        <w:ind w:left="4680" w:hanging="360"/>
+      </w:pPr>
+      <w:rPr>
+        <w:rFonts w:ascii="Symbol" w:hAnsi="Symbol" w:hint="default"/>
+      </w:rPr>
+    </w:lvl>
+    <w:lvl w:ilvl="4" w:tplc="042A0003" w:tentative="1">
+      <w:start w:val="1"/>
+      <w:numFmt w:val="bullet"/>
+      <w:lvlText w:val="o"/>
+      <w:lvlJc w:val="left"/>
+      <w:pPr>
+        <w:ind w:left="5400" w:hanging="360"/>
+      </w:pPr>
+      <w:rPr>
+        <w:rFonts w:ascii="Courier New" w:hAnsi="Courier New" w:cs="Courier New" w:hint="default"/>
+      </w:rPr>
+    </w:lvl>
+    <w:lvl w:ilvl="5" w:tplc="042A0005" w:tentative="1">
+      <w:start w:val="1"/>
+      <w:numFmt w:val="bullet"/>
+      <w:lvlText w:val=""/>
+      <w:lvlJc w:val="left"/>
+      <w:pPr>
+        <w:ind w:left="6120" w:hanging="360"/>
+      </w:pPr>
+      <w:rPr>
+        <w:rFonts w:ascii="Wingdings" w:hAnsi="Wingdings" w:hint="default"/>
+      </w:rPr>
+    </w:lvl>
+    <w:lvl w:ilvl="6" w:tplc="042A0001" w:tentative="1">
+      <w:start w:val="1"/>
+      <w:numFmt w:val="bullet"/>
+      <w:lvlText w:val=""/>
+      <w:lvlJc w:val="left"/>
+      <w:pPr>
+        <w:ind w:left="6840" w:hanging="360"/>
+      </w:pPr>
+      <w:rPr>
+        <w:rFonts w:ascii="Symbol" w:hAnsi="Symbol" w:hint="default"/>
+      </w:rPr>
+    </w:lvl>
+    <w:lvl w:ilvl="7" w:tplc="042A0003" w:tentative="1">
+      <w:start w:val="1"/>
+      <w:numFmt w:val="bullet"/>
+      <w:lvlText w:val="o"/>
+      <w:lvlJc w:val="left"/>
+      <w:pPr>
+        <w:ind w:left="7560" w:hanging="360"/>
+      </w:pPr>
+      <w:rPr>
+        <w:rFonts w:ascii="Courier New" w:hAnsi="Courier New" w:cs="Courier New" w:hint="default"/>
+      </w:rPr>
+    </w:lvl>
+    <w:lvl w:ilvl="8" w:tplc="042A0005" w:tentative="1">
+      <w:start w:val="1"/>
+      <w:numFmt w:val="bullet"/>
+      <w:lvlText w:val=""/>
+      <w:lvlJc w:val="left"/>
+      <w:pPr>
+        <w:ind w:left="8280" w:hanging="360"/>
+      </w:pPr>
+      <w:rPr>
+        <w:rFonts w:ascii="Wingdings" w:hAnsi="Wingdings" w:hint="default"/>
+      </w:rPr>
+    </w:lvl>
+  </w:abstractNum>
+  <w:abstractNum w:abstractNumId="14" w15:restartNumberingAfterBreak="0">
     <w:nsid w:val="1F467E6A"/>
     <w:multiLevelType w:val="hybridMultilevel"/>
     <w:tmpl w:val="0BB2F91A"/>
@@ -6284,7 +6788,7 @@
       </w:rPr>
     </w:lvl>
   </w:abstractNum>
-  <w:abstractNum w:abstractNumId="11" w15:restartNumberingAfterBreak="0">
+  <w:abstractNum w:abstractNumId="15" w15:restartNumberingAfterBreak="0">
     <w:nsid w:val="234A0C0A"/>
     <w:multiLevelType w:val="hybridMultilevel"/>
     <w:tmpl w:val="13866A22"/>
@@ -6397,7 +6901,7 @@
       </w:rPr>
     </w:lvl>
   </w:abstractNum>
-  <w:abstractNum w:abstractNumId="12" w15:restartNumberingAfterBreak="0">
+  <w:abstractNum w:abstractNumId="16" w15:restartNumberingAfterBreak="0">
     <w:nsid w:val="2A2D3C79"/>
     <w:multiLevelType w:val="hybridMultilevel"/>
     <w:tmpl w:val="76A06BFC"/>
@@ -6487,7 +6991,568 @@
       </w:pPr>
     </w:lvl>
   </w:abstractNum>
-  <w:abstractNum w:abstractNumId="13" w15:restartNumberingAfterBreak="0">
+  <w:abstractNum w:abstractNumId="17" w15:restartNumberingAfterBreak="0">
+    <w:nsid w:val="30E16CB1"/>
+    <w:multiLevelType w:val="hybridMultilevel"/>
+    <w:tmpl w:val="2226913A"/>
+    <w:lvl w:ilvl="0" w:tplc="4FB4089A">
+      <w:numFmt w:val="bullet"/>
+      <w:lvlText w:val="-"/>
+      <w:lvlJc w:val="left"/>
+      <w:pPr>
+        <w:ind w:left="2520" w:hanging="360"/>
+      </w:pPr>
+      <w:rPr>
+        <w:rFonts w:ascii="Times New Roman" w:eastAsiaTheme="minorHAnsi" w:hAnsi="Times New Roman" w:cs="Times New Roman" w:hint="default"/>
+      </w:rPr>
+    </w:lvl>
+    <w:lvl w:ilvl="1" w:tplc="042A0003" w:tentative="1">
+      <w:start w:val="1"/>
+      <w:numFmt w:val="bullet"/>
+      <w:lvlText w:val="o"/>
+      <w:lvlJc w:val="left"/>
+      <w:pPr>
+        <w:ind w:left="3240" w:hanging="360"/>
+      </w:pPr>
+      <w:rPr>
+        <w:rFonts w:ascii="Courier New" w:hAnsi="Courier New" w:cs="Courier New" w:hint="default"/>
+      </w:rPr>
+    </w:lvl>
+    <w:lvl w:ilvl="2" w:tplc="042A0005" w:tentative="1">
+      <w:start w:val="1"/>
+      <w:numFmt w:val="bullet"/>
+      <w:lvlText w:val=""/>
+      <w:lvlJc w:val="left"/>
+      <w:pPr>
+        <w:ind w:left="3960" w:hanging="360"/>
+      </w:pPr>
+      <w:rPr>
+        <w:rFonts w:ascii="Wingdings" w:hAnsi="Wingdings" w:hint="default"/>
+      </w:rPr>
+    </w:lvl>
+    <w:lvl w:ilvl="3" w:tplc="042A0001" w:tentative="1">
+      <w:start w:val="1"/>
+      <w:numFmt w:val="bullet"/>
+      <w:lvlText w:val=""/>
+      <w:lvlJc w:val="left"/>
+      <w:pPr>
+        <w:ind w:left="4680" w:hanging="360"/>
+      </w:pPr>
+      <w:rPr>
+        <w:rFonts w:ascii="Symbol" w:hAnsi="Symbol" w:hint="default"/>
+      </w:rPr>
+    </w:lvl>
+    <w:lvl w:ilvl="4" w:tplc="042A0003" w:tentative="1">
+      <w:start w:val="1"/>
+      <w:numFmt w:val="bullet"/>
+      <w:lvlText w:val="o"/>
+      <w:lvlJc w:val="left"/>
+      <w:pPr>
+        <w:ind w:left="5400" w:hanging="360"/>
+      </w:pPr>
+      <w:rPr>
+        <w:rFonts w:ascii="Courier New" w:hAnsi="Courier New" w:cs="Courier New" w:hint="default"/>
+      </w:rPr>
+    </w:lvl>
+    <w:lvl w:ilvl="5" w:tplc="042A0005" w:tentative="1">
+      <w:start w:val="1"/>
+      <w:numFmt w:val="bullet"/>
+      <w:lvlText w:val=""/>
+      <w:lvlJc w:val="left"/>
+      <w:pPr>
+        <w:ind w:left="6120" w:hanging="360"/>
+      </w:pPr>
+      <w:rPr>
+        <w:rFonts w:ascii="Wingdings" w:hAnsi="Wingdings" w:hint="default"/>
+      </w:rPr>
+    </w:lvl>
+    <w:lvl w:ilvl="6" w:tplc="042A0001" w:tentative="1">
+      <w:start w:val="1"/>
+      <w:numFmt w:val="bullet"/>
+      <w:lvlText w:val=""/>
+      <w:lvlJc w:val="left"/>
+      <w:pPr>
+        <w:ind w:left="6840" w:hanging="360"/>
+      </w:pPr>
+      <w:rPr>
+        <w:rFonts w:ascii="Symbol" w:hAnsi="Symbol" w:hint="default"/>
+      </w:rPr>
+    </w:lvl>
+    <w:lvl w:ilvl="7" w:tplc="042A0003" w:tentative="1">
+      <w:start w:val="1"/>
+      <w:numFmt w:val="bullet"/>
+      <w:lvlText w:val="o"/>
+      <w:lvlJc w:val="left"/>
+      <w:pPr>
+        <w:ind w:left="7560" w:hanging="360"/>
+      </w:pPr>
+      <w:rPr>
+        <w:rFonts w:ascii="Courier New" w:hAnsi="Courier New" w:cs="Courier New" w:hint="default"/>
+      </w:rPr>
+    </w:lvl>
+    <w:lvl w:ilvl="8" w:tplc="042A0005" w:tentative="1">
+      <w:start w:val="1"/>
+      <w:numFmt w:val="bullet"/>
+      <w:lvlText w:val=""/>
+      <w:lvlJc w:val="left"/>
+      <w:pPr>
+        <w:ind w:left="8280" w:hanging="360"/>
+      </w:pPr>
+      <w:rPr>
+        <w:rFonts w:ascii="Wingdings" w:hAnsi="Wingdings" w:hint="default"/>
+      </w:rPr>
+    </w:lvl>
+  </w:abstractNum>
+  <w:abstractNum w:abstractNumId="18" w15:restartNumberingAfterBreak="0">
+    <w:nsid w:val="3BB844B7"/>
+    <w:multiLevelType w:val="hybridMultilevel"/>
+    <w:tmpl w:val="CF5EF876"/>
+    <w:lvl w:ilvl="0" w:tplc="4FB4089A">
+      <w:numFmt w:val="bullet"/>
+      <w:lvlText w:val="-"/>
+      <w:lvlJc w:val="left"/>
+      <w:pPr>
+        <w:ind w:left="2520" w:hanging="360"/>
+      </w:pPr>
+      <w:rPr>
+        <w:rFonts w:ascii="Times New Roman" w:eastAsiaTheme="minorHAnsi" w:hAnsi="Times New Roman" w:cs="Times New Roman" w:hint="default"/>
+      </w:rPr>
+    </w:lvl>
+    <w:lvl w:ilvl="1" w:tplc="4FB4089A">
+      <w:numFmt w:val="bullet"/>
+      <w:lvlText w:val="-"/>
+      <w:lvlJc w:val="left"/>
+      <w:pPr>
+        <w:ind w:left="3240" w:hanging="360"/>
+      </w:pPr>
+      <w:rPr>
+        <w:rFonts w:ascii="Times New Roman" w:eastAsiaTheme="minorHAnsi" w:hAnsi="Times New Roman" w:cs="Times New Roman" w:hint="default"/>
+      </w:rPr>
+    </w:lvl>
+    <w:lvl w:ilvl="2" w:tplc="042A0005" w:tentative="1">
+      <w:start w:val="1"/>
+      <w:numFmt w:val="bullet"/>
+      <w:lvlText w:val=""/>
+      <w:lvlJc w:val="left"/>
+      <w:pPr>
+        <w:ind w:left="3960" w:hanging="360"/>
+      </w:pPr>
+      <w:rPr>
+        <w:rFonts w:ascii="Wingdings" w:hAnsi="Wingdings" w:hint="default"/>
+      </w:rPr>
+    </w:lvl>
+    <w:lvl w:ilvl="3" w:tplc="042A0001" w:tentative="1">
+      <w:start w:val="1"/>
+      <w:numFmt w:val="bullet"/>
+      <w:lvlText w:val=""/>
+      <w:lvlJc w:val="left"/>
+      <w:pPr>
+        <w:ind w:left="4680" w:hanging="360"/>
+      </w:pPr>
+      <w:rPr>
+        <w:rFonts w:ascii="Symbol" w:hAnsi="Symbol" w:hint="default"/>
+      </w:rPr>
+    </w:lvl>
+    <w:lvl w:ilvl="4" w:tplc="042A0003" w:tentative="1">
+      <w:start w:val="1"/>
+      <w:numFmt w:val="bullet"/>
+      <w:lvlText w:val="o"/>
+      <w:lvlJc w:val="left"/>
+      <w:pPr>
+        <w:ind w:left="5400" w:hanging="360"/>
+      </w:pPr>
+      <w:rPr>
+        <w:rFonts w:ascii="Courier New" w:hAnsi="Courier New" w:cs="Courier New" w:hint="default"/>
+      </w:rPr>
+    </w:lvl>
+    <w:lvl w:ilvl="5" w:tplc="042A0005" w:tentative="1">
+      <w:start w:val="1"/>
+      <w:numFmt w:val="bullet"/>
+      <w:lvlText w:val=""/>
+      <w:lvlJc w:val="left"/>
+      <w:pPr>
+        <w:ind w:left="6120" w:hanging="360"/>
+      </w:pPr>
+      <w:rPr>
+        <w:rFonts w:ascii="Wingdings" w:hAnsi="Wingdings" w:hint="default"/>
+      </w:rPr>
+    </w:lvl>
+    <w:lvl w:ilvl="6" w:tplc="042A0001" w:tentative="1">
+      <w:start w:val="1"/>
+      <w:numFmt w:val="bullet"/>
+      <w:lvlText w:val=""/>
+      <w:lvlJc w:val="left"/>
+      <w:pPr>
+        <w:ind w:left="6840" w:hanging="360"/>
+      </w:pPr>
+      <w:rPr>
+        <w:rFonts w:ascii="Symbol" w:hAnsi="Symbol" w:hint="default"/>
+      </w:rPr>
+    </w:lvl>
+    <w:lvl w:ilvl="7" w:tplc="042A0003" w:tentative="1">
+      <w:start w:val="1"/>
+      <w:numFmt w:val="bullet"/>
+      <w:lvlText w:val="o"/>
+      <w:lvlJc w:val="left"/>
+      <w:pPr>
+        <w:ind w:left="7560" w:hanging="360"/>
+      </w:pPr>
+      <w:rPr>
+        <w:rFonts w:ascii="Courier New" w:hAnsi="Courier New" w:cs="Courier New" w:hint="default"/>
+      </w:rPr>
+    </w:lvl>
+    <w:lvl w:ilvl="8" w:tplc="042A0005" w:tentative="1">
+      <w:start w:val="1"/>
+      <w:numFmt w:val="bullet"/>
+      <w:lvlText w:val=""/>
+      <w:lvlJc w:val="left"/>
+      <w:pPr>
+        <w:ind w:left="8280" w:hanging="360"/>
+      </w:pPr>
+      <w:rPr>
+        <w:rFonts w:ascii="Wingdings" w:hAnsi="Wingdings" w:hint="default"/>
+      </w:rPr>
+    </w:lvl>
+  </w:abstractNum>
+  <w:abstractNum w:abstractNumId="19" w15:restartNumberingAfterBreak="0">
+    <w:nsid w:val="3C762E3B"/>
+    <w:multiLevelType w:val="hybridMultilevel"/>
+    <w:tmpl w:val="76CE2FAE"/>
+    <w:lvl w:ilvl="0" w:tplc="5A62F6CA">
+      <w:start w:val="1"/>
+      <w:numFmt w:val="bullet"/>
+      <w:lvlText w:val=""/>
+      <w:lvlJc w:val="right"/>
+      <w:pPr>
+        <w:ind w:left="2520" w:hanging="360"/>
+      </w:pPr>
+      <w:rPr>
+        <w:rFonts w:ascii="Symbol" w:hAnsi="Symbol" w:hint="default"/>
+      </w:rPr>
+    </w:lvl>
+    <w:lvl w:ilvl="1" w:tplc="042A0003" w:tentative="1">
+      <w:start w:val="1"/>
+      <w:numFmt w:val="bullet"/>
+      <w:lvlText w:val="o"/>
+      <w:lvlJc w:val="left"/>
+      <w:pPr>
+        <w:ind w:left="3240" w:hanging="360"/>
+      </w:pPr>
+      <w:rPr>
+        <w:rFonts w:ascii="Courier New" w:hAnsi="Courier New" w:cs="Courier New" w:hint="default"/>
+      </w:rPr>
+    </w:lvl>
+    <w:lvl w:ilvl="2" w:tplc="042A0005" w:tentative="1">
+      <w:start w:val="1"/>
+      <w:numFmt w:val="bullet"/>
+      <w:lvlText w:val=""/>
+      <w:lvlJc w:val="left"/>
+      <w:pPr>
+        <w:ind w:left="3960" w:hanging="360"/>
+      </w:pPr>
+      <w:rPr>
+        <w:rFonts w:ascii="Wingdings" w:hAnsi="Wingdings" w:hint="default"/>
+      </w:rPr>
+    </w:lvl>
+    <w:lvl w:ilvl="3" w:tplc="042A0001" w:tentative="1">
+      <w:start w:val="1"/>
+      <w:numFmt w:val="bullet"/>
+      <w:lvlText w:val=""/>
+      <w:lvlJc w:val="left"/>
+      <w:pPr>
+        <w:ind w:left="4680" w:hanging="360"/>
+      </w:pPr>
+      <w:rPr>
+        <w:rFonts w:ascii="Symbol" w:hAnsi="Symbol" w:hint="default"/>
+      </w:rPr>
+    </w:lvl>
+    <w:lvl w:ilvl="4" w:tplc="042A0003" w:tentative="1">
+      <w:start w:val="1"/>
+      <w:numFmt w:val="bullet"/>
+      <w:lvlText w:val="o"/>
+      <w:lvlJc w:val="left"/>
+      <w:pPr>
+        <w:ind w:left="5400" w:hanging="360"/>
+      </w:pPr>
+      <w:rPr>
+        <w:rFonts w:ascii="Courier New" w:hAnsi="Courier New" w:cs="Courier New" w:hint="default"/>
+      </w:rPr>
+    </w:lvl>
+    <w:lvl w:ilvl="5" w:tplc="042A0005" w:tentative="1">
+      <w:start w:val="1"/>
+      <w:numFmt w:val="bullet"/>
+      <w:lvlText w:val=""/>
+      <w:lvlJc w:val="left"/>
+      <w:pPr>
+        <w:ind w:left="6120" w:hanging="360"/>
+      </w:pPr>
+      <w:rPr>
+        <w:rFonts w:ascii="Wingdings" w:hAnsi="Wingdings" w:hint="default"/>
+      </w:rPr>
+    </w:lvl>
+    <w:lvl w:ilvl="6" w:tplc="042A0001" w:tentative="1">
+      <w:start w:val="1"/>
+      <w:numFmt w:val="bullet"/>
+      <w:lvlText w:val=""/>
+      <w:lvlJc w:val="left"/>
+      <w:pPr>
+        <w:ind w:left="6840" w:hanging="360"/>
+      </w:pPr>
+      <w:rPr>
+        <w:rFonts w:ascii="Symbol" w:hAnsi="Symbol" w:hint="default"/>
+      </w:rPr>
+    </w:lvl>
+    <w:lvl w:ilvl="7" w:tplc="042A0003" w:tentative="1">
+      <w:start w:val="1"/>
+      <w:numFmt w:val="bullet"/>
+      <w:lvlText w:val="o"/>
+      <w:lvlJc w:val="left"/>
+      <w:pPr>
+        <w:ind w:left="7560" w:hanging="360"/>
+      </w:pPr>
+      <w:rPr>
+        <w:rFonts w:ascii="Courier New" w:hAnsi="Courier New" w:cs="Courier New" w:hint="default"/>
+      </w:rPr>
+    </w:lvl>
+    <w:lvl w:ilvl="8" w:tplc="042A0005" w:tentative="1">
+      <w:start w:val="1"/>
+      <w:numFmt w:val="bullet"/>
+      <w:lvlText w:val=""/>
+      <w:lvlJc w:val="left"/>
+      <w:pPr>
+        <w:ind w:left="8280" w:hanging="360"/>
+      </w:pPr>
+      <w:rPr>
+        <w:rFonts w:ascii="Wingdings" w:hAnsi="Wingdings" w:hint="default"/>
+      </w:rPr>
+    </w:lvl>
+  </w:abstractNum>
+  <w:abstractNum w:abstractNumId="20" w15:restartNumberingAfterBreak="0">
+    <w:nsid w:val="3D9D788F"/>
+    <w:multiLevelType w:val="hybridMultilevel"/>
+    <w:tmpl w:val="B6AEAE64"/>
+    <w:lvl w:ilvl="0" w:tplc="042A0001">
+      <w:start w:val="1"/>
+      <w:numFmt w:val="bullet"/>
+      <w:lvlText w:val=""/>
+      <w:lvlJc w:val="left"/>
+      <w:pPr>
+        <w:ind w:left="2160" w:hanging="360"/>
+      </w:pPr>
+      <w:rPr>
+        <w:rFonts w:ascii="Symbol" w:hAnsi="Symbol" w:hint="default"/>
+      </w:rPr>
+    </w:lvl>
+    <w:lvl w:ilvl="1" w:tplc="042A0003" w:tentative="1">
+      <w:start w:val="1"/>
+      <w:numFmt w:val="bullet"/>
+      <w:lvlText w:val="o"/>
+      <w:lvlJc w:val="left"/>
+      <w:pPr>
+        <w:ind w:left="2880" w:hanging="360"/>
+      </w:pPr>
+      <w:rPr>
+        <w:rFonts w:ascii="Courier New" w:hAnsi="Courier New" w:cs="Courier New" w:hint="default"/>
+      </w:rPr>
+    </w:lvl>
+    <w:lvl w:ilvl="2" w:tplc="042A0005" w:tentative="1">
+      <w:start w:val="1"/>
+      <w:numFmt w:val="bullet"/>
+      <w:lvlText w:val=""/>
+      <w:lvlJc w:val="left"/>
+      <w:pPr>
+        <w:ind w:left="3600" w:hanging="360"/>
+      </w:pPr>
+      <w:rPr>
+        <w:rFonts w:ascii="Wingdings" w:hAnsi="Wingdings" w:hint="default"/>
+      </w:rPr>
+    </w:lvl>
+    <w:lvl w:ilvl="3" w:tplc="042A0001" w:tentative="1">
+      <w:start w:val="1"/>
+      <w:numFmt w:val="bullet"/>
+      <w:lvlText w:val=""/>
+      <w:lvlJc w:val="left"/>
+      <w:pPr>
+        <w:ind w:left="4320" w:hanging="360"/>
+      </w:pPr>
+      <w:rPr>
+        <w:rFonts w:ascii="Symbol" w:hAnsi="Symbol" w:hint="default"/>
+      </w:rPr>
+    </w:lvl>
+    <w:lvl w:ilvl="4" w:tplc="042A0003" w:tentative="1">
+      <w:start w:val="1"/>
+      <w:numFmt w:val="bullet"/>
+      <w:lvlText w:val="o"/>
+      <w:lvlJc w:val="left"/>
+      <w:pPr>
+        <w:ind w:left="5040" w:hanging="360"/>
+      </w:pPr>
+      <w:rPr>
+        <w:rFonts w:ascii="Courier New" w:hAnsi="Courier New" w:cs="Courier New" w:hint="default"/>
+      </w:rPr>
+    </w:lvl>
+    <w:lvl w:ilvl="5" w:tplc="042A0005" w:tentative="1">
+      <w:start w:val="1"/>
+      <w:numFmt w:val="bullet"/>
+      <w:lvlText w:val=""/>
+      <w:lvlJc w:val="left"/>
+      <w:pPr>
+        <w:ind w:left="5760" w:hanging="360"/>
+      </w:pPr>
+      <w:rPr>
+        <w:rFonts w:ascii="Wingdings" w:hAnsi="Wingdings" w:hint="default"/>
+      </w:rPr>
+    </w:lvl>
+    <w:lvl w:ilvl="6" w:tplc="042A0001" w:tentative="1">
+      <w:start w:val="1"/>
+      <w:numFmt w:val="bullet"/>
+      <w:lvlText w:val=""/>
+      <w:lvlJc w:val="left"/>
+      <w:pPr>
+        <w:ind w:left="6480" w:hanging="360"/>
+      </w:pPr>
+      <w:rPr>
+        <w:rFonts w:ascii="Symbol" w:hAnsi="Symbol" w:hint="default"/>
+      </w:rPr>
+    </w:lvl>
+    <w:lvl w:ilvl="7" w:tplc="042A0003" w:tentative="1">
+      <w:start w:val="1"/>
+      <w:numFmt w:val="bullet"/>
+      <w:lvlText w:val="o"/>
+      <w:lvlJc w:val="left"/>
+      <w:pPr>
+        <w:ind w:left="7200" w:hanging="360"/>
+      </w:pPr>
+      <w:rPr>
+        <w:rFonts w:ascii="Courier New" w:hAnsi="Courier New" w:cs="Courier New" w:hint="default"/>
+      </w:rPr>
+    </w:lvl>
+    <w:lvl w:ilvl="8" w:tplc="042A0005" w:tentative="1">
+      <w:start w:val="1"/>
+      <w:numFmt w:val="bullet"/>
+      <w:lvlText w:val=""/>
+      <w:lvlJc w:val="left"/>
+      <w:pPr>
+        <w:ind w:left="7920" w:hanging="360"/>
+      </w:pPr>
+      <w:rPr>
+        <w:rFonts w:ascii="Wingdings" w:hAnsi="Wingdings" w:hint="default"/>
+      </w:rPr>
+    </w:lvl>
+  </w:abstractNum>
+  <w:abstractNum w:abstractNumId="21" w15:restartNumberingAfterBreak="0">
+    <w:nsid w:val="44744796"/>
+    <w:multiLevelType w:val="hybridMultilevel"/>
+    <w:tmpl w:val="F6F8292E"/>
+    <w:lvl w:ilvl="0" w:tplc="4FB4089A">
+      <w:numFmt w:val="bullet"/>
+      <w:lvlText w:val="-"/>
+      <w:lvlJc w:val="left"/>
+      <w:pPr>
+        <w:ind w:left="2880" w:hanging="360"/>
+      </w:pPr>
+      <w:rPr>
+        <w:rFonts w:ascii="Times New Roman" w:eastAsiaTheme="minorHAnsi" w:hAnsi="Times New Roman" w:cs="Times New Roman" w:hint="default"/>
+      </w:rPr>
+    </w:lvl>
+    <w:lvl w:ilvl="1" w:tplc="042A0003" w:tentative="1">
+      <w:start w:val="1"/>
+      <w:numFmt w:val="bullet"/>
+      <w:lvlText w:val="o"/>
+      <w:lvlJc w:val="left"/>
+      <w:pPr>
+        <w:ind w:left="3600" w:hanging="360"/>
+      </w:pPr>
+      <w:rPr>
+        <w:rFonts w:ascii="Courier New" w:hAnsi="Courier New" w:cs="Courier New" w:hint="default"/>
+      </w:rPr>
+    </w:lvl>
+    <w:lvl w:ilvl="2" w:tplc="042A0005" w:tentative="1">
+      <w:start w:val="1"/>
+      <w:numFmt w:val="bullet"/>
+      <w:lvlText w:val=""/>
+      <w:lvlJc w:val="left"/>
+      <w:pPr>
+        <w:ind w:left="4320" w:hanging="360"/>
+      </w:pPr>
+      <w:rPr>
+        <w:rFonts w:ascii="Wingdings" w:hAnsi="Wingdings" w:hint="default"/>
+      </w:rPr>
+    </w:lvl>
+    <w:lvl w:ilvl="3" w:tplc="042A0001" w:tentative="1">
+      <w:start w:val="1"/>
+      <w:numFmt w:val="bullet"/>
+      <w:lvlText w:val=""/>
+      <w:lvlJc w:val="left"/>
+      <w:pPr>
+        <w:ind w:left="5040" w:hanging="360"/>
+      </w:pPr>
+      <w:rPr>
+        <w:rFonts w:ascii="Symbol" w:hAnsi="Symbol" w:hint="default"/>
+      </w:rPr>
+    </w:lvl>
+    <w:lvl w:ilvl="4" w:tplc="042A0003" w:tentative="1">
+      <w:start w:val="1"/>
+      <w:numFmt w:val="bullet"/>
+      <w:lvlText w:val="o"/>
+      <w:lvlJc w:val="left"/>
+      <w:pPr>
+        <w:ind w:left="5760" w:hanging="360"/>
+      </w:pPr>
+      <w:rPr>
+        <w:rFonts w:ascii="Courier New" w:hAnsi="Courier New" w:cs="Courier New" w:hint="default"/>
+      </w:rPr>
+    </w:lvl>
+    <w:lvl w:ilvl="5" w:tplc="042A0005" w:tentative="1">
+      <w:start w:val="1"/>
+      <w:numFmt w:val="bullet"/>
+      <w:lvlText w:val=""/>
+      <w:lvlJc w:val="left"/>
+      <w:pPr>
+        <w:ind w:left="6480" w:hanging="360"/>
+      </w:pPr>
+      <w:rPr>
+        <w:rFonts w:ascii="Wingdings" w:hAnsi="Wingdings" w:hint="default"/>
+      </w:rPr>
+    </w:lvl>
+    <w:lvl w:ilvl="6" w:tplc="042A0001" w:tentative="1">
+      <w:start w:val="1"/>
+      <w:numFmt w:val="bullet"/>
+      <w:lvlText w:val=""/>
+      <w:lvlJc w:val="left"/>
+      <w:pPr>
+        <w:ind w:left="7200" w:hanging="360"/>
+      </w:pPr>
+      <w:rPr>
+        <w:rFonts w:ascii="Symbol" w:hAnsi="Symbol" w:hint="default"/>
+      </w:rPr>
+    </w:lvl>
+    <w:lvl w:ilvl="7" w:tplc="042A0003" w:tentative="1">
+      <w:start w:val="1"/>
+      <w:numFmt w:val="bullet"/>
+      <w:lvlText w:val="o"/>
+      <w:lvlJc w:val="left"/>
+      <w:pPr>
+        <w:ind w:left="7920" w:hanging="360"/>
+      </w:pPr>
+      <w:rPr>
+        <w:rFonts w:ascii="Courier New" w:hAnsi="Courier New" w:cs="Courier New" w:hint="default"/>
+      </w:rPr>
+    </w:lvl>
+    <w:lvl w:ilvl="8" w:tplc="042A0005" w:tentative="1">
+      <w:start w:val="1"/>
+      <w:numFmt w:val="bullet"/>
+      <w:lvlText w:val=""/>
+      <w:lvlJc w:val="left"/>
+      <w:pPr>
+        <w:ind w:left="8640" w:hanging="360"/>
+      </w:pPr>
+      <w:rPr>
+        <w:rFonts w:ascii="Wingdings" w:hAnsi="Wingdings" w:hint="default"/>
+      </w:rPr>
+    </w:lvl>
+  </w:abstractNum>
+  <w:abstractNum w:abstractNumId="22" w15:restartNumberingAfterBreak="0">
     <w:nsid w:val="48407F70"/>
     <w:multiLevelType w:val="hybridMultilevel"/>
     <w:tmpl w:val="7966D5C6"/>
@@ -6600,7 +7665,119 @@
       </w:rPr>
     </w:lvl>
   </w:abstractNum>
-  <w:abstractNum w:abstractNumId="14" w15:restartNumberingAfterBreak="0">
+  <w:abstractNum w:abstractNumId="23" w15:restartNumberingAfterBreak="0">
+    <w:nsid w:val="4E9A3E85"/>
+    <w:multiLevelType w:val="hybridMultilevel"/>
+    <w:tmpl w:val="7374C4E2"/>
+    <w:lvl w:ilvl="0" w:tplc="4FB4089A">
+      <w:numFmt w:val="bullet"/>
+      <w:lvlText w:val="-"/>
+      <w:lvlJc w:val="left"/>
+      <w:pPr>
+        <w:ind w:left="2880" w:hanging="360"/>
+      </w:pPr>
+      <w:rPr>
+        <w:rFonts w:ascii="Times New Roman" w:eastAsiaTheme="minorHAnsi" w:hAnsi="Times New Roman" w:cs="Times New Roman" w:hint="default"/>
+      </w:rPr>
+    </w:lvl>
+    <w:lvl w:ilvl="1" w:tplc="042A0003" w:tentative="1">
+      <w:start w:val="1"/>
+      <w:numFmt w:val="bullet"/>
+      <w:lvlText w:val="o"/>
+      <w:lvlJc w:val="left"/>
+      <w:pPr>
+        <w:ind w:left="3600" w:hanging="360"/>
+      </w:pPr>
+      <w:rPr>
+        <w:rFonts w:ascii="Courier New" w:hAnsi="Courier New" w:cs="Courier New" w:hint="default"/>
+      </w:rPr>
+    </w:lvl>
+    <w:lvl w:ilvl="2" w:tplc="042A0005" w:tentative="1">
+      <w:start w:val="1"/>
+      <w:numFmt w:val="bullet"/>
+      <w:lvlText w:val=""/>
+      <w:lvlJc w:val="left"/>
+      <w:pPr>
+        <w:ind w:left="4320" w:hanging="360"/>
+      </w:pPr>
+      <w:rPr>
+        <w:rFonts w:ascii="Wingdings" w:hAnsi="Wingdings" w:hint="default"/>
+      </w:rPr>
+    </w:lvl>
+    <w:lvl w:ilvl="3" w:tplc="042A0001" w:tentative="1">
+      <w:start w:val="1"/>
+      <w:numFmt w:val="bullet"/>
+      <w:lvlText w:val=""/>
+      <w:lvlJc w:val="left"/>
+      <w:pPr>
+        <w:ind w:left="5040" w:hanging="360"/>
+      </w:pPr>
+      <w:rPr>
+        <w:rFonts w:ascii="Symbol" w:hAnsi="Symbol" w:hint="default"/>
+      </w:rPr>
+    </w:lvl>
+    <w:lvl w:ilvl="4" w:tplc="042A0003" w:tentative="1">
+      <w:start w:val="1"/>
+      <w:numFmt w:val="bullet"/>
+      <w:lvlText w:val="o"/>
+      <w:lvlJc w:val="left"/>
+      <w:pPr>
+        <w:ind w:left="5760" w:hanging="360"/>
+      </w:pPr>
+      <w:rPr>
+        <w:rFonts w:ascii="Courier New" w:hAnsi="Courier New" w:cs="Courier New" w:hint="default"/>
+      </w:rPr>
+    </w:lvl>
+    <w:lvl w:ilvl="5" w:tplc="042A0005" w:tentative="1">
+      <w:start w:val="1"/>
+      <w:numFmt w:val="bullet"/>
+      <w:lvlText w:val=""/>
+      <w:lvlJc w:val="left"/>
+      <w:pPr>
+        <w:ind w:left="6480" w:hanging="360"/>
+      </w:pPr>
+      <w:rPr>
+        <w:rFonts w:ascii="Wingdings" w:hAnsi="Wingdings" w:hint="default"/>
+      </w:rPr>
+    </w:lvl>
+    <w:lvl w:ilvl="6" w:tplc="042A0001" w:tentative="1">
+      <w:start w:val="1"/>
+      <w:numFmt w:val="bullet"/>
+      <w:lvlText w:val=""/>
+      <w:lvlJc w:val="left"/>
+      <w:pPr>
+        <w:ind w:left="7200" w:hanging="360"/>
+      </w:pPr>
+      <w:rPr>
+        <w:rFonts w:ascii="Symbol" w:hAnsi="Symbol" w:hint="default"/>
+      </w:rPr>
+    </w:lvl>
+    <w:lvl w:ilvl="7" w:tplc="042A0003" w:tentative="1">
+      <w:start w:val="1"/>
+      <w:numFmt w:val="bullet"/>
+      <w:lvlText w:val="o"/>
+      <w:lvlJc w:val="left"/>
+      <w:pPr>
+        <w:ind w:left="7920" w:hanging="360"/>
+      </w:pPr>
+      <w:rPr>
+        <w:rFonts w:ascii="Courier New" w:hAnsi="Courier New" w:cs="Courier New" w:hint="default"/>
+      </w:rPr>
+    </w:lvl>
+    <w:lvl w:ilvl="8" w:tplc="042A0005" w:tentative="1">
+      <w:start w:val="1"/>
+      <w:numFmt w:val="bullet"/>
+      <w:lvlText w:val=""/>
+      <w:lvlJc w:val="left"/>
+      <w:pPr>
+        <w:ind w:left="8640" w:hanging="360"/>
+      </w:pPr>
+      <w:rPr>
+        <w:rFonts w:ascii="Wingdings" w:hAnsi="Wingdings" w:hint="default"/>
+      </w:rPr>
+    </w:lvl>
+  </w:abstractNum>
+  <w:abstractNum w:abstractNumId="24" w15:restartNumberingAfterBreak="0">
     <w:nsid w:val="4F2D24D3"/>
     <w:multiLevelType w:val="hybridMultilevel"/>
     <w:tmpl w:val="E5907202"/>
@@ -6686,7 +7863,7 @@
       </w:pPr>
     </w:lvl>
   </w:abstractNum>
-  <w:abstractNum w:abstractNumId="15" w15:restartNumberingAfterBreak="0">
+  <w:abstractNum w:abstractNumId="25" w15:restartNumberingAfterBreak="0">
     <w:nsid w:val="52C64684"/>
     <w:multiLevelType w:val="hybridMultilevel"/>
     <w:tmpl w:val="3F6C7D3A"/>
@@ -6775,7 +7952,7 @@
       </w:pPr>
     </w:lvl>
   </w:abstractNum>
-  <w:abstractNum w:abstractNumId="16" w15:restartNumberingAfterBreak="0">
+  <w:abstractNum w:abstractNumId="26" w15:restartNumberingAfterBreak="0">
     <w:nsid w:val="54EE69A6"/>
     <w:multiLevelType w:val="hybridMultilevel"/>
     <w:tmpl w:val="88188D3C"/>
@@ -6888,7 +8065,119 @@
       </w:rPr>
     </w:lvl>
   </w:abstractNum>
-  <w:abstractNum w:abstractNumId="17" w15:restartNumberingAfterBreak="0">
+  <w:abstractNum w:abstractNumId="27" w15:restartNumberingAfterBreak="0">
+    <w:nsid w:val="54F336F7"/>
+    <w:multiLevelType w:val="hybridMultilevel"/>
+    <w:tmpl w:val="C254C6EE"/>
+    <w:lvl w:ilvl="0" w:tplc="19925468">
+      <w:numFmt w:val="bullet"/>
+      <w:lvlText w:val="•"/>
+      <w:lvlJc w:val="left"/>
+      <w:pPr>
+        <w:ind w:left="2160" w:hanging="360"/>
+      </w:pPr>
+      <w:rPr>
+        <w:rFonts w:ascii="Times New Roman" w:eastAsiaTheme="minorHAnsi" w:hAnsi="Times New Roman" w:cs="Times New Roman" w:hint="default"/>
+      </w:rPr>
+    </w:lvl>
+    <w:lvl w:ilvl="1" w:tplc="042A0003" w:tentative="1">
+      <w:start w:val="1"/>
+      <w:numFmt w:val="bullet"/>
+      <w:lvlText w:val="o"/>
+      <w:lvlJc w:val="left"/>
+      <w:pPr>
+        <w:ind w:left="2880" w:hanging="360"/>
+      </w:pPr>
+      <w:rPr>
+        <w:rFonts w:ascii="Courier New" w:hAnsi="Courier New" w:cs="Courier New" w:hint="default"/>
+      </w:rPr>
+    </w:lvl>
+    <w:lvl w:ilvl="2" w:tplc="042A0005" w:tentative="1">
+      <w:start w:val="1"/>
+      <w:numFmt w:val="bullet"/>
+      <w:lvlText w:val=""/>
+      <w:lvlJc w:val="left"/>
+      <w:pPr>
+        <w:ind w:left="3600" w:hanging="360"/>
+      </w:pPr>
+      <w:rPr>
+        <w:rFonts w:ascii="Wingdings" w:hAnsi="Wingdings" w:hint="default"/>
+      </w:rPr>
+    </w:lvl>
+    <w:lvl w:ilvl="3" w:tplc="042A0001" w:tentative="1">
+      <w:start w:val="1"/>
+      <w:numFmt w:val="bullet"/>
+      <w:lvlText w:val=""/>
+      <w:lvlJc w:val="left"/>
+      <w:pPr>
+        <w:ind w:left="4320" w:hanging="360"/>
+      </w:pPr>
+      <w:rPr>
+        <w:rFonts w:ascii="Symbol" w:hAnsi="Symbol" w:hint="default"/>
+      </w:rPr>
+    </w:lvl>
+    <w:lvl w:ilvl="4" w:tplc="042A0003" w:tentative="1">
+      <w:start w:val="1"/>
+      <w:numFmt w:val="bullet"/>
+      <w:lvlText w:val="o"/>
+      <w:lvlJc w:val="left"/>
+      <w:pPr>
+        <w:ind w:left="5040" w:hanging="360"/>
+      </w:pPr>
+      <w:rPr>
+        <w:rFonts w:ascii="Courier New" w:hAnsi="Courier New" w:cs="Courier New" w:hint="default"/>
+      </w:rPr>
+    </w:lvl>
+    <w:lvl w:ilvl="5" w:tplc="042A0005" w:tentative="1">
+      <w:start w:val="1"/>
+      <w:numFmt w:val="bullet"/>
+      <w:lvlText w:val=""/>
+      <w:lvlJc w:val="left"/>
+      <w:pPr>
+        <w:ind w:left="5760" w:hanging="360"/>
+      </w:pPr>
+      <w:rPr>
+        <w:rFonts w:ascii="Wingdings" w:hAnsi="Wingdings" w:hint="default"/>
+      </w:rPr>
+    </w:lvl>
+    <w:lvl w:ilvl="6" w:tplc="042A0001" w:tentative="1">
+      <w:start w:val="1"/>
+      <w:numFmt w:val="bullet"/>
+      <w:lvlText w:val=""/>
+      <w:lvlJc w:val="left"/>
+      <w:pPr>
+        <w:ind w:left="6480" w:hanging="360"/>
+      </w:pPr>
+      <w:rPr>
+        <w:rFonts w:ascii="Symbol" w:hAnsi="Symbol" w:hint="default"/>
+      </w:rPr>
+    </w:lvl>
+    <w:lvl w:ilvl="7" w:tplc="042A0003" w:tentative="1">
+      <w:start w:val="1"/>
+      <w:numFmt w:val="bullet"/>
+      <w:lvlText w:val="o"/>
+      <w:lvlJc w:val="left"/>
+      <w:pPr>
+        <w:ind w:left="7200" w:hanging="360"/>
+      </w:pPr>
+      <w:rPr>
+        <w:rFonts w:ascii="Courier New" w:hAnsi="Courier New" w:cs="Courier New" w:hint="default"/>
+      </w:rPr>
+    </w:lvl>
+    <w:lvl w:ilvl="8" w:tplc="042A0005" w:tentative="1">
+      <w:start w:val="1"/>
+      <w:numFmt w:val="bullet"/>
+      <w:lvlText w:val=""/>
+      <w:lvlJc w:val="left"/>
+      <w:pPr>
+        <w:ind w:left="7920" w:hanging="360"/>
+      </w:pPr>
+      <w:rPr>
+        <w:rFonts w:ascii="Wingdings" w:hAnsi="Wingdings" w:hint="default"/>
+      </w:rPr>
+    </w:lvl>
+  </w:abstractNum>
+  <w:abstractNum w:abstractNumId="28" w15:restartNumberingAfterBreak="0">
     <w:nsid w:val="55490C36"/>
     <w:multiLevelType w:val="hybridMultilevel"/>
     <w:tmpl w:val="F59E68EE"/>
@@ -7001,7 +8290,7 @@
       </w:rPr>
     </w:lvl>
   </w:abstractNum>
-  <w:abstractNum w:abstractNumId="18" w15:restartNumberingAfterBreak="0">
+  <w:abstractNum w:abstractNumId="29" w15:restartNumberingAfterBreak="0">
     <w:nsid w:val="5BFF0386"/>
     <w:multiLevelType w:val="hybridMultilevel"/>
     <w:tmpl w:val="078A8C1E"/>
@@ -7114,7 +8403,233 @@
       </w:rPr>
     </w:lvl>
   </w:abstractNum>
-  <w:abstractNum w:abstractNumId="19" w15:restartNumberingAfterBreak="0">
+  <w:abstractNum w:abstractNumId="30" w15:restartNumberingAfterBreak="0">
+    <w:nsid w:val="69702BD9"/>
+    <w:multiLevelType w:val="hybridMultilevel"/>
+    <w:tmpl w:val="B704A6EC"/>
+    <w:lvl w:ilvl="0" w:tplc="5A62F6CA">
+      <w:start w:val="1"/>
+      <w:numFmt w:val="bullet"/>
+      <w:lvlText w:val=""/>
+      <w:lvlJc w:val="right"/>
+      <w:pPr>
+        <w:ind w:left="2880" w:hanging="360"/>
+      </w:pPr>
+      <w:rPr>
+        <w:rFonts w:ascii="Symbol" w:hAnsi="Symbol" w:hint="default"/>
+      </w:rPr>
+    </w:lvl>
+    <w:lvl w:ilvl="1" w:tplc="042A0003" w:tentative="1">
+      <w:start w:val="1"/>
+      <w:numFmt w:val="bullet"/>
+      <w:lvlText w:val="o"/>
+      <w:lvlJc w:val="left"/>
+      <w:pPr>
+        <w:ind w:left="3600" w:hanging="360"/>
+      </w:pPr>
+      <w:rPr>
+        <w:rFonts w:ascii="Courier New" w:hAnsi="Courier New" w:cs="Courier New" w:hint="default"/>
+      </w:rPr>
+    </w:lvl>
+    <w:lvl w:ilvl="2" w:tplc="042A0005" w:tentative="1">
+      <w:start w:val="1"/>
+      <w:numFmt w:val="bullet"/>
+      <w:lvlText w:val=""/>
+      <w:lvlJc w:val="left"/>
+      <w:pPr>
+        <w:ind w:left="4320" w:hanging="360"/>
+      </w:pPr>
+      <w:rPr>
+        <w:rFonts w:ascii="Wingdings" w:hAnsi="Wingdings" w:hint="default"/>
+      </w:rPr>
+    </w:lvl>
+    <w:lvl w:ilvl="3" w:tplc="042A0001" w:tentative="1">
+      <w:start w:val="1"/>
+      <w:numFmt w:val="bullet"/>
+      <w:lvlText w:val=""/>
+      <w:lvlJc w:val="left"/>
+      <w:pPr>
+        <w:ind w:left="5040" w:hanging="360"/>
+      </w:pPr>
+      <w:rPr>
+        <w:rFonts w:ascii="Symbol" w:hAnsi="Symbol" w:hint="default"/>
+      </w:rPr>
+    </w:lvl>
+    <w:lvl w:ilvl="4" w:tplc="042A0003" w:tentative="1">
+      <w:start w:val="1"/>
+      <w:numFmt w:val="bullet"/>
+      <w:lvlText w:val="o"/>
+      <w:lvlJc w:val="left"/>
+      <w:pPr>
+        <w:ind w:left="5760" w:hanging="360"/>
+      </w:pPr>
+      <w:rPr>
+        <w:rFonts w:ascii="Courier New" w:hAnsi="Courier New" w:cs="Courier New" w:hint="default"/>
+      </w:rPr>
+    </w:lvl>
+    <w:lvl w:ilvl="5" w:tplc="042A0005" w:tentative="1">
+      <w:start w:val="1"/>
+      <w:numFmt w:val="bullet"/>
+      <w:lvlText w:val=""/>
+      <w:lvlJc w:val="left"/>
+      <w:pPr>
+        <w:ind w:left="6480" w:hanging="360"/>
+      </w:pPr>
+      <w:rPr>
+        <w:rFonts w:ascii="Wingdings" w:hAnsi="Wingdings" w:hint="default"/>
+      </w:rPr>
+    </w:lvl>
+    <w:lvl w:ilvl="6" w:tplc="042A0001" w:tentative="1">
+      <w:start w:val="1"/>
+      <w:numFmt w:val="bullet"/>
+      <w:lvlText w:val=""/>
+      <w:lvlJc w:val="left"/>
+      <w:pPr>
+        <w:ind w:left="7200" w:hanging="360"/>
+      </w:pPr>
+      <w:rPr>
+        <w:rFonts w:ascii="Symbol" w:hAnsi="Symbol" w:hint="default"/>
+      </w:rPr>
+    </w:lvl>
+    <w:lvl w:ilvl="7" w:tplc="042A0003" w:tentative="1">
+      <w:start w:val="1"/>
+      <w:numFmt w:val="bullet"/>
+      <w:lvlText w:val="o"/>
+      <w:lvlJc w:val="left"/>
+      <w:pPr>
+        <w:ind w:left="7920" w:hanging="360"/>
+      </w:pPr>
+      <w:rPr>
+        <w:rFonts w:ascii="Courier New" w:hAnsi="Courier New" w:cs="Courier New" w:hint="default"/>
+      </w:rPr>
+    </w:lvl>
+    <w:lvl w:ilvl="8" w:tplc="042A0005" w:tentative="1">
+      <w:start w:val="1"/>
+      <w:numFmt w:val="bullet"/>
+      <w:lvlText w:val=""/>
+      <w:lvlJc w:val="left"/>
+      <w:pPr>
+        <w:ind w:left="8640" w:hanging="360"/>
+      </w:pPr>
+      <w:rPr>
+        <w:rFonts w:ascii="Wingdings" w:hAnsi="Wingdings" w:hint="default"/>
+      </w:rPr>
+    </w:lvl>
+  </w:abstractNum>
+  <w:abstractNum w:abstractNumId="31" w15:restartNumberingAfterBreak="0">
+    <w:nsid w:val="6E6869E6"/>
+    <w:multiLevelType w:val="hybridMultilevel"/>
+    <w:tmpl w:val="30F6D564"/>
+    <w:lvl w:ilvl="0" w:tplc="5A62F6CA">
+      <w:start w:val="1"/>
+      <w:numFmt w:val="bullet"/>
+      <w:lvlText w:val=""/>
+      <w:lvlJc w:val="right"/>
+      <w:pPr>
+        <w:ind w:left="2520" w:hanging="360"/>
+      </w:pPr>
+      <w:rPr>
+        <w:rFonts w:ascii="Symbol" w:hAnsi="Symbol" w:hint="default"/>
+      </w:rPr>
+    </w:lvl>
+    <w:lvl w:ilvl="1" w:tplc="042A0003" w:tentative="1">
+      <w:start w:val="1"/>
+      <w:numFmt w:val="bullet"/>
+      <w:lvlText w:val="o"/>
+      <w:lvlJc w:val="left"/>
+      <w:pPr>
+        <w:ind w:left="3240" w:hanging="360"/>
+      </w:pPr>
+      <w:rPr>
+        <w:rFonts w:ascii="Courier New" w:hAnsi="Courier New" w:cs="Courier New" w:hint="default"/>
+      </w:rPr>
+    </w:lvl>
+    <w:lvl w:ilvl="2" w:tplc="042A0005" w:tentative="1">
+      <w:start w:val="1"/>
+      <w:numFmt w:val="bullet"/>
+      <w:lvlText w:val=""/>
+      <w:lvlJc w:val="left"/>
+      <w:pPr>
+        <w:ind w:left="3960" w:hanging="360"/>
+      </w:pPr>
+      <w:rPr>
+        <w:rFonts w:ascii="Wingdings" w:hAnsi="Wingdings" w:hint="default"/>
+      </w:rPr>
+    </w:lvl>
+    <w:lvl w:ilvl="3" w:tplc="042A0001" w:tentative="1">
+      <w:start w:val="1"/>
+      <w:numFmt w:val="bullet"/>
+      <w:lvlText w:val=""/>
+      <w:lvlJc w:val="left"/>
+      <w:pPr>
+        <w:ind w:left="4680" w:hanging="360"/>
+      </w:pPr>
+      <w:rPr>
+        <w:rFonts w:ascii="Symbol" w:hAnsi="Symbol" w:hint="default"/>
+      </w:rPr>
+    </w:lvl>
+    <w:lvl w:ilvl="4" w:tplc="042A0003" w:tentative="1">
+      <w:start w:val="1"/>
+      <w:numFmt w:val="bullet"/>
+      <w:lvlText w:val="o"/>
+      <w:lvlJc w:val="left"/>
+      <w:pPr>
+        <w:ind w:left="5400" w:hanging="360"/>
+      </w:pPr>
+      <w:rPr>
+        <w:rFonts w:ascii="Courier New" w:hAnsi="Courier New" w:cs="Courier New" w:hint="default"/>
+      </w:rPr>
+    </w:lvl>
+    <w:lvl w:ilvl="5" w:tplc="042A0005" w:tentative="1">
+      <w:start w:val="1"/>
+      <w:numFmt w:val="bullet"/>
+      <w:lvlText w:val=""/>
+      <w:lvlJc w:val="left"/>
+      <w:pPr>
+        <w:ind w:left="6120" w:hanging="360"/>
+      </w:pPr>
+      <w:rPr>
+        <w:rFonts w:ascii="Wingdings" w:hAnsi="Wingdings" w:hint="default"/>
+      </w:rPr>
+    </w:lvl>
+    <w:lvl w:ilvl="6" w:tplc="042A0001" w:tentative="1">
+      <w:start w:val="1"/>
+      <w:numFmt w:val="bullet"/>
+      <w:lvlText w:val=""/>
+      <w:lvlJc w:val="left"/>
+      <w:pPr>
+        <w:ind w:left="6840" w:hanging="360"/>
+      </w:pPr>
+      <w:rPr>
+        <w:rFonts w:ascii="Symbol" w:hAnsi="Symbol" w:hint="default"/>
+      </w:rPr>
+    </w:lvl>
+    <w:lvl w:ilvl="7" w:tplc="042A0003" w:tentative="1">
+      <w:start w:val="1"/>
+      <w:numFmt w:val="bullet"/>
+      <w:lvlText w:val="o"/>
+      <w:lvlJc w:val="left"/>
+      <w:pPr>
+        <w:ind w:left="7560" w:hanging="360"/>
+      </w:pPr>
+      <w:rPr>
+        <w:rFonts w:ascii="Courier New" w:hAnsi="Courier New" w:cs="Courier New" w:hint="default"/>
+      </w:rPr>
+    </w:lvl>
+    <w:lvl w:ilvl="8" w:tplc="042A0005" w:tentative="1">
+      <w:start w:val="1"/>
+      <w:numFmt w:val="bullet"/>
+      <w:lvlText w:val=""/>
+      <w:lvlJc w:val="left"/>
+      <w:pPr>
+        <w:ind w:left="8280" w:hanging="360"/>
+      </w:pPr>
+      <w:rPr>
+        <w:rFonts w:ascii="Wingdings" w:hAnsi="Wingdings" w:hint="default"/>
+      </w:rPr>
+    </w:lvl>
+  </w:abstractNum>
+  <w:abstractNum w:abstractNumId="32" w15:restartNumberingAfterBreak="0">
     <w:nsid w:val="772B0E50"/>
     <w:multiLevelType w:val="hybridMultilevel"/>
     <w:tmpl w:val="8CDC5FEC"/>
@@ -7203,7 +8718,120 @@
       </w:pPr>
     </w:lvl>
   </w:abstractNum>
-  <w:abstractNum w:abstractNumId="20" w15:restartNumberingAfterBreak="0">
+  <w:abstractNum w:abstractNumId="33" w15:restartNumberingAfterBreak="0">
+    <w:nsid w:val="783C6302"/>
+    <w:multiLevelType w:val="hybridMultilevel"/>
+    <w:tmpl w:val="4556717E"/>
+    <w:lvl w:ilvl="0" w:tplc="5A62F6CA">
+      <w:start w:val="1"/>
+      <w:numFmt w:val="bullet"/>
+      <w:lvlText w:val=""/>
+      <w:lvlJc w:val="right"/>
+      <w:pPr>
+        <w:ind w:left="2520" w:hanging="360"/>
+      </w:pPr>
+      <w:rPr>
+        <w:rFonts w:ascii="Symbol" w:hAnsi="Symbol" w:hint="default"/>
+      </w:rPr>
+    </w:lvl>
+    <w:lvl w:ilvl="1" w:tplc="042A0003" w:tentative="1">
+      <w:start w:val="1"/>
+      <w:numFmt w:val="bullet"/>
+      <w:lvlText w:val="o"/>
+      <w:lvlJc w:val="left"/>
+      <w:pPr>
+        <w:ind w:left="3240" w:hanging="360"/>
+      </w:pPr>
+      <w:rPr>
+        <w:rFonts w:ascii="Courier New" w:hAnsi="Courier New" w:cs="Courier New" w:hint="default"/>
+      </w:rPr>
+    </w:lvl>
+    <w:lvl w:ilvl="2" w:tplc="042A0005" w:tentative="1">
+      <w:start w:val="1"/>
+      <w:numFmt w:val="bullet"/>
+      <w:lvlText w:val=""/>
+      <w:lvlJc w:val="left"/>
+      <w:pPr>
+        <w:ind w:left="3960" w:hanging="360"/>
+      </w:pPr>
+      <w:rPr>
+        <w:rFonts w:ascii="Wingdings" w:hAnsi="Wingdings" w:hint="default"/>
+      </w:rPr>
+    </w:lvl>
+    <w:lvl w:ilvl="3" w:tplc="042A0001" w:tentative="1">
+      <w:start w:val="1"/>
+      <w:numFmt w:val="bullet"/>
+      <w:lvlText w:val=""/>
+      <w:lvlJc w:val="left"/>
+      <w:pPr>
+        <w:ind w:left="4680" w:hanging="360"/>
+      </w:pPr>
+      <w:rPr>
+        <w:rFonts w:ascii="Symbol" w:hAnsi="Symbol" w:hint="default"/>
+      </w:rPr>
+    </w:lvl>
+    <w:lvl w:ilvl="4" w:tplc="042A0003" w:tentative="1">
+      <w:start w:val="1"/>
+      <w:numFmt w:val="bullet"/>
+      <w:lvlText w:val="o"/>
+      <w:lvlJc w:val="left"/>
+      <w:pPr>
+        <w:ind w:left="5400" w:hanging="360"/>
+      </w:pPr>
+      <w:rPr>
+        <w:rFonts w:ascii="Courier New" w:hAnsi="Courier New" w:cs="Courier New" w:hint="default"/>
+      </w:rPr>
+    </w:lvl>
+    <w:lvl w:ilvl="5" w:tplc="042A0005" w:tentative="1">
+      <w:start w:val="1"/>
+      <w:numFmt w:val="bullet"/>
+      <w:lvlText w:val=""/>
+      <w:lvlJc w:val="left"/>
+      <w:pPr>
+        <w:ind w:left="6120" w:hanging="360"/>
+      </w:pPr>
+      <w:rPr>
+        <w:rFonts w:ascii="Wingdings" w:hAnsi="Wingdings" w:hint="default"/>
+      </w:rPr>
+    </w:lvl>
+    <w:lvl w:ilvl="6" w:tplc="042A0001" w:tentative="1">
+      <w:start w:val="1"/>
+      <w:numFmt w:val="bullet"/>
+      <w:lvlText w:val=""/>
+      <w:lvlJc w:val="left"/>
+      <w:pPr>
+        <w:ind w:left="6840" w:hanging="360"/>
+      </w:pPr>
+      <w:rPr>
+        <w:rFonts w:ascii="Symbol" w:hAnsi="Symbol" w:hint="default"/>
+      </w:rPr>
+    </w:lvl>
+    <w:lvl w:ilvl="7" w:tplc="042A0003" w:tentative="1">
+      <w:start w:val="1"/>
+      <w:numFmt w:val="bullet"/>
+      <w:lvlText w:val="o"/>
+      <w:lvlJc w:val="left"/>
+      <w:pPr>
+        <w:ind w:left="7560" w:hanging="360"/>
+      </w:pPr>
+      <w:rPr>
+        <w:rFonts w:ascii="Courier New" w:hAnsi="Courier New" w:cs="Courier New" w:hint="default"/>
+      </w:rPr>
+    </w:lvl>
+    <w:lvl w:ilvl="8" w:tplc="042A0005" w:tentative="1">
+      <w:start w:val="1"/>
+      <w:numFmt w:val="bullet"/>
+      <w:lvlText w:val=""/>
+      <w:lvlJc w:val="left"/>
+      <w:pPr>
+        <w:ind w:left="8280" w:hanging="360"/>
+      </w:pPr>
+      <w:rPr>
+        <w:rFonts w:ascii="Wingdings" w:hAnsi="Wingdings" w:hint="default"/>
+      </w:rPr>
+    </w:lvl>
+  </w:abstractNum>
+  <w:abstractNum w:abstractNumId="34" w15:restartNumberingAfterBreak="0">
     <w:nsid w:val="7ADF02E7"/>
     <w:multiLevelType w:val="hybridMultilevel"/>
     <w:tmpl w:val="A92A4AC2"/>
@@ -7289,7 +8917,7 @@
       </w:pPr>
     </w:lvl>
   </w:abstractNum>
-  <w:abstractNum w:abstractNumId="21" w15:restartNumberingAfterBreak="0">
+  <w:abstractNum w:abstractNumId="35" w15:restartNumberingAfterBreak="0">
     <w:nsid w:val="7D4D5572"/>
     <w:multiLevelType w:val="hybridMultilevel"/>
     <w:tmpl w:val="68DAF18A"/>
@@ -7403,70 +9031,112 @@
     </w:lvl>
   </w:abstractNum>
   <w:num w:numId="1">
-    <w:abstractNumId w:val="15"/>
+    <w:abstractNumId w:val="25"/>
   </w:num>
   <w:num w:numId="2">
     <w:abstractNumId w:val="3"/>
   </w:num>
   <w:num w:numId="3">
+    <w:abstractNumId w:val="15"/>
+  </w:num>
+  <w:num w:numId="4">
     <w:abstractNumId w:val="11"/>
   </w:num>
-  <w:num w:numId="4">
-    <w:abstractNumId w:val="8"/>
-  </w:num>
   <w:num w:numId="5">
-    <w:abstractNumId w:val="17"/>
+    <w:abstractNumId w:val="28"/>
   </w:num>
   <w:num w:numId="6">
-    <w:abstractNumId w:val="18"/>
+    <w:abstractNumId w:val="29"/>
   </w:num>
   <w:num w:numId="7">
-    <w:abstractNumId w:val="6"/>
+    <w:abstractNumId w:val="8"/>
   </w:num>
   <w:num w:numId="8">
     <w:abstractNumId w:val="4"/>
   </w:num>
   <w:num w:numId="9">
-    <w:abstractNumId w:val="13"/>
+    <w:abstractNumId w:val="22"/>
   </w:num>
   <w:num w:numId="10">
-    <w:abstractNumId w:val="16"/>
+    <w:abstractNumId w:val="26"/>
   </w:num>
   <w:num w:numId="11">
     <w:abstractNumId w:val="1"/>
   </w:num>
   <w:num w:numId="12">
-    <w:abstractNumId w:val="20"/>
+    <w:abstractNumId w:val="34"/>
   </w:num>
   <w:num w:numId="13">
-    <w:abstractNumId w:val="7"/>
+    <w:abstractNumId w:val="10"/>
   </w:num>
   <w:num w:numId="14">
-    <w:abstractNumId w:val="12"/>
+    <w:abstractNumId w:val="16"/>
   </w:num>
   <w:num w:numId="15">
-    <w:abstractNumId w:val="19"/>
+    <w:abstractNumId w:val="32"/>
   </w:num>
   <w:num w:numId="16">
     <w:abstractNumId w:val="2"/>
   </w:num>
   <w:num w:numId="17">
-    <w:abstractNumId w:val="14"/>
+    <w:abstractNumId w:val="24"/>
   </w:num>
   <w:num w:numId="18">
-    <w:abstractNumId w:val="5"/>
+    <w:abstractNumId w:val="7"/>
   </w:num>
   <w:num w:numId="19">
-    <w:abstractNumId w:val="21"/>
+    <w:abstractNumId w:val="35"/>
   </w:num>
   <w:num w:numId="20">
     <w:abstractNumId w:val="0"/>
   </w:num>
   <w:num w:numId="21">
-    <w:abstractNumId w:val="10"/>
+    <w:abstractNumId w:val="14"/>
   </w:num>
   <w:num w:numId="22">
+    <w:abstractNumId w:val="12"/>
+  </w:num>
+  <w:num w:numId="23">
+    <w:abstractNumId w:val="19"/>
+  </w:num>
+  <w:num w:numId="24">
+    <w:abstractNumId w:val="23"/>
+  </w:num>
+  <w:num w:numId="25">
+    <w:abstractNumId w:val="31"/>
+  </w:num>
+  <w:num w:numId="26">
+    <w:abstractNumId w:val="30"/>
+  </w:num>
+  <w:num w:numId="27">
+    <w:abstractNumId w:val="21"/>
+  </w:num>
+  <w:num w:numId="28">
+    <w:abstractNumId w:val="27"/>
+  </w:num>
+  <w:num w:numId="29">
+    <w:abstractNumId w:val="5"/>
+  </w:num>
+  <w:num w:numId="30">
+    <w:abstractNumId w:val="33"/>
+  </w:num>
+  <w:num w:numId="31">
+    <w:abstractNumId w:val="13"/>
+  </w:num>
+  <w:num w:numId="32">
+    <w:abstractNumId w:val="17"/>
+  </w:num>
+  <w:num w:numId="33">
+    <w:abstractNumId w:val="20"/>
+  </w:num>
+  <w:num w:numId="34">
     <w:abstractNumId w:val="9"/>
+  </w:num>
+  <w:num w:numId="35">
+    <w:abstractNumId w:val="6"/>
+  </w:num>
+  <w:num w:numId="36">
+    <w:abstractNumId w:val="18"/>
   </w:num>
 </w:numbering>
 </file>
@@ -7941,6 +9611,7 @@
   <w:style w:type="character" w:default="1" w:styleId="DefaultParagraphFont">
     <w:name w:val="Default Paragraph Font"/>
     <w:uiPriority w:val="1"/>
+    <w:semiHidden/>
     <w:unhideWhenUsed/>
   </w:style>
   <w:style w:type="table" w:default="1" w:styleId="TableNormal">
@@ -8499,7 +10170,7 @@
 </file>
 
 <file path=customXml/itemProps1.xml><?xml version="1.0" encoding="utf-8"?>
-<ds:datastoreItem xmlns:ds="http://schemas.openxmlformats.org/officeDocument/2006/customXml" ds:itemID="{C836A8B8-149A-4BDE-8B06-2DB3EC9586AC}">
+<ds:datastoreItem xmlns:ds="http://schemas.openxmlformats.org/officeDocument/2006/customXml" ds:itemID="{0F73D363-EC62-46A6-94D8-130FD7D88A2D}">
   <ds:schemaRefs>
     <ds:schemaRef ds:uri="http://schemas.openxmlformats.org/officeDocument/2006/bibliography"/>
   </ds:schemaRefs>

</xml_diff>